<commit_message>
Added real planning + technical documentation V0.3 +  update logbook
</commit_message>
<xml_diff>
--- a/DocumentationTechnique.docx
+++ b/DocumentationTechnique.docx
@@ -460,6 +460,7 @@
                             <w:dataBinding w:prefixMappings="xmlns:ns0='http://purl.org/dc/elements/1.1/' xmlns:ns1='http://schemas.openxmlformats.org/package/2006/metadata/core-properties' " w:xpath="/ns1:coreProperties[1]/ns0:creator[1]" w:storeItemID="{6C3C8BC8-F283-45AE-878A-BAB7291924A1}"/>
                             <w:text/>
                           </w:sdtPr>
+                          <w:sdtEndPr/>
                           <w:sdtContent>
                             <w:p>
                               <w:pPr>
@@ -712,6 +713,7 @@
                               <w:dataBinding w:prefixMappings="xmlns:ns0='http://purl.org/dc/elements/1.1/' xmlns:ns1='http://schemas.openxmlformats.org/package/2006/metadata/core-properties' " w:xpath="/ns1:coreProperties[1]/ns0:title[1]" w:storeItemID="{6C3C8BC8-F283-45AE-878A-BAB7291924A1}"/>
                               <w:text w:multiLine="1"/>
                             </w:sdtPr>
+                            <w:sdtEndPr/>
                             <w:sdtContent>
                               <w:r>
                                 <w:rPr>
@@ -738,6 +740,7 @@
                             <w:dataBinding w:prefixMappings="xmlns:ns0='http://purl.org/dc/elements/1.1/' xmlns:ns1='http://schemas.openxmlformats.org/package/2006/metadata/core-properties' " w:xpath="/ns1:coreProperties[1]/ns0:subject[1]" w:storeItemID="{6C3C8BC8-F283-45AE-878A-BAB7291924A1}"/>
                             <w:text/>
                           </w:sdtPr>
+                          <w:sdtEndPr/>
                           <w:sdtContent>
                             <w:p>
                               <w:pPr>
@@ -1176,8 +1179,6 @@
             <w:br w:type="page"/>
           </w:r>
         </w:p>
-        <w:bookmarkStart w:id="0" w:name="_Toc5108955" w:displacedByCustomXml="next"/>
-        <w:bookmarkStart w:id="1" w:name="_Toc5089742" w:displacedByCustomXml="next"/>
         <w:sdt>
           <w:sdtPr>
             <w:rPr>
@@ -1185,9 +1186,9 @@
               <w:color w:val="auto"/>
               <w:sz w:val="22"/>
               <w:szCs w:val="22"/>
-              <w:lang w:val="fr-FR"/>
+              <w:lang w:val="fr-FR" w:eastAsia="en-US"/>
             </w:rPr>
-            <w:id w:val="-410470184"/>
+            <w:id w:val="595523046"/>
             <w:docPartObj>
               <w:docPartGallery w:val="Table of Contents"/>
               <w:docPartUnique/>
@@ -1202,7 +1203,7 @@
           <w:sdtContent>
             <w:p>
               <w:pPr>
-                <w:pStyle w:val="Titre1"/>
+                <w:pStyle w:val="En-ttedetabledesmatires"/>
               </w:pPr>
               <w:r>
                 <w:rPr>
@@ -1210,8 +1211,6 @@
                 </w:rPr>
                 <w:t>Table des matières</w:t>
               </w:r>
-              <w:bookmarkEnd w:id="1"/>
-              <w:bookmarkEnd w:id="0"/>
             </w:p>
             <w:p>
               <w:pPr>
@@ -1249,14 +1248,13 @@
                 </w:rPr>
                 <w:fldChar w:fldCharType="separate"/>
               </w:r>
-              <w:hyperlink w:anchor="_Toc5108955" w:history="1">
+              <w:hyperlink w:anchor="_Toc5116041" w:history="1">
                 <w:r>
                   <w:rPr>
                     <w:rStyle w:val="Lienhypertexte"/>
                     <w:noProof/>
-                    <w:lang w:val="fr-FR"/>
-                  </w:rPr>
-                  <w:t>Table des matières</w:t>
+                  </w:rPr>
+                  <w:t>Table des versions</w:t>
                 </w:r>
                 <w:r>
                   <w:rPr>
@@ -1277,7 +1275,7 @@
                     <w:noProof/>
                     <w:webHidden/>
                   </w:rPr>
-                  <w:instrText xml:space="preserve"> PAGEREF _Toc5108955 \h </w:instrText>
+                  <w:instrText xml:space="preserve"> PAGEREF _Toc5116041 \h </w:instrText>
                 </w:r>
                 <w:r>
                   <w:rPr>
@@ -1297,7 +1295,7 @@
                     <w:noProof/>
                     <w:webHidden/>
                   </w:rPr>
-                  <w:t>1</w:t>
+                  <w:t>2</w:t>
                 </w:r>
                 <w:r>
                   <w:rPr>
@@ -1320,13 +1318,13 @@
                   <w:lang w:eastAsia="fr-CH"/>
                 </w:rPr>
               </w:pPr>
-              <w:hyperlink w:anchor="_Toc5108956" w:history="1">
+              <w:hyperlink w:anchor="_Toc5116042" w:history="1">
                 <w:r>
                   <w:rPr>
                     <w:rStyle w:val="Lienhypertexte"/>
                     <w:noProof/>
                   </w:rPr>
-                  <w:t>Table des versions</w:t>
+                  <w:t>Introduction</w:t>
                 </w:r>
                 <w:r>
                   <w:rPr>
@@ -1347,7 +1345,7 @@
                     <w:noProof/>
                     <w:webHidden/>
                   </w:rPr>
-                  <w:instrText xml:space="preserve"> PAGEREF _Toc5108956 \h </w:instrText>
+                  <w:instrText xml:space="preserve"> PAGEREF _Toc5116042 \h </w:instrText>
                 </w:r>
                 <w:r>
                   <w:rPr>
@@ -1367,7 +1365,77 @@
                     <w:noProof/>
                     <w:webHidden/>
                   </w:rPr>
-                  <w:t>2</w:t>
+                  <w:t>3</w:t>
+                </w:r>
+                <w:r>
+                  <w:rPr>
+                    <w:noProof/>
+                    <w:webHidden/>
+                  </w:rPr>
+                  <w:fldChar w:fldCharType="end"/>
+                </w:r>
+              </w:hyperlink>
+            </w:p>
+            <w:p>
+              <w:pPr>
+                <w:pStyle w:val="TM2"/>
+                <w:tabs>
+                  <w:tab w:val="right" w:leader="dot" w:pos="9062"/>
+                </w:tabs>
+                <w:rPr>
+                  <w:rFonts w:eastAsiaTheme="minorEastAsia"/>
+                  <w:noProof/>
+                  <w:lang w:eastAsia="fr-CH"/>
+                </w:rPr>
+              </w:pPr>
+              <w:hyperlink w:anchor="_Toc5116043" w:history="1">
+                <w:r>
+                  <w:rPr>
+                    <w:rStyle w:val="Lienhypertexte"/>
+                    <w:noProof/>
+                  </w:rPr>
+                  <w:t>Généralités</w:t>
+                </w:r>
+                <w:r>
+                  <w:rPr>
+                    <w:noProof/>
+                    <w:webHidden/>
+                  </w:rPr>
+                  <w:tab/>
+                </w:r>
+                <w:r>
+                  <w:rPr>
+                    <w:noProof/>
+                    <w:webHidden/>
+                  </w:rPr>
+                  <w:fldChar w:fldCharType="begin"/>
+                </w:r>
+                <w:r>
+                  <w:rPr>
+                    <w:noProof/>
+                    <w:webHidden/>
+                  </w:rPr>
+                  <w:instrText xml:space="preserve"> PAGEREF _Toc5116043 \h </w:instrText>
+                </w:r>
+                <w:r>
+                  <w:rPr>
+                    <w:noProof/>
+                    <w:webHidden/>
+                  </w:rPr>
+                </w:r>
+                <w:r>
+                  <w:rPr>
+                    <w:noProof/>
+                    <w:webHidden/>
+                  </w:rPr>
+                  <w:fldChar w:fldCharType="separate"/>
+                </w:r>
+                <w:r>
+                  <w:rPr>
+                    <w:noProof/>
+                    <w:webHidden/>
+                  </w:rPr>
+                  <w:t>3</w:t>
                 </w:r>
                 <w:r>
                   <w:rPr>
@@ -1390,13 +1458,13 @@
                   <w:lang w:eastAsia="fr-CH"/>
                 </w:rPr>
               </w:pPr>
-              <w:hyperlink w:anchor="_Toc5108957" w:history="1">
+              <w:hyperlink w:anchor="_Toc5116044" w:history="1">
                 <w:r>
                   <w:rPr>
                     <w:rStyle w:val="Lienhypertexte"/>
                     <w:noProof/>
                   </w:rPr>
-                  <w:t>Introduction</w:t>
+                  <w:t>Planification</w:t>
                 </w:r>
                 <w:r>
                   <w:rPr>
@@ -1417,7 +1485,7 @@
                     <w:noProof/>
                     <w:webHidden/>
                   </w:rPr>
-                  <w:instrText xml:space="preserve"> PAGEREF _Toc5108957 \h </w:instrText>
+                  <w:instrText xml:space="preserve"> PAGEREF _Toc5116044 \h </w:instrText>
                 </w:r>
                 <w:r>
                   <w:rPr>
@@ -1437,7 +1505,77 @@
                     <w:noProof/>
                     <w:webHidden/>
                   </w:rPr>
-                  <w:t>3</w:t>
+                  <w:t>4</w:t>
+                </w:r>
+                <w:r>
+                  <w:rPr>
+                    <w:noProof/>
+                    <w:webHidden/>
+                  </w:rPr>
+                  <w:fldChar w:fldCharType="end"/>
+                </w:r>
+              </w:hyperlink>
+            </w:p>
+            <w:p>
+              <w:pPr>
+                <w:pStyle w:val="TM1"/>
+                <w:tabs>
+                  <w:tab w:val="right" w:leader="dot" w:pos="9062"/>
+                </w:tabs>
+                <w:rPr>
+                  <w:rFonts w:eastAsiaTheme="minorEastAsia"/>
+                  <w:noProof/>
+                  <w:lang w:eastAsia="fr-CH"/>
+                </w:rPr>
+              </w:pPr>
+              <w:hyperlink w:anchor="_Toc5116045" w:history="1">
+                <w:r>
+                  <w:rPr>
+                    <w:rStyle w:val="Lienhypertexte"/>
+                    <w:noProof/>
+                  </w:rPr>
+                  <w:t>Méthodologie</w:t>
+                </w:r>
+                <w:r>
+                  <w:rPr>
+                    <w:noProof/>
+                    <w:webHidden/>
+                  </w:rPr>
+                  <w:tab/>
+                </w:r>
+                <w:r>
+                  <w:rPr>
+                    <w:noProof/>
+                    <w:webHidden/>
+                  </w:rPr>
+                  <w:fldChar w:fldCharType="begin"/>
+                </w:r>
+                <w:r>
+                  <w:rPr>
+                    <w:noProof/>
+                    <w:webHidden/>
+                  </w:rPr>
+                  <w:instrText xml:space="preserve"> PAGEREF _Toc5116045 \h </w:instrText>
+                </w:r>
+                <w:r>
+                  <w:rPr>
+                    <w:noProof/>
+                    <w:webHidden/>
+                  </w:rPr>
+                </w:r>
+                <w:r>
+                  <w:rPr>
+                    <w:noProof/>
+                    <w:webHidden/>
+                  </w:rPr>
+                  <w:fldChar w:fldCharType="separate"/>
+                </w:r>
+                <w:r>
+                  <w:rPr>
+                    <w:noProof/>
+                    <w:webHidden/>
+                  </w:rPr>
+                  <w:t>4</w:t>
                 </w:r>
                 <w:r>
                   <w:rPr>
@@ -1460,13 +1598,13 @@
                   <w:lang w:eastAsia="fr-CH"/>
                 </w:rPr>
               </w:pPr>
-              <w:hyperlink w:anchor="_Toc5108958" w:history="1">
+              <w:hyperlink w:anchor="_Toc5116046" w:history="1">
                 <w:r>
                   <w:rPr>
                     <w:rStyle w:val="Lienhypertexte"/>
                     <w:noProof/>
                   </w:rPr>
-                  <w:t>Généralités</w:t>
+                  <w:t>Planification 6 étapes / GANTT</w:t>
                 </w:r>
                 <w:r>
                   <w:rPr>
@@ -1487,7 +1625,7 @@
                     <w:noProof/>
                     <w:webHidden/>
                   </w:rPr>
-                  <w:instrText xml:space="preserve"> PAGEREF _Toc5108958 \h </w:instrText>
+                  <w:instrText xml:space="preserve"> PAGEREF _Toc5116046 \h </w:instrText>
                 </w:r>
                 <w:r>
                   <w:rPr>
@@ -1507,7 +1645,7 @@
                     <w:noProof/>
                     <w:webHidden/>
                   </w:rPr>
-                  <w:t>3</w:t>
+                  <w:t>4</w:t>
                 </w:r>
                 <w:r>
                   <w:rPr>
@@ -1520,7 +1658,7 @@
             </w:p>
             <w:p>
               <w:pPr>
-                <w:pStyle w:val="TM1"/>
+                <w:pStyle w:val="TM2"/>
                 <w:tabs>
                   <w:tab w:val="right" w:leader="dot" w:pos="9062"/>
                 </w:tabs>
@@ -1530,13 +1668,13 @@
                   <w:lang w:eastAsia="fr-CH"/>
                 </w:rPr>
               </w:pPr>
-              <w:hyperlink w:anchor="_Toc5108959" w:history="1">
+              <w:hyperlink w:anchor="_Toc5116047" w:history="1">
                 <w:r>
                   <w:rPr>
                     <w:rStyle w:val="Lienhypertexte"/>
                     <w:noProof/>
                   </w:rPr>
-                  <w:t>Planification</w:t>
+                  <w:t>Développement Agile / BACKLOG</w:t>
                 </w:r>
                 <w:r>
                   <w:rPr>
@@ -1557,7 +1695,7 @@
                     <w:noProof/>
                     <w:webHidden/>
                   </w:rPr>
-                  <w:instrText xml:space="preserve"> PAGEREF _Toc5108959 \h </w:instrText>
+                  <w:instrText xml:space="preserve"> PAGEREF _Toc5116047 \h </w:instrText>
                 </w:r>
                 <w:r>
                   <w:rPr>
@@ -1577,77 +1715,7 @@
                     <w:noProof/>
                     <w:webHidden/>
                   </w:rPr>
-                  <w:t>4</w:t>
-                </w:r>
-                <w:r>
-                  <w:rPr>
-                    <w:noProof/>
-                    <w:webHidden/>
-                  </w:rPr>
-                  <w:fldChar w:fldCharType="end"/>
-                </w:r>
-              </w:hyperlink>
-            </w:p>
-            <w:p>
-              <w:pPr>
-                <w:pStyle w:val="TM1"/>
-                <w:tabs>
-                  <w:tab w:val="right" w:leader="dot" w:pos="9062"/>
-                </w:tabs>
-                <w:rPr>
-                  <w:rFonts w:eastAsiaTheme="minorEastAsia"/>
-                  <w:noProof/>
-                  <w:lang w:eastAsia="fr-CH"/>
-                </w:rPr>
-              </w:pPr>
-              <w:hyperlink w:anchor="_Toc5108960" w:history="1">
-                <w:r>
-                  <w:rPr>
-                    <w:rStyle w:val="Lienhypertexte"/>
-                    <w:noProof/>
-                  </w:rPr>
-                  <w:t>Méthodologie</w:t>
-                </w:r>
-                <w:r>
-                  <w:rPr>
-                    <w:noProof/>
-                    <w:webHidden/>
-                  </w:rPr>
-                  <w:tab/>
-                </w:r>
-                <w:r>
-                  <w:rPr>
-                    <w:noProof/>
-                    <w:webHidden/>
-                  </w:rPr>
-                  <w:fldChar w:fldCharType="begin"/>
-                </w:r>
-                <w:r>
-                  <w:rPr>
-                    <w:noProof/>
-                    <w:webHidden/>
-                  </w:rPr>
-                  <w:instrText xml:space="preserve"> PAGEREF _Toc5108960 \h </w:instrText>
-                </w:r>
-                <w:r>
-                  <w:rPr>
-                    <w:noProof/>
-                    <w:webHidden/>
-                  </w:rPr>
-                </w:r>
-                <w:r>
-                  <w:rPr>
-                    <w:noProof/>
-                    <w:webHidden/>
-                  </w:rPr>
-                  <w:fldChar w:fldCharType="separate"/>
-                </w:r>
-                <w:r>
-                  <w:rPr>
-                    <w:noProof/>
-                    <w:webHidden/>
-                  </w:rPr>
-                  <w:t>4</w:t>
+                  <w:t>5</w:t>
                 </w:r>
                 <w:r>
                   <w:rPr>
@@ -1670,6 +1738,7 @@
             </w:p>
           </w:sdtContent>
         </w:sdt>
+        <w:p/>
       </w:sdtContent>
     </w:sdt>
     <w:p>
@@ -1681,7 +1750,8 @@
       <w:pPr>
         <w:pStyle w:val="Titre1"/>
       </w:pPr>
-      <w:bookmarkStart w:id="2" w:name="_Toc5108956"/>
+      <w:bookmarkStart w:id="0" w:name="_Toc5108956"/>
+      <w:bookmarkStart w:id="1" w:name="_Toc5116041"/>
       <w:r>
         <w:lastRenderedPageBreak/>
         <w:t xml:space="preserve">Table </w:t>
@@ -1689,7 +1759,8 @@
       <w:r>
         <w:t>des versions</w:t>
       </w:r>
-      <w:bookmarkEnd w:id="2"/>
+      <w:bookmarkEnd w:id="0"/>
+      <w:bookmarkEnd w:id="1"/>
     </w:p>
     <w:tbl>
       <w:tblPr>
@@ -1846,6 +1917,9 @@
             <w:pPr>
               <w:jc w:val="center"/>
             </w:pPr>
+            <w:r>
+              <w:t>03.04.19</w:t>
+            </w:r>
           </w:p>
         </w:tc>
         <w:tc>
@@ -1856,6 +1930,9 @@
             <w:pPr>
               <w:jc w:val="center"/>
             </w:pPr>
+            <w:r>
+              <w:t>Base de données</w:t>
+            </w:r>
           </w:p>
         </w:tc>
         <w:tc>
@@ -1866,6 +1943,9 @@
             <w:pPr>
               <w:jc w:val="center"/>
             </w:pPr>
+            <w:r>
+              <w:t>0.3</w:t>
+            </w:r>
           </w:p>
         </w:tc>
       </w:tr>
@@ -2008,11 +2088,13 @@
       <w:pPr>
         <w:pStyle w:val="Titre1"/>
       </w:pPr>
-      <w:bookmarkStart w:id="3" w:name="_Toc5108957"/>
+      <w:bookmarkStart w:id="2" w:name="_Toc5108957"/>
+      <w:bookmarkStart w:id="3" w:name="_Toc5116042"/>
       <w:r>
         <w:lastRenderedPageBreak/>
         <w:t>Introduction</w:t>
       </w:r>
+      <w:bookmarkEnd w:id="2"/>
       <w:bookmarkEnd w:id="3"/>
     </w:p>
     <w:p>
@@ -2020,10 +2102,12 @@
         <w:pStyle w:val="Titre2"/>
       </w:pPr>
       <w:bookmarkStart w:id="4" w:name="_Toc5108958"/>
+      <w:bookmarkStart w:id="5" w:name="_Toc5116043"/>
       <w:r>
         <w:t>Généralités</w:t>
       </w:r>
       <w:bookmarkEnd w:id="4"/>
+      <w:bookmarkEnd w:id="5"/>
     </w:p>
     <w:p>
       <w:r>
@@ -2242,13 +2326,13 @@
         <mc:AlternateContent>
           <mc:Choice Requires="wpi">
             <w:drawing>
-              <wp:anchor distT="0" distB="0" distL="114300" distR="114300" simplePos="0" relativeHeight="251670528" behindDoc="0" locked="0" layoutInCell="1" allowOverlap="1" wp14:anchorId="2087DFF4" wp14:editId="2174ABF6">
+              <wp:anchor distT="0" distB="0" distL="114300" distR="114300" simplePos="0" relativeHeight="251670528" behindDoc="0" locked="0" layoutInCell="1" allowOverlap="1" wp14:anchorId="2087DFF4" wp14:editId="6AF2A4DE">
                 <wp:simplePos x="0" y="0"/>
                 <wp:positionH relativeFrom="column">
                   <wp:posOffset>-699770</wp:posOffset>
                 </wp:positionH>
                 <wp:positionV relativeFrom="paragraph">
-                  <wp:posOffset>-1694497</wp:posOffset>
+                  <wp:posOffset>-1669192</wp:posOffset>
                 </wp:positionV>
                 <wp:extent cx="7263750" cy="4415155"/>
                 <wp:effectExtent l="38100" t="38100" r="13970" b="42545"/>
@@ -2273,7 +2357,26 @@
           </mc:Choice>
           <mc:Fallback>
             <w:pict>
-              <v:shape w14:anchorId="27236DCC" id="Encre 129" o:spid="_x0000_s1026" type="#_x0000_t75" style="position:absolute;margin-left:-55.8pt;margin-top:-134.1pt;width:573.4pt;height:349.05pt;z-index:251670528;visibility:visible;mso-wrap-style:square;mso-wrap-distance-left:9pt;mso-wrap-distance-top:0;mso-wrap-distance-right:9pt;mso-wrap-distance-bottom:0;mso-position-horizontal:absolute;mso-position-horizontal-relative:text;mso-position-vertical:absolute;mso-position-vertical-relative:text" o:gfxdata="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">
+              <v:shapetype w14:anchorId="26FEEB8F" id="_x0000_t75" coordsize="21600,21600" o:spt="75" o:preferrelative="t" path="m@4@5l@4@11@9@11@9@5xe" filled="f" stroked="f">
+                <v:stroke joinstyle="miter"/>
+                <v:formulas>
+                  <v:f eqn="if lineDrawn pixelLineWidth 0"/>
+                  <v:f eqn="sum @0 1 0"/>
+                  <v:f eqn="sum 0 0 @1"/>
+                  <v:f eqn="prod @2 1 2"/>
+                  <v:f eqn="prod @3 21600 pixelWidth"/>
+                  <v:f eqn="prod @3 21600 pixelHeight"/>
+                  <v:f eqn="sum @0 0 1"/>
+                  <v:f eqn="prod @6 1 2"/>
+                  <v:f eqn="prod @7 21600 pixelWidth"/>
+                  <v:f eqn="sum @8 21600 0"/>
+                  <v:f eqn="prod @7 21600 pixelHeight"/>
+                  <v:f eqn="sum @10 21600 0"/>
+                </v:formulas>
+                <v:path o:extrusionok="f" gradientshapeok="t" o:connecttype="rect"/>
+                <o:lock v:ext="edit" aspectratio="t"/>
+              </v:shapetype>
+              <v:shape id="Encre 129" o:spid="_x0000_s1026" type="#_x0000_t75" style="position:absolute;margin-left:-55.8pt;margin-top:-132.15pt;width:573.4pt;height:349.05pt;z-index:251670528;visibility:visible;mso-wrap-style:square;mso-wrap-distance-left:9pt;mso-wrap-distance-top:0;mso-wrap-distance-right:9pt;mso-wrap-distance-bottom:0;mso-position-horizontal:absolute;mso-position-horizontal-relative:text;mso-position-vertical:absolute;mso-position-vertical-relative:text" o:gfxdata="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">
                 <v:imagedata r:id="rId14" o:title=""/>
               </v:shape>
             </w:pict>
@@ -2398,19 +2501,7 @@
         </w:numPr>
       </w:pPr>
       <w:r>
-        <w:t xml:space="preserve">L’administrateur : en plus des droits ci-dessus l’administrateur a le droit de </w:t>
-      </w:r>
-      <w:r>
-        <w:t>gérer</w:t>
-      </w:r>
-      <w:r>
-        <w:t xml:space="preserve"> la base de données avec l’interface d’administration de la base de </w:t>
-      </w:r>
-      <w:r>
-        <w:t>données</w:t>
-      </w:r>
-      <w:r>
-        <w:t xml:space="preserve"> et de maintenir le code source de l’application</w:t>
+        <w:t>L’administrateur : en plus des droits ci-dessus l’administrateur a le droit de gérer la base de données avec l’interface d’administration de la base de données et de maintenir le code source de l’application</w:t>
       </w:r>
     </w:p>
     <w:p/>
@@ -2418,12 +2509,14 @@
       <w:pPr>
         <w:pStyle w:val="Titre1"/>
       </w:pPr>
-      <w:bookmarkStart w:id="5" w:name="_Toc5108959"/>
+      <w:bookmarkStart w:id="6" w:name="_Toc5108959"/>
+      <w:bookmarkStart w:id="7" w:name="_Toc5116044"/>
       <w:r>
         <w:lastRenderedPageBreak/>
         <w:t>Planification</w:t>
       </w:r>
-      <w:bookmarkEnd w:id="5"/>
+      <w:bookmarkEnd w:id="6"/>
+      <w:bookmarkEnd w:id="7"/>
     </w:p>
     <w:p>
       <w:r>
@@ -2431,10 +2524,10 @@
           <w:noProof/>
         </w:rPr>
         <w:drawing>
-          <wp:inline distT="0" distB="0" distL="0" distR="0" wp14:anchorId="72F2DA50" wp14:editId="5FB8CA6D">
-            <wp:extent cx="5759450" cy="3670935"/>
-            <wp:effectExtent l="0" t="0" r="0" b="5715"/>
-            <wp:docPr id="136" name="Image 136"/>
+          <wp:inline distT="0" distB="0" distL="0" distR="0" wp14:anchorId="5F063782" wp14:editId="6D37B371">
+            <wp:extent cx="5760720" cy="3673475"/>
+            <wp:effectExtent l="0" t="0" r="0" b="3175"/>
+            <wp:docPr id="1" name="Image 1"/>
             <wp:cNvGraphicFramePr>
               <a:graphicFrameLocks xmlns:a="http://schemas.openxmlformats.org/drawingml/2006/main" noChangeAspect="1"/>
             </wp:cNvGraphicFramePr>
@@ -2442,7 +2535,7 @@
               <a:graphicData uri="http://schemas.openxmlformats.org/drawingml/2006/picture">
                 <pic:pic xmlns:pic="http://schemas.openxmlformats.org/drawingml/2006/picture">
                   <pic:nvPicPr>
-                    <pic:cNvPr id="0" name="Picture 2"/>
+                    <pic:cNvPr id="0" name="Picture 1"/>
                     <pic:cNvPicPr>
                       <a:picLocks noChangeAspect="1" noChangeArrowheads="1"/>
                     </pic:cNvPicPr>
@@ -2463,7 +2556,7 @@
                   <pic:spPr bwMode="auto">
                     <a:xfrm>
                       <a:off x="0" y="0"/>
-                      <a:ext cx="5759450" cy="3670935"/>
+                      <a:ext cx="5760720" cy="3673475"/>
                     </a:xfrm>
                     <a:prstGeom prst="rect">
                       <a:avLst/>
@@ -2484,22 +2577,26 @@
       <w:pPr>
         <w:pStyle w:val="Titre1"/>
       </w:pPr>
-      <w:bookmarkStart w:id="6" w:name="_Toc5108960"/>
+      <w:bookmarkStart w:id="8" w:name="_Toc5108960"/>
+      <w:bookmarkStart w:id="9" w:name="_Toc5116045"/>
       <w:r>
         <w:t>Méthodologie</w:t>
       </w:r>
-      <w:bookmarkEnd w:id="6"/>
+      <w:bookmarkEnd w:id="8"/>
+      <w:bookmarkEnd w:id="9"/>
     </w:p>
     <w:p>
       <w:pPr>
         <w:pStyle w:val="Titre2"/>
       </w:pPr>
+      <w:bookmarkStart w:id="10" w:name="_Toc5116046"/>
       <w:r>
         <w:t>Planification</w:t>
       </w:r>
       <w:r>
         <w:t xml:space="preserve"> 6 étapes / GANTT</w:t>
       </w:r>
+      <w:bookmarkEnd w:id="10"/>
     </w:p>
     <w:p>
       <w:r>
@@ -2785,20 +2882,344 @@
       <w:pPr>
         <w:pStyle w:val="Titre2"/>
       </w:pPr>
+      <w:bookmarkStart w:id="11" w:name="_Toc5116047"/>
       <w:r>
         <w:t xml:space="preserve">Développement </w:t>
       </w:r>
       <w:r>
         <w:t>Agile / BACKLOG</w:t>
       </w:r>
-      <w:bookmarkStart w:id="7" w:name="_GoBack"/>
-      <w:bookmarkEnd w:id="7"/>
+      <w:bookmarkEnd w:id="11"/>
+    </w:p>
+    <w:p/>
+    <w:p>
+      <w:pPr>
+        <w:pStyle w:val="Titre1"/>
+      </w:pPr>
+      <w:r>
+        <w:t>Base de données</w:t>
+      </w:r>
+    </w:p>
+    <w:p>
+      <w:pPr>
+        <w:pStyle w:val="Titre2"/>
+      </w:pPr>
+      <w:r>
+        <w:t>MCD</w:t>
+      </w:r>
+      <w:r>
+        <w:rPr>
+          <w:noProof/>
+        </w:rPr>
+        <w:drawing>
+          <wp:inline distT="0" distB="0" distL="0" distR="0" wp14:anchorId="41469B14" wp14:editId="236B03E6">
+            <wp:extent cx="5753100" cy="4562475"/>
+            <wp:effectExtent l="0" t="0" r="0" b="9525"/>
+            <wp:docPr id="6" name="Image 6"/>
+            <wp:cNvGraphicFramePr>
+              <a:graphicFrameLocks xmlns:a="http://schemas.openxmlformats.org/drawingml/2006/main" noChangeAspect="1"/>
+            </wp:cNvGraphicFramePr>
+            <a:graphic xmlns:a="http://schemas.openxmlformats.org/drawingml/2006/main">
+              <a:graphicData uri="http://schemas.openxmlformats.org/drawingml/2006/picture">
+                <pic:pic xmlns:pic="http://schemas.openxmlformats.org/drawingml/2006/picture">
+                  <pic:nvPicPr>
+                    <pic:cNvPr id="0" name="Picture 4"/>
+                    <pic:cNvPicPr>
+                      <a:picLocks noChangeAspect="1" noChangeArrowheads="1"/>
+                    </pic:cNvPicPr>
+                  </pic:nvPicPr>
+                  <pic:blipFill>
+                    <a:blip r:embed="rId18" cstate="print">
+                      <a:extLst>
+                        <a:ext uri="{28A0092B-C50C-407E-A947-70E740481C1C}">
+                          <a14:useLocalDpi xmlns:a14="http://schemas.microsoft.com/office/drawing/2010/main" val="0"/>
+                        </a:ext>
+                      </a:extLst>
+                    </a:blip>
+                    <a:srcRect/>
+                    <a:stretch>
+                      <a:fillRect/>
+                    </a:stretch>
+                  </pic:blipFill>
+                  <pic:spPr bwMode="auto">
+                    <a:xfrm>
+                      <a:off x="0" y="0"/>
+                      <a:ext cx="5753100" cy="4562475"/>
+                    </a:xfrm>
+                    <a:prstGeom prst="rect">
+                      <a:avLst/>
+                    </a:prstGeom>
+                    <a:noFill/>
+                    <a:ln>
+                      <a:noFill/>
+                    </a:ln>
+                  </pic:spPr>
+                </pic:pic>
+              </a:graphicData>
+            </a:graphic>
+          </wp:inline>
+        </w:drawing>
+      </w:r>
+    </w:p>
+    <w:p>
+      <w:pPr>
+        <w:pStyle w:val="Titre2"/>
+      </w:pPr>
+      <w:r>
+        <w:t>MLD</w:t>
+      </w:r>
+    </w:p>
+    <w:p/>
+    <w:p>
+      <w:r>
+        <w:rPr>
+          <w:noProof/>
+        </w:rPr>
+        <w:drawing>
+          <wp:inline distT="0" distB="0" distL="0" distR="0" wp14:anchorId="37C1897D" wp14:editId="61372EC8">
+            <wp:extent cx="5752913" cy="1789797"/>
+            <wp:effectExtent l="0" t="0" r="635" b="1270"/>
+            <wp:docPr id="5" name="Image 5"/>
+            <wp:cNvGraphicFramePr>
+              <a:graphicFrameLocks xmlns:a="http://schemas.openxmlformats.org/drawingml/2006/main" noChangeAspect="1"/>
+            </wp:cNvGraphicFramePr>
+            <a:graphic xmlns:a="http://schemas.openxmlformats.org/drawingml/2006/main">
+              <a:graphicData uri="http://schemas.openxmlformats.org/drawingml/2006/picture">
+                <pic:pic xmlns:pic="http://schemas.openxmlformats.org/drawingml/2006/picture">
+                  <pic:nvPicPr>
+                    <pic:cNvPr id="0" name="Picture 3"/>
+                    <pic:cNvPicPr>
+                      <a:picLocks noChangeAspect="1" noChangeArrowheads="1"/>
+                    </pic:cNvPicPr>
+                  </pic:nvPicPr>
+                  <pic:blipFill rotWithShape="1">
+                    <a:blip r:embed="rId19" cstate="print">
+                      <a:extLst>
+                        <a:ext uri="{28A0092B-C50C-407E-A947-70E740481C1C}">
+                          <a14:useLocalDpi xmlns:a14="http://schemas.microsoft.com/office/drawing/2010/main" val="0"/>
+                        </a:ext>
+                      </a:extLst>
+                    </a:blip>
+                    <a:srcRect b="11324"/>
+                    <a:stretch/>
+                  </pic:blipFill>
+                  <pic:spPr bwMode="auto">
+                    <a:xfrm>
+                      <a:off x="0" y="0"/>
+                      <a:ext cx="5753735" cy="1790053"/>
+                    </a:xfrm>
+                    <a:prstGeom prst="rect">
+                      <a:avLst/>
+                    </a:prstGeom>
+                    <a:noFill/>
+                    <a:ln>
+                      <a:noFill/>
+                    </a:ln>
+                    <a:extLst>
+                      <a:ext uri="{53640926-AAD7-44D8-BBD7-CCE9431645EC}">
+                        <a14:shadowObscured xmlns:a14="http://schemas.microsoft.com/office/drawing/2010/main"/>
+                      </a:ext>
+                    </a:extLst>
+                  </pic:spPr>
+                </pic:pic>
+              </a:graphicData>
+            </a:graphic>
+          </wp:inline>
+        </w:drawing>
+      </w:r>
+    </w:p>
+    <w:p>
+      <w:r>
+        <w:t xml:space="preserve">Moteur de stockage = </w:t>
+      </w:r>
+      <w:proofErr w:type="spellStart"/>
+      <w:r>
+        <w:t>InnoDB</w:t>
+      </w:r>
+      <w:proofErr w:type="spellEnd"/>
+    </w:p>
+    <w:p>
+      <w:r>
+        <w:t xml:space="preserve">Encodage = </w:t>
+      </w:r>
+      <w:r>
+        <w:t>Utf8</w:t>
+      </w:r>
+    </w:p>
+    <w:p>
+      <w:r>
+        <w:lastRenderedPageBreak/>
+        <w:t>M</w:t>
+      </w:r>
+      <w:r>
+        <w:t>ot de passe de l’utilisateur</w:t>
+      </w:r>
+      <w:r>
+        <w:t xml:space="preserve"> = </w:t>
+      </w:r>
+      <w:r>
+        <w:t xml:space="preserve">est un </w:t>
+      </w:r>
+      <w:r>
+        <w:t>Sha256</w:t>
+      </w:r>
+      <w:r>
+        <w:t xml:space="preserve"> du mot de passe que l’</w:t>
+      </w:r>
+      <w:proofErr w:type="spellStart"/>
+      <w:r>
+        <w:t>utlisateur</w:t>
+      </w:r>
+      <w:proofErr w:type="spellEnd"/>
+      <w:r>
+        <w:t xml:space="preserve"> a rentrer pour </w:t>
+      </w:r>
+      <w:r>
+        <w:t>sécuriser</w:t>
+      </w:r>
+      <w:r>
+        <w:t xml:space="preserve"> le site.</w:t>
+      </w:r>
+      <w:r>
+        <w:t>x</w:t>
+      </w:r>
+      <w:bookmarkStart w:id="12" w:name="_GoBack"/>
+      <w:bookmarkEnd w:id="12"/>
+    </w:p>
+    <w:p>
+      <w:r>
+        <w:t>!!!</w:t>
+      </w:r>
+    </w:p>
+    <w:p>
+      <w:r>
+        <w:t>Histoir</w:t>
+      </w:r>
+      <w:r>
+        <w:t>e</w:t>
+      </w:r>
+      <w:r>
+        <w:t xml:space="preserve"> – évaluation </w:t>
+      </w:r>
+      <w:proofErr w:type="spellStart"/>
+      <w:r>
+        <w:t>del</w:t>
+      </w:r>
+      <w:proofErr w:type="spellEnd"/>
+      <w:r>
+        <w:t xml:space="preserve"> = cascade</w:t>
+      </w:r>
+    </w:p>
+    <w:p>
+      <w:r>
+        <w:t xml:space="preserve">Image – histoire </w:t>
+      </w:r>
+      <w:proofErr w:type="spellStart"/>
+      <w:r>
+        <w:t>del</w:t>
+      </w:r>
+      <w:proofErr w:type="spellEnd"/>
+      <w:r>
+        <w:t xml:space="preserve"> = cascade</w:t>
+      </w:r>
+    </w:p>
+    <w:p>
+      <w:proofErr w:type="spellStart"/>
+      <w:proofErr w:type="gramStart"/>
+      <w:r>
+        <w:t>categorie</w:t>
+      </w:r>
+      <w:proofErr w:type="spellEnd"/>
+      <w:proofErr w:type="gramEnd"/>
+      <w:r>
+        <w:t xml:space="preserve"> – histoire </w:t>
+      </w:r>
+      <w:proofErr w:type="spellStart"/>
+      <w:r>
+        <w:t>del</w:t>
+      </w:r>
+      <w:proofErr w:type="spellEnd"/>
+      <w:r>
+        <w:t xml:space="preserve"> = cascade</w:t>
+      </w:r>
+    </w:p>
+    <w:p>
+      <w:proofErr w:type="gramStart"/>
+      <w:r>
+        <w:t>histoire</w:t>
+      </w:r>
+      <w:proofErr w:type="gramEnd"/>
+      <w:r>
+        <w:t xml:space="preserve"> – favoris = </w:t>
+      </w:r>
+      <w:proofErr w:type="spellStart"/>
+      <w:r>
+        <w:t>del</w:t>
+      </w:r>
+      <w:proofErr w:type="spellEnd"/>
+      <w:r>
+        <w:t xml:space="preserve"> </w:t>
+      </w:r>
+      <w:r>
+        <w:t>cascade</w:t>
+      </w:r>
+    </w:p>
+    <w:p>
+      <w:proofErr w:type="gramStart"/>
+      <w:r>
+        <w:t>favoris</w:t>
+      </w:r>
+      <w:proofErr w:type="gramEnd"/>
+      <w:r>
+        <w:t xml:space="preserve"> – user = </w:t>
+      </w:r>
+      <w:proofErr w:type="spellStart"/>
+      <w:r>
+        <w:t>del</w:t>
+      </w:r>
+      <w:proofErr w:type="spellEnd"/>
+      <w:r>
+        <w:t xml:space="preserve"> </w:t>
+      </w:r>
+      <w:r>
+        <w:t>cascade</w:t>
+      </w:r>
+    </w:p>
+    <w:p/>
+    <w:p/>
+    <w:p/>
+    <w:p/>
+    <w:p>
+      <w:r>
+        <w:t xml:space="preserve">!!! </w:t>
+      </w:r>
+      <w:r>
+        <w:t>Possibilité</w:t>
+      </w:r>
+      <w:r>
+        <w:t xml:space="preserve"> de </w:t>
+      </w:r>
+      <w:r>
+        <w:t>supprimer</w:t>
+      </w:r>
+      <w:r>
+        <w:t xml:space="preserve"> </w:t>
+      </w:r>
+      <w:r>
+        <w:t>l’user</w:t>
+      </w:r>
+      <w:r>
+        <w:t xml:space="preserve"> mais garder </w:t>
+      </w:r>
+      <w:r>
+        <w:t>les histoires</w:t>
+      </w:r>
     </w:p>
     <w:p/>
     <w:sectPr>
-      <w:headerReference w:type="default" r:id="rId18"/>
-      <w:footerReference w:type="default" r:id="rId19"/>
-      <w:footerReference w:type="first" r:id="rId20"/>
+      <w:headerReference w:type="default" r:id="rId20"/>
+      <w:footerReference w:type="default" r:id="rId21"/>
+      <w:footerReference w:type="first" r:id="rId22"/>
       <w:pgSz w:w="11906" w:h="16838"/>
       <w:pgMar w:top="1417" w:right="1417" w:bottom="1417" w:left="1417" w:header="708" w:footer="708" w:gutter="0"/>
       <w:pgNumType w:start="0"/>
@@ -2861,7 +3282,7 @@
       <w:rPr>
         <w:noProof/>
       </w:rPr>
-      <w:t>02/04/2019</w:t>
+      <w:t>03/04/2019</w:t>
     </w:r>
     <w:r>
       <w:fldChar w:fldCharType="end"/>
@@ -2879,20 +3300,130 @@
       </w:sdtPr>
       <w:sdtEndPr/>
       <w:sdtContent>
+        <w:sdt>
+          <w:sdtPr>
+            <w:id w:val="-1799599187"/>
+            <w:docPartObj>
+              <w:docPartGallery w:val="Page Numbers (Bottom of Page)"/>
+              <w:docPartUnique/>
+            </w:docPartObj>
+          </w:sdtPr>
+          <w:sdtEndPr/>
+          <w:sdtContent>
+            <w:sdt>
+              <w:sdtPr>
+                <w:id w:val="-1769616900"/>
+                <w:docPartObj>
+                  <w:docPartGallery w:val="Page Numbers (Top of Page)"/>
+                  <w:docPartUnique/>
+                </w:docPartObj>
+              </w:sdtPr>
+              <w:sdtEndPr/>
+              <w:sdtContent>
+                <w:r>
+                  <w:rPr>
+                    <w:lang w:val="fr-FR"/>
+                  </w:rPr>
+                  <w:t xml:space="preserve">Page </w:t>
+                </w:r>
+                <w:r>
+                  <w:rPr>
+                    <w:b/>
+                    <w:bCs/>
+                    <w:sz w:val="24"/>
+                    <w:szCs w:val="24"/>
+                  </w:rPr>
+                  <w:fldChar w:fldCharType="begin"/>
+                </w:r>
+                <w:r>
+                  <w:rPr>
+                    <w:b/>
+                    <w:bCs/>
+                  </w:rPr>
+                  <w:instrText>PAGE</w:instrText>
+                </w:r>
+                <w:r>
+                  <w:rPr>
+                    <w:b/>
+                    <w:bCs/>
+                    <w:sz w:val="24"/>
+                    <w:szCs w:val="24"/>
+                  </w:rPr>
+                  <w:fldChar w:fldCharType="separate"/>
+                </w:r>
+                <w:r>
+                  <w:rPr>
+                    <w:b/>
+                    <w:bCs/>
+                    <w:sz w:val="24"/>
+                    <w:szCs w:val="24"/>
+                  </w:rPr>
+                  <w:t>4</w:t>
+                </w:r>
+                <w:r>
+                  <w:rPr>
+                    <w:b/>
+                    <w:bCs/>
+                    <w:sz w:val="24"/>
+                    <w:szCs w:val="24"/>
+                  </w:rPr>
+                  <w:fldChar w:fldCharType="end"/>
+                </w:r>
+                <w:r>
+                  <w:rPr>
+                    <w:lang w:val="fr-FR"/>
+                  </w:rPr>
+                  <w:t xml:space="preserve"> sur </w:t>
+                </w:r>
+                <w:r>
+                  <w:rPr>
+                    <w:b/>
+                    <w:bCs/>
+                    <w:sz w:val="24"/>
+                    <w:szCs w:val="24"/>
+                  </w:rPr>
+                  <w:fldChar w:fldCharType="begin"/>
+                </w:r>
+                <w:r>
+                  <w:rPr>
+                    <w:b/>
+                    <w:bCs/>
+                  </w:rPr>
+                  <w:instrText>NUMPAGES</w:instrText>
+                </w:r>
+                <w:r>
+                  <w:rPr>
+                    <w:b/>
+                    <w:bCs/>
+                    <w:sz w:val="24"/>
+                    <w:szCs w:val="24"/>
+                  </w:rPr>
+                  <w:fldChar w:fldCharType="separate"/>
+                </w:r>
+                <w:r>
+                  <w:rPr>
+                    <w:b/>
+                    <w:bCs/>
+                    <w:sz w:val="24"/>
+                    <w:szCs w:val="24"/>
+                  </w:rPr>
+                  <w:t>5</w:t>
+                </w:r>
+                <w:r>
+                  <w:rPr>
+                    <w:b/>
+                    <w:bCs/>
+                    <w:sz w:val="24"/>
+                    <w:szCs w:val="24"/>
+                  </w:rPr>
+                  <w:fldChar w:fldCharType="end"/>
+                </w:r>
+              </w:sdtContent>
+            </w:sdt>
+          </w:sdtContent>
+        </w:sdt>
         <w:r>
-          <w:fldChar w:fldCharType="begin"/>
-        </w:r>
-        <w:r>
-          <w:instrText>PAGE   \* MERGEFORMAT</w:instrText>
-        </w:r>
-        <w:r>
-          <w:fldChar w:fldCharType="separate"/>
-        </w:r>
-        <w:r>
-          <w:t>1</w:t>
-        </w:r>
-        <w:r>
-          <w:fldChar w:fldCharType="end"/>
+          <w:t xml:space="preserve"> </w:t>
         </w:r>
       </w:sdtContent>
     </w:sdt>
@@ -2919,7 +3450,7 @@
       <w:t>.</w:t>
     </w:r>
     <w:r>
-      <w:t>2</w:t>
+      <w:t>3</w:t>
     </w:r>
   </w:p>
 </w:ftr>
@@ -2978,7 +3509,7 @@
       <w:rPr>
         <w:noProof/>
       </w:rPr>
-      <w:t>Introduction</w:t>
+      <w:t>Base de données</w:t>
     </w:r>
     <w:r>
       <w:rPr>
@@ -3000,6 +3531,101 @@
 <file path=word/numbering.xml><?xml version="1.0" encoding="utf-8"?>
 <w:numbering xmlns:wpc="http://schemas.microsoft.com/office/word/2010/wordprocessingCanvas" xmlns:cx="http://schemas.microsoft.com/office/drawing/2014/chartex" xmlns:cx1="http://schemas.microsoft.com/office/drawing/2015/9/8/chartex" xmlns:cx2="http://schemas.microsoft.com/office/drawing/2015/10/21/chartex" xmlns:cx3="http://schemas.microsoft.com/office/drawing/2016/5/9/chartex" xmlns:cx4="http://schemas.microsoft.com/office/drawing/2016/5/10/chartex" xmlns:cx5="http://schemas.microsoft.com/office/drawing/2016/5/11/chartex" xmlns:cx6="http://schemas.microsoft.com/office/drawing/2016/5/12/chartex" xmlns:cx7="http://schemas.microsoft.com/office/drawing/2016/5/13/chartex" xmlns:cx8="http://schemas.microsoft.com/office/drawing/2016/5/14/chartex" xmlns:mc="http://schemas.openxmlformats.org/markup-compatibility/2006" xmlns:aink="http://schemas.microsoft.com/office/drawing/2016/ink" xmlns:am3d="http://schemas.microsoft.com/office/drawing/2017/model3d" xmlns:o="urn:schemas-microsoft-com:office:office" xmlns:r="http://schemas.openxmlformats.org/officeDocument/2006/relationships" xmlns:m="http://schemas.openxmlformats.org/officeDocument/2006/math" xmlns:v="urn:schemas-microsoft-com:vml" xmlns:wp14="http://schemas.microsoft.com/office/word/2010/wordprocessingDrawing" xmlns:wp="http://schemas.openxmlformats.org/drawingml/2006/wordprocessingDrawing" xmlns:w10="urn:schemas-microsoft-com:office:word" xmlns:w="http://schemas.openxmlformats.org/wordprocessingml/2006/main" xmlns:w14="http://schemas.microsoft.com/office/word/2010/wordml" xmlns:w15="http://schemas.microsoft.com/office/word/2012/wordml" xmlns:w16cid="http://schemas.microsoft.com/office/word/2016/wordml/cid" xmlns:w16se="http://schemas.microsoft.com/office/word/2015/wordml/symex" xmlns:wpg="http://schemas.microsoft.com/office/word/2010/wordprocessingGroup" xmlns:wpi="http://schemas.microsoft.com/office/word/2010/wordprocessingInk" xmlns:wne="http://schemas.microsoft.com/office/word/2006/wordml" xmlns:wps="http://schemas.microsoft.com/office/word/2010/wordprocessingShape" mc:Ignorable="w14 w15 w16se w16cid wp14">
   <w:abstractNum w:abstractNumId="0" w15:restartNumberingAfterBreak="0">
+    <w:nsid w:val="28DD7351"/>
+    <w:multiLevelType w:val="multilevel"/>
+    <w:tmpl w:val="100C0025"/>
+    <w:lvl w:ilvl="0">
+      <w:start w:val="1"/>
+      <w:numFmt w:val="decimal"/>
+      <w:pStyle w:val="Titre1"/>
+      <w:lvlText w:val="%1"/>
+      <w:lvlJc w:val="left"/>
+      <w:pPr>
+        <w:ind w:left="432" w:hanging="432"/>
+      </w:pPr>
+    </w:lvl>
+    <w:lvl w:ilvl="1">
+      <w:start w:val="1"/>
+      <w:numFmt w:val="decimal"/>
+      <w:pStyle w:val="Titre2"/>
+      <w:lvlText w:val="%1.%2"/>
+      <w:lvlJc w:val="left"/>
+      <w:pPr>
+        <w:ind w:left="576" w:hanging="576"/>
+      </w:pPr>
+    </w:lvl>
+    <w:lvl w:ilvl="2">
+      <w:start w:val="1"/>
+      <w:numFmt w:val="decimal"/>
+      <w:pStyle w:val="Titre3"/>
+      <w:lvlText w:val="%1.%2.%3"/>
+      <w:lvlJc w:val="left"/>
+      <w:pPr>
+        <w:ind w:left="720" w:hanging="720"/>
+      </w:pPr>
+    </w:lvl>
+    <w:lvl w:ilvl="3">
+      <w:start w:val="1"/>
+      <w:numFmt w:val="decimal"/>
+      <w:pStyle w:val="Titre4"/>
+      <w:lvlText w:val="%1.%2.%3.%4"/>
+      <w:lvlJc w:val="left"/>
+      <w:pPr>
+        <w:ind w:left="864" w:hanging="864"/>
+      </w:pPr>
+    </w:lvl>
+    <w:lvl w:ilvl="4">
+      <w:start w:val="1"/>
+      <w:numFmt w:val="decimal"/>
+      <w:pStyle w:val="Titre5"/>
+      <w:lvlText w:val="%1.%2.%3.%4.%5"/>
+      <w:lvlJc w:val="left"/>
+      <w:pPr>
+        <w:ind w:left="1008" w:hanging="1008"/>
+      </w:pPr>
+    </w:lvl>
+    <w:lvl w:ilvl="5">
+      <w:start w:val="1"/>
+      <w:numFmt w:val="decimal"/>
+      <w:pStyle w:val="Titre6"/>
+      <w:lvlText w:val="%1.%2.%3.%4.%5.%6"/>
+      <w:lvlJc w:val="left"/>
+      <w:pPr>
+        <w:ind w:left="1152" w:hanging="1152"/>
+      </w:pPr>
+    </w:lvl>
+    <w:lvl w:ilvl="6">
+      <w:start w:val="1"/>
+      <w:numFmt w:val="decimal"/>
+      <w:pStyle w:val="Titre7"/>
+      <w:lvlText w:val="%1.%2.%3.%4.%5.%6.%7"/>
+      <w:lvlJc w:val="left"/>
+      <w:pPr>
+        <w:ind w:left="1296" w:hanging="1296"/>
+      </w:pPr>
+    </w:lvl>
+    <w:lvl w:ilvl="7">
+      <w:start w:val="1"/>
+      <w:numFmt w:val="decimal"/>
+      <w:pStyle w:val="Titre8"/>
+      <w:lvlText w:val="%1.%2.%3.%4.%5.%6.%7.%8"/>
+      <w:lvlJc w:val="left"/>
+      <w:pPr>
+        <w:ind w:left="1440" w:hanging="1440"/>
+      </w:pPr>
+    </w:lvl>
+    <w:lvl w:ilvl="8">
+      <w:start w:val="1"/>
+      <w:numFmt w:val="decimal"/>
+      <w:pStyle w:val="Titre9"/>
+      <w:lvlText w:val="%1.%2.%3.%4.%5.%6.%7.%8.%9"/>
+      <w:lvlJc w:val="left"/>
+      <w:pPr>
+        <w:ind w:left="1584" w:hanging="1584"/>
+      </w:pPr>
+    </w:lvl>
+  </w:abstractNum>
+  <w:abstractNum w:abstractNumId="1" w15:restartNumberingAfterBreak="0">
     <w:nsid w:val="2DFE3628"/>
     <w:multiLevelType w:val="hybridMultilevel"/>
     <w:tmpl w:val="B47A617C"/>
@@ -3085,7 +3711,93 @@
       </w:pPr>
     </w:lvl>
   </w:abstractNum>
-  <w:abstractNum w:abstractNumId="1" w15:restartNumberingAfterBreak="0">
+  <w:abstractNum w:abstractNumId="2" w15:restartNumberingAfterBreak="0">
+    <w:nsid w:val="55613AF1"/>
+    <w:multiLevelType w:val="hybridMultilevel"/>
+    <w:tmpl w:val="E31E873E"/>
+    <w:lvl w:ilvl="0" w:tplc="100C000F">
+      <w:start w:val="1"/>
+      <w:numFmt w:val="decimal"/>
+      <w:lvlText w:val="%1."/>
+      <w:lvlJc w:val="left"/>
+      <w:pPr>
+        <w:ind w:left="720" w:hanging="360"/>
+      </w:pPr>
+    </w:lvl>
+    <w:lvl w:ilvl="1" w:tplc="100C0019" w:tentative="1">
+      <w:start w:val="1"/>
+      <w:numFmt w:val="lowerLetter"/>
+      <w:lvlText w:val="%2."/>
+      <w:lvlJc w:val="left"/>
+      <w:pPr>
+        <w:ind w:left="1440" w:hanging="360"/>
+      </w:pPr>
+    </w:lvl>
+    <w:lvl w:ilvl="2" w:tplc="100C001B" w:tentative="1">
+      <w:start w:val="1"/>
+      <w:numFmt w:val="lowerRoman"/>
+      <w:lvlText w:val="%3."/>
+      <w:lvlJc w:val="right"/>
+      <w:pPr>
+        <w:ind w:left="2160" w:hanging="180"/>
+      </w:pPr>
+    </w:lvl>
+    <w:lvl w:ilvl="3" w:tplc="100C000F" w:tentative="1">
+      <w:start w:val="1"/>
+      <w:numFmt w:val="decimal"/>
+      <w:lvlText w:val="%4."/>
+      <w:lvlJc w:val="left"/>
+      <w:pPr>
+        <w:ind w:left="2880" w:hanging="360"/>
+      </w:pPr>
+    </w:lvl>
+    <w:lvl w:ilvl="4" w:tplc="100C0019" w:tentative="1">
+      <w:start w:val="1"/>
+      <w:numFmt w:val="lowerLetter"/>
+      <w:lvlText w:val="%5."/>
+      <w:lvlJc w:val="left"/>
+      <w:pPr>
+        <w:ind w:left="3600" w:hanging="360"/>
+      </w:pPr>
+    </w:lvl>
+    <w:lvl w:ilvl="5" w:tplc="100C001B" w:tentative="1">
+      <w:start w:val="1"/>
+      <w:numFmt w:val="lowerRoman"/>
+      <w:lvlText w:val="%6."/>
+      <w:lvlJc w:val="right"/>
+      <w:pPr>
+        <w:ind w:left="4320" w:hanging="180"/>
+      </w:pPr>
+    </w:lvl>
+    <w:lvl w:ilvl="6" w:tplc="100C000F" w:tentative="1">
+      <w:start w:val="1"/>
+      <w:numFmt w:val="decimal"/>
+      <w:lvlText w:val="%7."/>
+      <w:lvlJc w:val="left"/>
+      <w:pPr>
+        <w:ind w:left="5040" w:hanging="360"/>
+      </w:pPr>
+    </w:lvl>
+    <w:lvl w:ilvl="7" w:tplc="100C0019" w:tentative="1">
+      <w:start w:val="1"/>
+      <w:numFmt w:val="lowerLetter"/>
+      <w:lvlText w:val="%8."/>
+      <w:lvlJc w:val="left"/>
+      <w:pPr>
+        <w:ind w:left="5760" w:hanging="360"/>
+      </w:pPr>
+    </w:lvl>
+    <w:lvl w:ilvl="8" w:tplc="100C001B" w:tentative="1">
+      <w:start w:val="1"/>
+      <w:numFmt w:val="lowerRoman"/>
+      <w:lvlText w:val="%9."/>
+      <w:lvlJc w:val="right"/>
+      <w:pPr>
+        <w:ind w:left="6480" w:hanging="180"/>
+      </w:pPr>
+    </w:lvl>
+  </w:abstractNum>
+  <w:abstractNum w:abstractNumId="3" w15:restartNumberingAfterBreak="0">
     <w:nsid w:val="6D7B554D"/>
     <w:multiLevelType w:val="hybridMultilevel"/>
     <w:tmpl w:val="7D9C4088"/>
@@ -3198,7 +3910,7 @@
       </w:rPr>
     </w:lvl>
   </w:abstractNum>
-  <w:abstractNum w:abstractNumId="2" w15:restartNumberingAfterBreak="0">
+  <w:abstractNum w:abstractNumId="4" w15:restartNumberingAfterBreak="0">
     <w:nsid w:val="7376554E"/>
     <w:multiLevelType w:val="hybridMultilevel"/>
     <w:tmpl w:val="CD585B0C"/>
@@ -3312,13 +4024,19 @@
     </w:lvl>
   </w:abstractNum>
   <w:num w:numId="1">
+    <w:abstractNumId w:val="3"/>
+  </w:num>
+  <w:num w:numId="2">
     <w:abstractNumId w:val="1"/>
   </w:num>
-  <w:num w:numId="2">
+  <w:num w:numId="3">
+    <w:abstractNumId w:val="4"/>
+  </w:num>
+  <w:num w:numId="4">
+    <w:abstractNumId w:val="2"/>
+  </w:num>
+  <w:num w:numId="5">
     <w:abstractNumId w:val="0"/>
-  </w:num>
-  <w:num w:numId="3">
-    <w:abstractNumId w:val="2"/>
   </w:num>
 </w:numbering>
 </file>
@@ -3732,6 +4450,9 @@
     <w:pPr>
       <w:keepNext/>
       <w:keepLines/>
+      <w:numPr>
+        <w:numId w:val="5"/>
+      </w:numPr>
       <w:spacing w:before="240" w:after="0"/>
       <w:outlineLvl w:val="0"/>
     </w:pPr>
@@ -3754,6 +4475,10 @@
     <w:pPr>
       <w:keepNext/>
       <w:keepLines/>
+      <w:numPr>
+        <w:ilvl w:val="1"/>
+        <w:numId w:val="5"/>
+      </w:numPr>
       <w:spacing w:before="40" w:after="0"/>
       <w:outlineLvl w:val="1"/>
     </w:pPr>
@@ -3762,6 +4487,193 @@
       <w:color w:val="2F5496" w:themeColor="accent1" w:themeShade="BF"/>
       <w:sz w:val="26"/>
       <w:szCs w:val="26"/>
+    </w:rPr>
+  </w:style>
+  <w:style w:type="paragraph" w:styleId="Titre3">
+    <w:name w:val="heading 3"/>
+    <w:basedOn w:val="Normal"/>
+    <w:next w:val="Normal"/>
+    <w:link w:val="Titre3Car"/>
+    <w:uiPriority w:val="9"/>
+    <w:semiHidden/>
+    <w:unhideWhenUsed/>
+    <w:qFormat/>
+    <w:rsid w:val="002534B9"/>
+    <w:pPr>
+      <w:keepNext/>
+      <w:keepLines/>
+      <w:numPr>
+        <w:ilvl w:val="2"/>
+        <w:numId w:val="5"/>
+      </w:numPr>
+      <w:spacing w:before="40" w:after="0"/>
+      <w:outlineLvl w:val="2"/>
+    </w:pPr>
+    <w:rPr>
+      <w:rFonts w:asciiTheme="majorHAnsi" w:eastAsiaTheme="majorEastAsia" w:hAnsiTheme="majorHAnsi" w:cstheme="majorBidi"/>
+      <w:color w:val="1F3763" w:themeColor="accent1" w:themeShade="7F"/>
+      <w:sz w:val="24"/>
+      <w:szCs w:val="24"/>
+    </w:rPr>
+  </w:style>
+  <w:style w:type="paragraph" w:styleId="Titre4">
+    <w:name w:val="heading 4"/>
+    <w:basedOn w:val="Normal"/>
+    <w:next w:val="Normal"/>
+    <w:link w:val="Titre4Car"/>
+    <w:uiPriority w:val="9"/>
+    <w:semiHidden/>
+    <w:unhideWhenUsed/>
+    <w:qFormat/>
+    <w:rsid w:val="002534B9"/>
+    <w:pPr>
+      <w:keepNext/>
+      <w:keepLines/>
+      <w:numPr>
+        <w:ilvl w:val="3"/>
+        <w:numId w:val="5"/>
+      </w:numPr>
+      <w:spacing w:before="40" w:after="0"/>
+      <w:outlineLvl w:val="3"/>
+    </w:pPr>
+    <w:rPr>
+      <w:rFonts w:asciiTheme="majorHAnsi" w:eastAsiaTheme="majorEastAsia" w:hAnsiTheme="majorHAnsi" w:cstheme="majorBidi"/>
+      <w:i/>
+      <w:iCs/>
+      <w:color w:val="2F5496" w:themeColor="accent1" w:themeShade="BF"/>
+    </w:rPr>
+  </w:style>
+  <w:style w:type="paragraph" w:styleId="Titre5">
+    <w:name w:val="heading 5"/>
+    <w:basedOn w:val="Normal"/>
+    <w:next w:val="Normal"/>
+    <w:link w:val="Titre5Car"/>
+    <w:uiPriority w:val="9"/>
+    <w:semiHidden/>
+    <w:unhideWhenUsed/>
+    <w:qFormat/>
+    <w:rsid w:val="002534B9"/>
+    <w:pPr>
+      <w:keepNext/>
+      <w:keepLines/>
+      <w:numPr>
+        <w:ilvl w:val="4"/>
+        <w:numId w:val="5"/>
+      </w:numPr>
+      <w:spacing w:before="40" w:after="0"/>
+      <w:outlineLvl w:val="4"/>
+    </w:pPr>
+    <w:rPr>
+      <w:rFonts w:asciiTheme="majorHAnsi" w:eastAsiaTheme="majorEastAsia" w:hAnsiTheme="majorHAnsi" w:cstheme="majorBidi"/>
+      <w:color w:val="2F5496" w:themeColor="accent1" w:themeShade="BF"/>
+    </w:rPr>
+  </w:style>
+  <w:style w:type="paragraph" w:styleId="Titre6">
+    <w:name w:val="heading 6"/>
+    <w:basedOn w:val="Normal"/>
+    <w:next w:val="Normal"/>
+    <w:link w:val="Titre6Car"/>
+    <w:uiPriority w:val="9"/>
+    <w:semiHidden/>
+    <w:unhideWhenUsed/>
+    <w:qFormat/>
+    <w:rsid w:val="002534B9"/>
+    <w:pPr>
+      <w:keepNext/>
+      <w:keepLines/>
+      <w:numPr>
+        <w:ilvl w:val="5"/>
+        <w:numId w:val="5"/>
+      </w:numPr>
+      <w:spacing w:before="40" w:after="0"/>
+      <w:outlineLvl w:val="5"/>
+    </w:pPr>
+    <w:rPr>
+      <w:rFonts w:asciiTheme="majorHAnsi" w:eastAsiaTheme="majorEastAsia" w:hAnsiTheme="majorHAnsi" w:cstheme="majorBidi"/>
+      <w:color w:val="1F3763" w:themeColor="accent1" w:themeShade="7F"/>
+    </w:rPr>
+  </w:style>
+  <w:style w:type="paragraph" w:styleId="Titre7">
+    <w:name w:val="heading 7"/>
+    <w:basedOn w:val="Normal"/>
+    <w:next w:val="Normal"/>
+    <w:link w:val="Titre7Car"/>
+    <w:uiPriority w:val="9"/>
+    <w:semiHidden/>
+    <w:unhideWhenUsed/>
+    <w:qFormat/>
+    <w:rsid w:val="002534B9"/>
+    <w:pPr>
+      <w:keepNext/>
+      <w:keepLines/>
+      <w:numPr>
+        <w:ilvl w:val="6"/>
+        <w:numId w:val="5"/>
+      </w:numPr>
+      <w:spacing w:before="40" w:after="0"/>
+      <w:outlineLvl w:val="6"/>
+    </w:pPr>
+    <w:rPr>
+      <w:rFonts w:asciiTheme="majorHAnsi" w:eastAsiaTheme="majorEastAsia" w:hAnsiTheme="majorHAnsi" w:cstheme="majorBidi"/>
+      <w:i/>
+      <w:iCs/>
+      <w:color w:val="1F3763" w:themeColor="accent1" w:themeShade="7F"/>
+    </w:rPr>
+  </w:style>
+  <w:style w:type="paragraph" w:styleId="Titre8">
+    <w:name w:val="heading 8"/>
+    <w:basedOn w:val="Normal"/>
+    <w:next w:val="Normal"/>
+    <w:link w:val="Titre8Car"/>
+    <w:uiPriority w:val="9"/>
+    <w:semiHidden/>
+    <w:unhideWhenUsed/>
+    <w:qFormat/>
+    <w:rsid w:val="002534B9"/>
+    <w:pPr>
+      <w:keepNext/>
+      <w:keepLines/>
+      <w:numPr>
+        <w:ilvl w:val="7"/>
+        <w:numId w:val="5"/>
+      </w:numPr>
+      <w:spacing w:before="40" w:after="0"/>
+      <w:outlineLvl w:val="7"/>
+    </w:pPr>
+    <w:rPr>
+      <w:rFonts w:asciiTheme="majorHAnsi" w:eastAsiaTheme="majorEastAsia" w:hAnsiTheme="majorHAnsi" w:cstheme="majorBidi"/>
+      <w:color w:val="272727" w:themeColor="text1" w:themeTint="D8"/>
+      <w:sz w:val="21"/>
+      <w:szCs w:val="21"/>
+    </w:rPr>
+  </w:style>
+  <w:style w:type="paragraph" w:styleId="Titre9">
+    <w:name w:val="heading 9"/>
+    <w:basedOn w:val="Normal"/>
+    <w:next w:val="Normal"/>
+    <w:link w:val="Titre9Car"/>
+    <w:uiPriority w:val="9"/>
+    <w:semiHidden/>
+    <w:unhideWhenUsed/>
+    <w:qFormat/>
+    <w:rsid w:val="002534B9"/>
+    <w:pPr>
+      <w:keepNext/>
+      <w:keepLines/>
+      <w:numPr>
+        <w:ilvl w:val="8"/>
+        <w:numId w:val="5"/>
+      </w:numPr>
+      <w:spacing w:before="40" w:after="0"/>
+      <w:outlineLvl w:val="8"/>
+    </w:pPr>
+    <w:rPr>
+      <w:rFonts w:asciiTheme="majorHAnsi" w:eastAsiaTheme="majorEastAsia" w:hAnsiTheme="majorHAnsi" w:cstheme="majorBidi"/>
+      <w:i/>
+      <w:iCs/>
+      <w:color w:val="272727" w:themeColor="text1" w:themeTint="D8"/>
+      <w:sz w:val="21"/>
+      <w:szCs w:val="21"/>
     </w:rPr>
   </w:style>
   <w:style w:type="character" w:default="1" w:styleId="Policepardfaut">
@@ -3966,6 +4878,9 @@
     <w:qFormat/>
     <w:rsid w:val="00604C0E"/>
     <w:pPr>
+      <w:numPr>
+        <w:numId w:val="0"/>
+      </w:numPr>
       <w:outlineLvl w:val="9"/>
     </w:pPr>
     <w:rPr>
@@ -4038,6 +4953,102 @@
       <w:contextualSpacing/>
     </w:pPr>
   </w:style>
+  <w:style w:type="character" w:customStyle="1" w:styleId="Titre3Car">
+    <w:name w:val="Titre 3 Car"/>
+    <w:basedOn w:val="Policepardfaut"/>
+    <w:link w:val="Titre3"/>
+    <w:uiPriority w:val="9"/>
+    <w:semiHidden/>
+    <w:rsid w:val="002534B9"/>
+    <w:rPr>
+      <w:rFonts w:asciiTheme="majorHAnsi" w:eastAsiaTheme="majorEastAsia" w:hAnsiTheme="majorHAnsi" w:cstheme="majorBidi"/>
+      <w:color w:val="1F3763" w:themeColor="accent1" w:themeShade="7F"/>
+      <w:sz w:val="24"/>
+      <w:szCs w:val="24"/>
+    </w:rPr>
+  </w:style>
+  <w:style w:type="character" w:customStyle="1" w:styleId="Titre4Car">
+    <w:name w:val="Titre 4 Car"/>
+    <w:basedOn w:val="Policepardfaut"/>
+    <w:link w:val="Titre4"/>
+    <w:uiPriority w:val="9"/>
+    <w:semiHidden/>
+    <w:rsid w:val="002534B9"/>
+    <w:rPr>
+      <w:rFonts w:asciiTheme="majorHAnsi" w:eastAsiaTheme="majorEastAsia" w:hAnsiTheme="majorHAnsi" w:cstheme="majorBidi"/>
+      <w:i/>
+      <w:iCs/>
+      <w:color w:val="2F5496" w:themeColor="accent1" w:themeShade="BF"/>
+    </w:rPr>
+  </w:style>
+  <w:style w:type="character" w:customStyle="1" w:styleId="Titre5Car">
+    <w:name w:val="Titre 5 Car"/>
+    <w:basedOn w:val="Policepardfaut"/>
+    <w:link w:val="Titre5"/>
+    <w:uiPriority w:val="9"/>
+    <w:semiHidden/>
+    <w:rsid w:val="002534B9"/>
+    <w:rPr>
+      <w:rFonts w:asciiTheme="majorHAnsi" w:eastAsiaTheme="majorEastAsia" w:hAnsiTheme="majorHAnsi" w:cstheme="majorBidi"/>
+      <w:color w:val="2F5496" w:themeColor="accent1" w:themeShade="BF"/>
+    </w:rPr>
+  </w:style>
+  <w:style w:type="character" w:customStyle="1" w:styleId="Titre6Car">
+    <w:name w:val="Titre 6 Car"/>
+    <w:basedOn w:val="Policepardfaut"/>
+    <w:link w:val="Titre6"/>
+    <w:uiPriority w:val="9"/>
+    <w:semiHidden/>
+    <w:rsid w:val="002534B9"/>
+    <w:rPr>
+      <w:rFonts w:asciiTheme="majorHAnsi" w:eastAsiaTheme="majorEastAsia" w:hAnsiTheme="majorHAnsi" w:cstheme="majorBidi"/>
+      <w:color w:val="1F3763" w:themeColor="accent1" w:themeShade="7F"/>
+    </w:rPr>
+  </w:style>
+  <w:style w:type="character" w:customStyle="1" w:styleId="Titre7Car">
+    <w:name w:val="Titre 7 Car"/>
+    <w:basedOn w:val="Policepardfaut"/>
+    <w:link w:val="Titre7"/>
+    <w:uiPriority w:val="9"/>
+    <w:semiHidden/>
+    <w:rsid w:val="002534B9"/>
+    <w:rPr>
+      <w:rFonts w:asciiTheme="majorHAnsi" w:eastAsiaTheme="majorEastAsia" w:hAnsiTheme="majorHAnsi" w:cstheme="majorBidi"/>
+      <w:i/>
+      <w:iCs/>
+      <w:color w:val="1F3763" w:themeColor="accent1" w:themeShade="7F"/>
+    </w:rPr>
+  </w:style>
+  <w:style w:type="character" w:customStyle="1" w:styleId="Titre8Car">
+    <w:name w:val="Titre 8 Car"/>
+    <w:basedOn w:val="Policepardfaut"/>
+    <w:link w:val="Titre8"/>
+    <w:uiPriority w:val="9"/>
+    <w:semiHidden/>
+    <w:rsid w:val="002534B9"/>
+    <w:rPr>
+      <w:rFonts w:asciiTheme="majorHAnsi" w:eastAsiaTheme="majorEastAsia" w:hAnsiTheme="majorHAnsi" w:cstheme="majorBidi"/>
+      <w:color w:val="272727" w:themeColor="text1" w:themeTint="D8"/>
+      <w:sz w:val="21"/>
+      <w:szCs w:val="21"/>
+    </w:rPr>
+  </w:style>
+  <w:style w:type="character" w:customStyle="1" w:styleId="Titre9Car">
+    <w:name w:val="Titre 9 Car"/>
+    <w:basedOn w:val="Policepardfaut"/>
+    <w:link w:val="Titre9"/>
+    <w:uiPriority w:val="9"/>
+    <w:semiHidden/>
+    <w:rsid w:val="002534B9"/>
+    <w:rPr>
+      <w:rFonts w:asciiTheme="majorHAnsi" w:eastAsiaTheme="majorEastAsia" w:hAnsiTheme="majorHAnsi" w:cstheme="majorBidi"/>
+      <w:i/>
+      <w:iCs/>
+      <w:color w:val="272727" w:themeColor="text1" w:themeTint="D8"/>
+      <w:sz w:val="21"/>
+      <w:szCs w:val="21"/>
+    </w:rPr>
+  </w:style>
 </w:styles>
 </file>
 
@@ -4103,8 +5114,8 @@
   </inkml:definitions>
   <inkml:trace contextRef="#ctx0" brushRef="#br0">1000 10676 920 0 0,'-7'6'80'0'0,"3"-2"-80"0"0,4-4 0 0 0,0 0 0 0 0,-5 3 1456 0 0,3 1 272 0 0,-3-1 64 0 0,5-3 0 0 0,0 0-1352 0 0,0 0-280 0 0,-11 7-48 0 0,7 0-16 0 0,4-7-184 0 0,0 0-40 0 0,-11 3 0 0 0,7-1-8 0 0,4-2-888 0 0,-7 0-184 0 0</inkml:trace>
   <inkml:trace contextRef="#ctx0" brushRef="#br0" timeOffset="3360.307">830 10658 5064 0 0,'4'5'1905'0'0,"-5"-5"-369"0"0,-1 0 80 0 0,-1-1-1271 0 0,0 0-1 0 0,0-1 1 0 0,0 1-1 0 0,0 0 1 0 0,0-1-1 0 0,0 1 1 0 0,1-1 0 0 0,-1 0-1 0 0,1 0 1 0 0,-1 0-1 0 0,1 0 1 0 0,0-1-1 0 0,0 1 1 0 0,0-1 0 0 0,0 1-1 0 0,0-1 1 0 0,0 0-1 0 0,1 0 1 0 0,-2-1-345 0 0,2 1 97 0 0,-12-46 1616 0 0,-1-32-112 0 0,-1 24-793 0 0,-46-94 838 0 0,11 8-178 0 0,3 25-910 0 0,-13-73-70 0 0,19-40 176 0 0,23 43-304 0 0,-2 57-212 0 0,0-79 136 0 0,-28-209 232 0 0,10 134 175 0 0,-4-10-163 0 0,-8-98-55 0 0,-28-212-281 0 0,29 154-192 0 0,-15-278-12 0 0,38 384-59 0 0,-1-419-178 0 0,31 550 237 0 0,18-240-212 0 0,27-20 39 0 0,-14 198-318 0 0,-16 147 503 0 0,3 54 0 0 0,-20 69 0 0 0,1 1 0 0 0,0-1 0 0 0,0 1 0 0 0,0-1 0 0 0,1 1 0 0 0,0 0 0 0 0,0 1 0 0 0,0-1 0 0 0,1 1 0 0 0,0-1 0 0 0,-1 2 0 0 0,1-1 0 0 0,1 0 0 0 0,-1 1 0 0 0,0 0 0 0 0,1 0 0 0 0,0 0 0 0 0,0 1 0 0 0,-1 0 0 0 0,1 0 0 0 0,1 1 0 0 0,-1-1 0 0 0,0 1 0 0 0,0 1 0 0 0,3-1 0 0 0,202-6 0 0 0,51-14 0 0 0,-72-8 0 0 0,106-15 0 0 0,-28-12 0 0 0,121-19 0 0 0,-63 18 0 0 0,-266 46-3 0 0,354-55-58 0 0,-237 42 61 0 0,147-16 0 0 0,57 14-52 0 0,193-21-123 0 0,-253 12 176 0 0,116-15 9 0 0,-114 27 54 0 0,7 3-64 0 0,144 3-105 0 0,104-5-310 0 0,28-25 271 0 0,-321 20 144 0 0,134-24 0 0 0,56 28 0 0 0,-315 20-16 0 0,163 6-32 0 0,227 33 48 0 0,-268-23 11 0 0,74 4 106 0 0,116-2-117 0 0,39-6 54 0 0,-74-9-44 0 0,-74-7-10 0 0,565-10 192 0 0,-549 10-53 0 0,217 8-35 0 0,23 15-157 0 0,-111-1 127 0 0,-97 0-58 0 0,185 3 495 0 0,143 26-206 0 0,105 15-288 0 0,-241 15 654 0 0,-274-14-207 0 0,-141-16-212 0 0,50 9 91 0 0,-1-15 59 0 0,-69-14-195 0 0,-58-10-161 0 0,1 5 0 0 0,50 18-46 0 0,-156-35-23 0 0,0 0-1 0 0,-1 0 1 0 0,1 1 0 0 0,0-1 0 0 0,-1 1-1 0 0,0 0 1 0 0,0 1 0 0 0,0-1-1 0 0,0 1 1 0 0,0 0 0 0 0,-1 0 0 0 0,1 0-1 0 0,-1 0 1 0 0,0 0 0 0 0,-1 1-1 0 0,1-1 1 0 0,-1 1 0 0 0,0 0-1 0 0,0 0 1 0 0,0 0 0 0 0,-1 0 0 0 0,1 0-1 0 0,-1 0 1 0 0,-1 0 0 0 0,1 0-1 0 0,-1 1 1 0 0,1-1 0 0 0,-2 0 0 0 0,1 0-1 0 0,0 1 1 0 0,-1-1 0 0 0,0 0-1 0 0,-1 0 1 0 0,0 4 23 0 0,-51 328-568 0 0,34-46 568 0 0,11 162-384 0 0,9-313 280 0 0,10 727-632 0 0,0-332 796 0 0,12 153 583 0 0,11-129 14 0 0,11 8 292 0 0,-31-417-857 0 0,31 465-13 0 0,-53-227-310 0 0,-12-213 134 0 0,-30 186 161 0 0,-48 95-108 0 0,70-338-196 0 0,-13 83 196 0 0,-3-4 268 0 0,20-107-369 0 0,-38 97-305 0 0,-7-29 309 0 0,20-49 141 0 0,12-26 0 0 0,3 3 11 0 0,-18 18 159 0 0,13-44 24 0 0,-17-3 23 0 0,21-36-217 0 0,2-8-24 0 0,0 0 0 0 0,-1-3-1 0 0,0-1 1 0 0,-18 2 24 0 0,5 0-20 0 0,-181 32-367 0 0,76-15 205 0 0,35-7 312 0 0,2 5-1 0 0,-8 7-129 0 0,-254 97 354 0 0,-215 41 367 0 0,342-104-497 0 0,-273 70-21 0 0,146-49-139 0 0,-131 22-11 0 0,137-39-132 0 0,-3-16 79 0 0,334-50-1 0 0,-571 62-135 0 0,-248 3-8 0 0,218-42 12 0 0,-152-49-40 0 0,-299-88-309 0 0,329 28 207 0 0,142 16 122 0 0,259 15-18 0 0,-454-47 87 0 0,-68 13 83 0 0,362 47 53 0 0,-169 7 243 0 0,-64 10-93 0 0,-56-41-75 0 0,555 22-117 0 0,-114-32 42 0 0,-144-57-53 0 0,501 125 0 0 0,-715-180-64 0 0,120 25 64 0 0,326 81-11 0 0,90 27-117 0 0,-12 2-42 0 0,150 40 76 0 0,-1 3-1 0 0,1 1 1 0 0,-44 4 94 0 0,-69 7-275 0 0,-111 0-2510 0 0,215-18-1172 0 0,34 2-4321 0 0</inkml:trace>
-  <inkml:trace contextRef="#ctx0" brushRef="#br0" timeOffset="7708.43">19048 1116 15056 0 0,'-20'-60'1631'0'0,"-2"-10"1563"0"0,19 55-2787 0 0,0-1 1 0 0,2 1 0 0 0,0-1 0 0 0,0 0-1 0 0,1 1 1 0 0,1-1 0 0 0,1 1 0 0 0,0-1-1 0 0,1 1 1 0 0,2-5-408 0 0,9-21 22 0 0,2 1 1 0 0,1 0-1 0 0,2 1 1 0 0,2 1-1 0 0,1 1 0 0 0,2 1 1 0 0,2 1-1 0 0,1 2 1 0 0,2 0-1 0 0,13-11-22 0 0,23-15-321 0 0,3 3 1 0 0,73-46 320 0 0,-101 75-130 0 0,-19 10-103 0 0,1 0-1 0 0,0 2 1 0 0,1 0-1 0 0,1 2 1 0 0,1 0-1 0 0,0 2 1 0 0,0 1-1 0 0,1 1 1 0 0,0 1-1 0 0,0 1 0 0 0,1 1 1 0 0,0 2-1 0 0,18-1 234 0 0,-36 5-55 0 0,0 1-1 0 0,0 1 1 0 0,0 0-1 0 0,0 0 1 0 0,-1 0 0 0 0,1 1-1 0 0,-1 1 1 0 0,0-1-1 0 0,0 1 1 0 0,0 1-1 0 0,0-1 1 0 0,-1 1-1 0 0,0 1 1 0 0,0-1-1 0 0,0 1 1 0 0,0 0-1 0 0,-1 1 1 0 0,0 0-1 0 0,-1 0 1 0 0,1 0-1 0 0,-1 0 1 0 0,-1 1 0 0 0,3 5 54 0 0,2 6 48 0 0,0 1 0 0 0,-1 0 0 0 0,-2 0 0 0 0,0 1 0 0 0,-1 0 0 0 0,0 0 0 0 0,-2 0 0 0 0,-1 0 0 0 0,0 10-47 0 0,-2 3 88 0 0,-2-1-1 0 0,-1 1 1 0 0,-2-1-1 0 0,-1 1 1 0 0,-1-2-1 0 0,-2 1 1 0 0,-1-1-1 0 0,-2 0 1 0 0,-4 7-88 0 0,-6 1 143 0 0,-1-2-1 0 0,-2 0 1 0 0,-2-2 0 0 0,-1 0-1 0 0,-2-3 1 0 0,-19 18-143 0 0,-108 88 364 0 0,100-95-202 0 0,-1-4 1 0 0,-2-1-1 0 0,-5-2-162 0 0,-44 28-30 0 0,13 5-150 0 0,82-61 191 0 0,18 9 202 0 0,44 56-541 0 0,32 103-358 0 0,-51-107 388 0 0,-14-33-135 0 0,-11-30 7 0 0,-1-1 0 0 0,0 1 0 0 0,0 1 0 0 0,-1-1 1 0 0,0 0-1 0 0,0 1 0 0 0,0-1 0 0 0,-1 1 0 0 0,0-1 1 0 0,-1 1-1 0 0,0-1 0 0 0,0 1 0 0 0,-1 1 426 0 0,-2 12-1694 0 0</inkml:trace>
-  <inkml:trace contextRef="#ctx0" brushRef="#br0" timeOffset="7986.033">19597 2261 19951 0 0,'0'0'455'0'0,"0"0"61"0"0,0 0 29 0 0,0 0-57 0 0,0 0-198 0 0,0 0 348 0 0,0 0 186 0 0,0 0 38 0 0,-4-8 300 0 0,-15-56-2459 0 0,12 45 246 0 0</inkml:trace>
+  <inkml:trace contextRef="#ctx0" brushRef="#br0" timeOffset="7708.429">19048 1116 15056 0 0,'-20'-60'1631'0'0,"-2"-10"1563"0"0,19 55-2787 0 0,0-1 1 0 0,2 1 0 0 0,0-1 0 0 0,0 0-1 0 0,1 1 1 0 0,1-1 0 0 0,1 1 0 0 0,0-1-1 0 0,1 1 1 0 0,2-5-408 0 0,9-21 22 0 0,2 1 1 0 0,1 0-1 0 0,2 1 1 0 0,2 1-1 0 0,1 1 0 0 0,2 1 1 0 0,2 1-1 0 0,1 2 1 0 0,2 0-1 0 0,13-11-22 0 0,23-15-321 0 0,3 3 1 0 0,73-46 320 0 0,-101 75-130 0 0,-19 10-103 0 0,1 0-1 0 0,0 2 1 0 0,1 0-1 0 0,1 2 1 0 0,1 0-1 0 0,0 2 1 0 0,0 1-1 0 0,1 1 1 0 0,0 1-1 0 0,0 1 0 0 0,1 1 1 0 0,0 2-1 0 0,18-1 234 0 0,-36 5-55 0 0,0 1-1 0 0,0 1 1 0 0,0 0-1 0 0,0 0 1 0 0,-1 0 0 0 0,1 1-1 0 0,-1 1 1 0 0,0-1-1 0 0,0 1 1 0 0,0 1-1 0 0,0-1 1 0 0,-1 1-1 0 0,0 1 1 0 0,0-1-1 0 0,0 1 1 0 0,0 0-1 0 0,-1 1 1 0 0,0 0-1 0 0,-1 0 1 0 0,1 0-1 0 0,-1 0 1 0 0,-1 1 0 0 0,3 5 54 0 0,2 6 48 0 0,0 1 0 0 0,-1 0 0 0 0,-2 0 0 0 0,0 1 0 0 0,-1 0 0 0 0,0 0 0 0 0,-2 0 0 0 0,-1 0 0 0 0,0 10-47 0 0,-2 3 88 0 0,-2-1-1 0 0,-1 1 1 0 0,-2-1-1 0 0,-1 1 1 0 0,-1-2-1 0 0,-2 1 1 0 0,-1-1-1 0 0,-2 0 1 0 0,-4 7-88 0 0,-6 1 143 0 0,-1-2-1 0 0,-2 0 1 0 0,-2-2 0 0 0,-1 0-1 0 0,-2-3 1 0 0,-19 18-143 0 0,-108 88 364 0 0,100-95-202 0 0,-1-4 1 0 0,-2-1-1 0 0,-5-2-162 0 0,-44 28-30 0 0,13 5-150 0 0,82-61 191 0 0,18 9 202 0 0,44 56-541 0 0,32 103-358 0 0,-51-107 388 0 0,-14-33-135 0 0,-11-30 7 0 0,-1-1 0 0 0,0 1 0 0 0,0 1 0 0 0,-1-1 1 0 0,0 0-1 0 0,0 1 0 0 0,0-1 0 0 0,-1 1 0 0 0,0-1 1 0 0,-1 1-1 0 0,0-1 0 0 0,0 1 0 0 0,-1 1 426 0 0,-2 12-1694 0 0</inkml:trace>
+  <inkml:trace contextRef="#ctx0" brushRef="#br0" timeOffset="7986.032">19597 2261 19951 0 0,'0'0'455'0'0,"0"0"61"0"0,0 0 29 0 0,0 0-57 0 0,0 0-198 0 0,0 0 348 0 0,0 0 186 0 0,0 0 38 0 0,-4-8 300 0 0,-15-56-2459 0 0,12 45 246 0 0</inkml:trace>
 </inkml:ink>
 </file>
 
@@ -4460,7 +5471,7 @@
 </file>
 
 <file path=customXml/itemProps2.xml><?xml version="1.0" encoding="utf-8"?>
-<ds:datastoreItem xmlns:ds="http://schemas.openxmlformats.org/officeDocument/2006/customXml" ds:itemID="{3D3B05B1-74F3-4EFA-B30F-882106C19A99}">
+<ds:datastoreItem xmlns:ds="http://schemas.openxmlformats.org/officeDocument/2006/customXml" ds:itemID="{1738488E-E43A-459A-A1EF-7EDF6C97A4A7}">
   <ds:schemaRefs>
     <ds:schemaRef ds:uri="http://schemas.openxmlformats.org/officeDocument/2006/bibliography"/>
   </ds:schemaRefs>

</xml_diff>

<commit_message>
Modified Technical Documentation + LogBook + MLD ( spell check)
</commit_message>
<xml_diff>
--- a/DocumentationTechnique.docx
+++ b/DocumentationTechnique.docx
@@ -2329,13 +2329,13 @@
               <wp:anchor distT="0" distB="0" distL="114300" distR="114300" simplePos="0" relativeHeight="251670528" behindDoc="0" locked="0" layoutInCell="1" allowOverlap="1" wp14:anchorId="2087DFF4" wp14:editId="6AF2A4DE">
                 <wp:simplePos x="0" y="0"/>
                 <wp:positionH relativeFrom="column">
-                  <wp:posOffset>-699770</wp:posOffset>
+                  <wp:posOffset>-701832</wp:posOffset>
                 </wp:positionH>
                 <wp:positionV relativeFrom="paragraph">
-                  <wp:posOffset>-1669192</wp:posOffset>
+                  <wp:posOffset>-862191</wp:posOffset>
                 </wp:positionV>
-                <wp:extent cx="7263750" cy="4415155"/>
-                <wp:effectExtent l="38100" t="38100" r="13970" b="42545"/>
+                <wp:extent cx="7126560" cy="3606120"/>
+                <wp:effectExtent l="57150" t="38100" r="36830" b="52070"/>
                 <wp:wrapNone/>
                 <wp:docPr id="129" name="Encre 129"/>
                 <wp:cNvGraphicFramePr/>
@@ -2347,11 +2347,17 @@
                       </w14:nvContentPartPr>
                       <w14:xfrm>
                         <a:off x="0" y="0"/>
-                        <a:ext cx="7263750" cy="4415155"/>
+                        <a:ext cx="7126560" cy="3606120"/>
                       </w14:xfrm>
                     </w14:contentPart>
                   </a:graphicData>
                 </a:graphic>
+                <wp14:sizeRelH relativeFrom="margin">
+                  <wp14:pctWidth>0</wp14:pctWidth>
+                </wp14:sizeRelH>
+                <wp14:sizeRelV relativeFrom="margin">
+                  <wp14:pctHeight>0</wp14:pctHeight>
+                </wp14:sizeRelV>
               </wp:anchor>
             </w:drawing>
           </mc:Choice>
@@ -3080,9 +3086,6 @@
       <w:r>
         <w:t xml:space="preserve"> le site.</w:t>
       </w:r>
-      <w:r>
-        <w:t>x</w:t>
-      </w:r>
       <w:bookmarkStart w:id="12" w:name="_GoBack"/>
       <w:bookmarkEnd w:id="12"/>
     </w:p>
@@ -3158,10 +3161,7 @@
       </w:r>
       <w:proofErr w:type="spellEnd"/>
       <w:r>
-        <w:t xml:space="preserve"> </w:t>
-      </w:r>
-      <w:r>
-        <w:t>cascade</w:t>
+        <w:t xml:space="preserve"> cascade</w:t>
       </w:r>
     </w:p>
     <w:p>
@@ -3179,10 +3179,7 @@
       </w:r>
       <w:proofErr w:type="spellEnd"/>
       <w:r>
-        <w:t xml:space="preserve"> </w:t>
-      </w:r>
-      <w:r>
-        <w:t>cascade</w:t>
+        <w:t xml:space="preserve"> cascade</w:t>
       </w:r>
     </w:p>
     <w:p/>
@@ -5114,8 +5111,6 @@
   </inkml:definitions>
   <inkml:trace contextRef="#ctx0" brushRef="#br0">1000 10676 920 0 0,'-7'6'80'0'0,"3"-2"-80"0"0,4-4 0 0 0,0 0 0 0 0,-5 3 1456 0 0,3 1 272 0 0,-3-1 64 0 0,5-3 0 0 0,0 0-1352 0 0,0 0-280 0 0,-11 7-48 0 0,7 0-16 0 0,4-7-184 0 0,0 0-40 0 0,-11 3 0 0 0,7-1-8 0 0,4-2-888 0 0,-7 0-184 0 0</inkml:trace>
   <inkml:trace contextRef="#ctx0" brushRef="#br0" timeOffset="3360.307">830 10658 5064 0 0,'4'5'1905'0'0,"-5"-5"-369"0"0,-1 0 80 0 0,-1-1-1271 0 0,0 0-1 0 0,0-1 1 0 0,0 1-1 0 0,0 0 1 0 0,0-1-1 0 0,0 1 1 0 0,1-1 0 0 0,-1 0-1 0 0,1 0 1 0 0,-1 0-1 0 0,1 0 1 0 0,0-1-1 0 0,0 1 1 0 0,0-1 0 0 0,0 1-1 0 0,0-1 1 0 0,0 0-1 0 0,1 0 1 0 0,-2-1-345 0 0,2 1 97 0 0,-12-46 1616 0 0,-1-32-112 0 0,-1 24-793 0 0,-46-94 838 0 0,11 8-178 0 0,3 25-910 0 0,-13-73-70 0 0,19-40 176 0 0,23 43-304 0 0,-2 57-212 0 0,0-79 136 0 0,-28-209 232 0 0,10 134 175 0 0,-4-10-163 0 0,-8-98-55 0 0,-28-212-281 0 0,29 154-192 0 0,-15-278-12 0 0,38 384-59 0 0,-1-419-178 0 0,31 550 237 0 0,18-240-212 0 0,27-20 39 0 0,-14 198-318 0 0,-16 147 503 0 0,3 54 0 0 0,-20 69 0 0 0,1 1 0 0 0,0-1 0 0 0,0 1 0 0 0,0-1 0 0 0,1 1 0 0 0,0 0 0 0 0,0 1 0 0 0,0-1 0 0 0,1 1 0 0 0,0-1 0 0 0,-1 2 0 0 0,1-1 0 0 0,1 0 0 0 0,-1 1 0 0 0,0 0 0 0 0,1 0 0 0 0,0 0 0 0 0,0 1 0 0 0,-1 0 0 0 0,1 0 0 0 0,1 1 0 0 0,-1-1 0 0 0,0 1 0 0 0,0 1 0 0 0,3-1 0 0 0,202-6 0 0 0,51-14 0 0 0,-72-8 0 0 0,106-15 0 0 0,-28-12 0 0 0,121-19 0 0 0,-63 18 0 0 0,-266 46-3 0 0,354-55-58 0 0,-237 42 61 0 0,147-16 0 0 0,57 14-52 0 0,193-21-123 0 0,-253 12 176 0 0,116-15 9 0 0,-114 27 54 0 0,7 3-64 0 0,144 3-105 0 0,104-5-310 0 0,28-25 271 0 0,-321 20 144 0 0,134-24 0 0 0,56 28 0 0 0,-315 20-16 0 0,163 6-32 0 0,227 33 48 0 0,-268-23 11 0 0,74 4 106 0 0,116-2-117 0 0,39-6 54 0 0,-74-9-44 0 0,-74-7-10 0 0,565-10 192 0 0,-549 10-53 0 0,217 8-35 0 0,23 15-157 0 0,-111-1 127 0 0,-97 0-58 0 0,185 3 495 0 0,143 26-206 0 0,105 15-288 0 0,-241 15 654 0 0,-274-14-207 0 0,-141-16-212 0 0,50 9 91 0 0,-1-15 59 0 0,-69-14-195 0 0,-58-10-161 0 0,1 5 0 0 0,50 18-46 0 0,-156-35-23 0 0,0 0-1 0 0,-1 0 1 0 0,1 1 0 0 0,0-1 0 0 0,-1 1-1 0 0,0 0 1 0 0,0 1 0 0 0,0-1-1 0 0,0 1 1 0 0,0 0 0 0 0,-1 0 0 0 0,1 0-1 0 0,-1 0 1 0 0,0 0 0 0 0,-1 1-1 0 0,1-1 1 0 0,-1 1 0 0 0,0 0-1 0 0,0 0 1 0 0,0 0 0 0 0,-1 0 0 0 0,1 0-1 0 0,-1 0 1 0 0,-1 0 0 0 0,1 0-1 0 0,-1 1 1 0 0,1-1 0 0 0,-2 0 0 0 0,1 0-1 0 0,0 1 1 0 0,-1-1 0 0 0,0 0-1 0 0,-1 0 1 0 0,0 4 23 0 0,-51 328-568 0 0,34-46 568 0 0,11 162-384 0 0,9-313 280 0 0,10 727-632 0 0,0-332 796 0 0,12 153 583 0 0,11-129 14 0 0,11 8 292 0 0,-31-417-857 0 0,31 465-13 0 0,-53-227-310 0 0,-12-213 134 0 0,-30 186 161 0 0,-48 95-108 0 0,70-338-196 0 0,-13 83 196 0 0,-3-4 268 0 0,20-107-369 0 0,-38 97-305 0 0,-7-29 309 0 0,20-49 141 0 0,12-26 0 0 0,3 3 11 0 0,-18 18 159 0 0,13-44 24 0 0,-17-3 23 0 0,21-36-217 0 0,2-8-24 0 0,0 0 0 0 0,-1-3-1 0 0,0-1 1 0 0,-18 2 24 0 0,5 0-20 0 0,-181 32-367 0 0,76-15 205 0 0,35-7 312 0 0,2 5-1 0 0,-8 7-129 0 0,-254 97 354 0 0,-215 41 367 0 0,342-104-497 0 0,-273 70-21 0 0,146-49-139 0 0,-131 22-11 0 0,137-39-132 0 0,-3-16 79 0 0,334-50-1 0 0,-571 62-135 0 0,-248 3-8 0 0,218-42 12 0 0,-152-49-40 0 0,-299-88-309 0 0,329 28 207 0 0,142 16 122 0 0,259 15-18 0 0,-454-47 87 0 0,-68 13 83 0 0,362 47 53 0 0,-169 7 243 0 0,-64 10-93 0 0,-56-41-75 0 0,555 22-117 0 0,-114-32 42 0 0,-144-57-53 0 0,501 125 0 0 0,-715-180-64 0 0,120 25 64 0 0,326 81-11 0 0,90 27-117 0 0,-12 2-42 0 0,150 40 76 0 0,-1 3-1 0 0,1 1 1 0 0,-44 4 94 0 0,-69 7-275 0 0,-111 0-2510 0 0,215-18-1172 0 0,34 2-4321 0 0</inkml:trace>
-  <inkml:trace contextRef="#ctx0" brushRef="#br0" timeOffset="7708.429">19048 1116 15056 0 0,'-20'-60'1631'0'0,"-2"-10"1563"0"0,19 55-2787 0 0,0-1 1 0 0,2 1 0 0 0,0-1 0 0 0,0 0-1 0 0,1 1 1 0 0,1-1 0 0 0,1 1 0 0 0,0-1-1 0 0,1 1 1 0 0,2-5-408 0 0,9-21 22 0 0,2 1 1 0 0,1 0-1 0 0,2 1 1 0 0,2 1-1 0 0,1 1 0 0 0,2 1 1 0 0,2 1-1 0 0,1 2 1 0 0,2 0-1 0 0,13-11-22 0 0,23-15-321 0 0,3 3 1 0 0,73-46 320 0 0,-101 75-130 0 0,-19 10-103 0 0,1 0-1 0 0,0 2 1 0 0,1 0-1 0 0,1 2 1 0 0,1 0-1 0 0,0 2 1 0 0,0 1-1 0 0,1 1 1 0 0,0 1-1 0 0,0 1 0 0 0,1 1 1 0 0,0 2-1 0 0,18-1 234 0 0,-36 5-55 0 0,0 1-1 0 0,0 1 1 0 0,0 0-1 0 0,0 0 1 0 0,-1 0 0 0 0,1 1-1 0 0,-1 1 1 0 0,0-1-1 0 0,0 1 1 0 0,0 1-1 0 0,0-1 1 0 0,-1 1-1 0 0,0 1 1 0 0,0-1-1 0 0,0 1 1 0 0,0 0-1 0 0,-1 1 1 0 0,0 0-1 0 0,-1 0 1 0 0,1 0-1 0 0,-1 0 1 0 0,-1 1 0 0 0,3 5 54 0 0,2 6 48 0 0,0 1 0 0 0,-1 0 0 0 0,-2 0 0 0 0,0 1 0 0 0,-1 0 0 0 0,0 0 0 0 0,-2 0 0 0 0,-1 0 0 0 0,0 10-47 0 0,-2 3 88 0 0,-2-1-1 0 0,-1 1 1 0 0,-2-1-1 0 0,-1 1 1 0 0,-1-2-1 0 0,-2 1 1 0 0,-1-1-1 0 0,-2 0 1 0 0,-4 7-88 0 0,-6 1 143 0 0,-1-2-1 0 0,-2 0 1 0 0,-2-2 0 0 0,-1 0-1 0 0,-2-3 1 0 0,-19 18-143 0 0,-108 88 364 0 0,100-95-202 0 0,-1-4 1 0 0,-2-1-1 0 0,-5-2-162 0 0,-44 28-30 0 0,13 5-150 0 0,82-61 191 0 0,18 9 202 0 0,44 56-541 0 0,32 103-358 0 0,-51-107 388 0 0,-14-33-135 0 0,-11-30 7 0 0,-1-1 0 0 0,0 1 0 0 0,0 1 0 0 0,-1-1 1 0 0,0 0-1 0 0,0 1 0 0 0,0-1 0 0 0,-1 1 0 0 0,0-1 1 0 0,-1 1-1 0 0,0-1 0 0 0,0 1 0 0 0,-1 1 426 0 0,-2 12-1694 0 0</inkml:trace>
-  <inkml:trace contextRef="#ctx0" brushRef="#br0" timeOffset="7986.032">19597 2261 19951 0 0,'0'0'455'0'0,"0"0"61"0"0,0 0 29 0 0,0 0-57 0 0,0 0-198 0 0,0 0 348 0 0,0 0 186 0 0,0 0 38 0 0,-4-8 300 0 0,-15-56-2459 0 0,12 45 246 0 0</inkml:trace>
 </inkml:ink>
 </file>
 
@@ -5471,7 +5466,7 @@
 </file>
 
 <file path=customXml/itemProps2.xml><?xml version="1.0" encoding="utf-8"?>
-<ds:datastoreItem xmlns:ds="http://schemas.openxmlformats.org/officeDocument/2006/customXml" ds:itemID="{1738488E-E43A-459A-A1EF-7EDF6C97A4A7}">
+<ds:datastoreItem xmlns:ds="http://schemas.openxmlformats.org/officeDocument/2006/customXml" ds:itemID="{2DE11200-AA3E-49EC-A687-1953FFEFB9AF}">
   <ds:schemaRefs>
     <ds:schemaRef ds:uri="http://schemas.openxmlformats.org/officeDocument/2006/bibliography"/>
   </ds:schemaRefs>

</xml_diff>

<commit_message>
Modified Backlog + technical documentation + logbook + Real pLanning
</commit_message>
<xml_diff>
--- a/DocumentationTechnique.docx
+++ b/DocumentationTechnique.docx
@@ -1,6 +1,6 @@
 
 <file path=word/document.xml><?xml version="1.0" encoding="utf-8"?>
-<w:document xmlns:wpc="http://schemas.microsoft.com/office/word/2010/wordprocessingCanvas" xmlns:cx="http://schemas.microsoft.com/office/drawing/2014/chartex" xmlns:cx1="http://schemas.microsoft.com/office/drawing/2015/9/8/chartex" xmlns:cx2="http://schemas.microsoft.com/office/drawing/2015/10/21/chartex" xmlns:cx3="http://schemas.microsoft.com/office/drawing/2016/5/9/chartex" xmlns:cx4="http://schemas.microsoft.com/office/drawing/2016/5/10/chartex" xmlns:cx5="http://schemas.microsoft.com/office/drawing/2016/5/11/chartex" xmlns:cx6="http://schemas.microsoft.com/office/drawing/2016/5/12/chartex" xmlns:cx7="http://schemas.microsoft.com/office/drawing/2016/5/13/chartex" xmlns:cx8="http://schemas.microsoft.com/office/drawing/2016/5/14/chartex" xmlns:mc="http://schemas.openxmlformats.org/markup-compatibility/2006" xmlns:aink="http://schemas.microsoft.com/office/drawing/2016/ink" xmlns:am3d="http://schemas.microsoft.com/office/drawing/2017/model3d" xmlns:o="urn:schemas-microsoft-com:office:office" xmlns:r="http://schemas.openxmlformats.org/officeDocument/2006/relationships" xmlns:m="http://schemas.openxmlformats.org/officeDocument/2006/math" xmlns:v="urn:schemas-microsoft-com:vml" xmlns:wp14="http://schemas.microsoft.com/office/word/2010/wordprocessingDrawing" xmlns:wp="http://schemas.openxmlformats.org/drawingml/2006/wordprocessingDrawing" xmlns:w10="urn:schemas-microsoft-com:office:word" xmlns:w="http://schemas.openxmlformats.org/wordprocessingml/2006/main" xmlns:w14="http://schemas.microsoft.com/office/word/2010/wordml" xmlns:w15="http://schemas.microsoft.com/office/word/2012/wordml" xmlns:w16cid="http://schemas.microsoft.com/office/word/2016/wordml/cid" xmlns:w16se="http://schemas.microsoft.com/office/word/2015/wordml/symex" xmlns:wpg="http://schemas.microsoft.com/office/word/2010/wordprocessingGroup" xmlns:wpi="http://schemas.microsoft.com/office/word/2010/wordprocessingInk" xmlns:wne="http://schemas.microsoft.com/office/word/2006/wordml" xmlns:wps="http://schemas.microsoft.com/office/word/2010/wordprocessingShape" mc:Ignorable="w14 w15 w16se w16cid wp14">
+<w:document xmlns:wpc="http://schemas.microsoft.com/office/word/2010/wordprocessingCanvas" xmlns:cx="http://schemas.microsoft.com/office/drawing/2014/chartex" xmlns:cx1="http://schemas.microsoft.com/office/drawing/2015/9/8/chartex" xmlns:mc="http://schemas.openxmlformats.org/markup-compatibility/2006" xmlns:o="urn:schemas-microsoft-com:office:office" xmlns:r="http://schemas.openxmlformats.org/officeDocument/2006/relationships" xmlns:m="http://schemas.openxmlformats.org/officeDocument/2006/math" xmlns:v="urn:schemas-microsoft-com:vml" xmlns:wp14="http://schemas.microsoft.com/office/word/2010/wordprocessingDrawing" xmlns:wp="http://schemas.openxmlformats.org/drawingml/2006/wordprocessingDrawing" xmlns:w10="urn:schemas-microsoft-com:office:word" xmlns:w="http://schemas.openxmlformats.org/wordprocessingml/2006/main" xmlns:w14="http://schemas.microsoft.com/office/word/2010/wordml" xmlns:w15="http://schemas.microsoft.com/office/word/2012/wordml" xmlns:w16se="http://schemas.microsoft.com/office/word/2015/wordml/symex" xmlns:wpg="http://schemas.microsoft.com/office/word/2010/wordprocessingGroup" xmlns:wpi="http://schemas.microsoft.com/office/word/2010/wordprocessingInk" xmlns:wne="http://schemas.microsoft.com/office/word/2006/wordml" xmlns:wps="http://schemas.microsoft.com/office/word/2010/wordprocessingShape" mc:Ignorable="w14 w15 w16se wp14">
   <w:body>
     <w:sdt>
       <w:sdtPr>
@@ -16,6 +16,7 @@
           <w:r>
             <w:rPr>
               <w:noProof/>
+              <w:lang w:eastAsia="fr-CH"/>
             </w:rPr>
             <mc:AlternateContent>
               <mc:Choice Requires="wpg">
@@ -265,7 +266,7 @@
                   </wp:anchor>
                 </w:drawing>
               </mc:Choice>
-              <mc:Fallback>
+              <mc:Fallback xmlns:w16cid="http://schemas.microsoft.com/office/word/2016/wordml/cid" xmlns:am3d="http://schemas.microsoft.com/office/drawing/2017/model3d" xmlns:aink="http://schemas.microsoft.com/office/drawing/2016/ink" xmlns:cx8="http://schemas.microsoft.com/office/drawing/2016/5/14/chartex" xmlns:cx7="http://schemas.microsoft.com/office/drawing/2016/5/13/chartex" xmlns:cx6="http://schemas.microsoft.com/office/drawing/2016/5/12/chartex" xmlns:cx5="http://schemas.microsoft.com/office/drawing/2016/5/11/chartex" xmlns:cx4="http://schemas.microsoft.com/office/drawing/2016/5/10/chartex" xmlns:cx3="http://schemas.microsoft.com/office/drawing/2016/5/9/chartex" xmlns:cx2="http://schemas.microsoft.com/office/drawing/2015/10/21/chartex">
                 <w:pict>
                   <v:group w14:anchorId="5C0D2BC0" id="Groupe 149" o:spid="_x0000_s1026" style="position:absolute;margin-left:0;margin-top:0;width:8in;height:95.7pt;z-index:251662336;mso-width-percent:941;mso-height-percent:121;mso-top-percent:23;mso-position-horizontal:center;mso-position-horizontal-relative:page;mso-position-vertical-relative:page;mso-width-percent:941;mso-height-percent:121;mso-top-percent:23" coordorigin="" coordsize="73152,12161" o:gfxdata="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">
                     <v:shape id="Rectangle 51" o:spid="_x0000_s1027" style="position:absolute;width:73152;height:11303;visibility:visible;mso-wrap-style:square;v-text-anchor:middle" coordsize="7312660,1129665" o:gfxdata="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" path="m,l7312660,r,1129665l3619500,733425,,1091565,,xe" fillcolor="#4472c4 [3204]" stroked="f" strokeweight="1pt">
@@ -284,6 +285,7 @@
           <w:r>
             <w:rPr>
               <w:noProof/>
+              <w:lang w:eastAsia="fr-CH"/>
             </w:rPr>
             <mc:AlternateContent>
               <mc:Choice Requires="wps">
@@ -438,7 +440,7 @@
                   </wp:anchor>
                 </w:drawing>
               </mc:Choice>
-              <mc:Fallback>
+              <mc:Fallback xmlns:w16cid="http://schemas.microsoft.com/office/word/2016/wordml/cid" xmlns:am3d="http://schemas.microsoft.com/office/drawing/2017/model3d" xmlns:aink="http://schemas.microsoft.com/office/drawing/2016/ink" xmlns:cx8="http://schemas.microsoft.com/office/drawing/2016/5/14/chartex" xmlns:cx7="http://schemas.microsoft.com/office/drawing/2016/5/13/chartex" xmlns:cx6="http://schemas.microsoft.com/office/drawing/2016/5/12/chartex" xmlns:cx5="http://schemas.microsoft.com/office/drawing/2016/5/11/chartex" xmlns:cx4="http://schemas.microsoft.com/office/drawing/2016/5/10/chartex" xmlns:cx3="http://schemas.microsoft.com/office/drawing/2016/5/9/chartex" xmlns:cx2="http://schemas.microsoft.com/office/drawing/2015/10/21/chartex">
                 <w:pict>
                   <v:shapetype w14:anchorId="5A62B0A8" id="_x0000_t202" coordsize="21600,21600" o:spt="202" path="m,l,21600r21600,l21600,xe">
                     <v:stroke joinstyle="miter"/>
@@ -532,6 +534,7 @@
           <w:r>
             <w:rPr>
               <w:noProof/>
+              <w:lang w:eastAsia="fr-CH"/>
             </w:rPr>
             <mc:AlternateContent>
               <mc:Choice Requires="wps">
@@ -685,7 +688,7 @@
                   </wp:anchor>
                 </w:drawing>
               </mc:Choice>
-              <mc:Fallback>
+              <mc:Fallback xmlns:w16cid="http://schemas.microsoft.com/office/word/2016/wordml/cid" xmlns:am3d="http://schemas.microsoft.com/office/drawing/2017/model3d" xmlns:aink="http://schemas.microsoft.com/office/drawing/2016/ink" xmlns:cx8="http://schemas.microsoft.com/office/drawing/2016/5/14/chartex" xmlns:cx7="http://schemas.microsoft.com/office/drawing/2016/5/13/chartex" xmlns:cx6="http://schemas.microsoft.com/office/drawing/2016/5/12/chartex" xmlns:cx5="http://schemas.microsoft.com/office/drawing/2016/5/11/chartex" xmlns:cx4="http://schemas.microsoft.com/office/drawing/2016/5/10/chartex" xmlns:cx3="http://schemas.microsoft.com/office/drawing/2016/5/9/chartex" xmlns:cx2="http://schemas.microsoft.com/office/drawing/2015/10/21/chartex">
                 <w:pict>
                   <v:shape w14:anchorId="4D86DFDF" id="Zone de texte 154" o:spid="_x0000_s1027" type="#_x0000_t202" style="position:absolute;margin-left:0;margin-top:0;width:8in;height:286.5pt;z-index:251659264;visibility:visible;mso-wrap-style:square;mso-width-percent:941;mso-height-percent:363;mso-top-percent:300;mso-wrap-distance-left:9pt;mso-wrap-distance-top:0;mso-wrap-distance-right:9pt;mso-wrap-distance-bottom:0;mso-position-horizontal:center;mso-position-horizontal-relative:page;mso-position-vertical-relative:page;mso-width-percent:941;mso-height-percent:363;mso-top-percent:300;mso-width-relative:page;mso-height-relative:page;v-text-anchor:bottom" o:gfxdata="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" filled="f" stroked="f" strokeweight=".5pt">
                     <v:textbox inset="126pt,0,54pt,0">
@@ -776,6 +779,7 @@
           <w:r>
             <w:rPr>
               <w:noProof/>
+              <w:lang w:eastAsia="fr-CH"/>
             </w:rPr>
             <mc:AlternateContent>
               <mc:Choice Requires="wps">
@@ -1009,7 +1013,7 @@
                   </wp:anchor>
                 </w:drawing>
               </mc:Choice>
-              <mc:Fallback>
+              <mc:Fallback xmlns:w16cid="http://schemas.microsoft.com/office/word/2016/wordml/cid" xmlns:am3d="http://schemas.microsoft.com/office/drawing/2017/model3d" xmlns:aink="http://schemas.microsoft.com/office/drawing/2016/ink" xmlns:cx8="http://schemas.microsoft.com/office/drawing/2016/5/14/chartex" xmlns:cx7="http://schemas.microsoft.com/office/drawing/2016/5/13/chartex" xmlns:cx6="http://schemas.microsoft.com/office/drawing/2016/5/12/chartex" xmlns:cx5="http://schemas.microsoft.com/office/drawing/2016/5/11/chartex" xmlns:cx4="http://schemas.microsoft.com/office/drawing/2016/5/10/chartex" xmlns:cx3="http://schemas.microsoft.com/office/drawing/2016/5/9/chartex" xmlns:cx2="http://schemas.microsoft.com/office/drawing/2015/10/21/chartex">
                 <w:pict>
                   <v:shape w14:anchorId="3FF85E90" id="Zone de texte 153" o:spid="_x0000_s1028" type="#_x0000_t202" style="position:absolute;margin-left:0;margin-top:0;width:8in;height:79.5pt;z-index:251661312;visibility:visible;mso-wrap-style:square;mso-width-percent:941;mso-height-percent:100;mso-top-percent:700;mso-wrap-distance-left:9pt;mso-wrap-distance-top:0;mso-wrap-distance-right:9pt;mso-wrap-distance-bottom:0;mso-position-horizontal:center;mso-position-horizontal-relative:page;mso-position-vertical-relative:page;mso-width-percent:941;mso-height-percent:100;mso-top-percent:700;mso-width-relative:page;mso-height-relative:page;v-text-anchor:top" o:gfxdata="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" filled="f" stroked="f" strokeweight=".5pt">
                     <v:textbox style="mso-fit-shape-to-text:t" inset="126pt,0,54pt,0">
@@ -2231,6 +2235,264 @@
       </w:r>
     </w:p>
     <w:p>
+      <w:pPr>
+        <w:pStyle w:val="Titre1"/>
+      </w:pPr>
+      <w:r>
+        <w:t>Cahier des charges</w:t>
+      </w:r>
+    </w:p>
+    <w:p>
+      <w:pPr>
+        <w:pStyle w:val="Titre2"/>
+      </w:pPr>
+      <w:r>
+        <w:t>Objectif</w:t>
+      </w:r>
+    </w:p>
+    <w:p>
+      <w:r>
+        <w:t>Développer un site web permettant de s’</w:t>
+      </w:r>
+      <w:r>
+        <w:t>y connecter avec un compte, de pouvoir créer des histoires et de notées des histoires que les autres utilisateurs on créer.</w:t>
+      </w:r>
+    </w:p>
+    <w:p>
+      <w:pPr>
+        <w:pStyle w:val="Titre2"/>
+      </w:pPr>
+      <w:r>
+        <w:t>Fonctionnalités</w:t>
+      </w:r>
+      <w:r>
+        <w:t xml:space="preserve"> </w:t>
+      </w:r>
+    </w:p>
+    <w:p>
+      <w:r>
+        <w:t>Les fonctionnalités</w:t>
+      </w:r>
+      <w:r>
+        <w:t xml:space="preserve"> principales sont :</w:t>
+      </w:r>
+    </w:p>
+    <w:p>
+      <w:pPr>
+        <w:pStyle w:val="Paragraphedeliste"/>
+        <w:numPr>
+          <w:ilvl w:val="0"/>
+          <w:numId w:val="6"/>
+        </w:numPr>
+      </w:pPr>
+      <w:r>
+        <w:t>Créer un compte / se connecter</w:t>
+      </w:r>
+    </w:p>
+    <w:p>
+      <w:pPr>
+        <w:pStyle w:val="Paragraphedeliste"/>
+        <w:numPr>
+          <w:ilvl w:val="0"/>
+          <w:numId w:val="6"/>
+        </w:numPr>
+      </w:pPr>
+      <w:r>
+        <w:t>Créer une histoire</w:t>
+      </w:r>
+      <w:r>
+        <w:t xml:space="preserve"> / afficher l’histoire</w:t>
+      </w:r>
+    </w:p>
+    <w:p>
+      <w:pPr>
+        <w:pStyle w:val="Paragraphedeliste"/>
+        <w:numPr>
+          <w:ilvl w:val="0"/>
+          <w:numId w:val="6"/>
+        </w:numPr>
+      </w:pPr>
+      <w:r>
+        <w:t>Pouvoir noter une histoire</w:t>
+      </w:r>
+    </w:p>
+    <w:p>
+      <w:pPr>
+        <w:pStyle w:val="Paragraphedeliste"/>
+        <w:numPr>
+          <w:ilvl w:val="0"/>
+          <w:numId w:val="6"/>
+        </w:numPr>
+      </w:pPr>
+      <w:r>
+        <w:t>Rechercher une histoire</w:t>
+      </w:r>
+    </w:p>
+    <w:p>
+      <w:pPr>
+        <w:pStyle w:val="Paragraphedeliste"/>
+        <w:numPr>
+          <w:ilvl w:val="0"/>
+          <w:numId w:val="6"/>
+        </w:numPr>
+      </w:pPr>
+      <w:r>
+        <w:t>Pouvoir voire les histoires les plus récentes (en date) et voir les mieux noter</w:t>
+      </w:r>
+    </w:p>
+    <w:p>
+      <w:r>
+        <w:t xml:space="preserve">Une histoire contient </w:t>
+      </w:r>
+    </w:p>
+    <w:p>
+      <w:pPr>
+        <w:pStyle w:val="Paragraphedeliste"/>
+        <w:numPr>
+          <w:ilvl w:val="0"/>
+          <w:numId w:val="7"/>
+        </w:numPr>
+      </w:pPr>
+      <w:r>
+        <w:t>Un titre</w:t>
+      </w:r>
+    </w:p>
+    <w:p>
+      <w:pPr>
+        <w:pStyle w:val="Paragraphedeliste"/>
+        <w:numPr>
+          <w:ilvl w:val="0"/>
+          <w:numId w:val="7"/>
+        </w:numPr>
+      </w:pPr>
+      <w:r>
+        <w:t>Un auteur</w:t>
+      </w:r>
+    </w:p>
+    <w:p>
+      <w:pPr>
+        <w:pStyle w:val="Paragraphedeliste"/>
+        <w:numPr>
+          <w:ilvl w:val="0"/>
+          <w:numId w:val="7"/>
+        </w:numPr>
+      </w:pPr>
+      <w:r>
+        <w:t>Une date de création</w:t>
+      </w:r>
+    </w:p>
+    <w:p>
+      <w:pPr>
+        <w:pStyle w:val="Paragraphedeliste"/>
+        <w:numPr>
+          <w:ilvl w:val="0"/>
+          <w:numId w:val="7"/>
+        </w:numPr>
+      </w:pPr>
+      <w:r>
+        <w:t>Une histoire</w:t>
+      </w:r>
+    </w:p>
+    <w:p>
+      <w:pPr>
+        <w:pStyle w:val="Paragraphedeliste"/>
+        <w:numPr>
+          <w:ilvl w:val="0"/>
+          <w:numId w:val="7"/>
+        </w:numPr>
+      </w:pPr>
+      <w:r>
+        <w:t>Une note en dans 4 diffèrent critère :</w:t>
+      </w:r>
+    </w:p>
+    <w:p>
+      <w:pPr>
+        <w:pStyle w:val="Paragraphedeliste"/>
+        <w:numPr>
+          <w:ilvl w:val="1"/>
+          <w:numId w:val="7"/>
+        </w:numPr>
+      </w:pPr>
+      <w:r>
+        <w:t>Style</w:t>
+      </w:r>
+    </w:p>
+    <w:p>
+      <w:pPr>
+        <w:pStyle w:val="Paragraphedeliste"/>
+        <w:numPr>
+          <w:ilvl w:val="1"/>
+          <w:numId w:val="7"/>
+        </w:numPr>
+      </w:pPr>
+      <w:r>
+        <w:t>Histoire</w:t>
+      </w:r>
+    </w:p>
+    <w:p>
+      <w:pPr>
+        <w:pStyle w:val="Paragraphedeliste"/>
+        <w:numPr>
+          <w:ilvl w:val="1"/>
+          <w:numId w:val="7"/>
+        </w:numPr>
+      </w:pPr>
+      <w:r>
+        <w:t>Orthographe</w:t>
+      </w:r>
+    </w:p>
+    <w:p>
+      <w:pPr>
+        <w:pStyle w:val="Paragraphedeliste"/>
+        <w:numPr>
+          <w:ilvl w:val="1"/>
+          <w:numId w:val="7"/>
+        </w:numPr>
+      </w:pPr>
+      <w:r>
+        <w:t>Originalité</w:t>
+      </w:r>
+    </w:p>
+    <w:p>
+      <w:pPr>
+        <w:pStyle w:val="Paragraphedeliste"/>
+        <w:numPr>
+          <w:ilvl w:val="0"/>
+          <w:numId w:val="7"/>
+        </w:numPr>
+      </w:pPr>
+      <w:r>
+        <w:t>Une note générale qui est la moyenne des 4.</w:t>
+      </w:r>
+    </w:p>
+    <w:p>
+      <w:pPr>
+        <w:pStyle w:val="Paragraphedeliste"/>
+        <w:numPr>
+          <w:ilvl w:val="0"/>
+          <w:numId w:val="7"/>
+        </w:numPr>
+      </w:pPr>
+      <w:r>
+        <w:t>La catégorie de l’histoire</w:t>
+      </w:r>
+    </w:p>
+    <w:p>
+      <w:pPr>
+        <w:pStyle w:val="Paragraphedeliste"/>
+        <w:numPr>
+          <w:ilvl w:val="0"/>
+          <w:numId w:val="7"/>
+        </w:numPr>
+      </w:pPr>
+      <w:r>
+        <w:t>Une image (s’il n’y a pas d’image alors on affiche celle de la catégorie)</w:t>
+      </w:r>
+      <w:r>
+        <w:t xml:space="preserve"> </w:t>
+      </w:r>
+    </w:p>
+    <w:p>
       <w:r>
         <w:t>L’application prévoit 3 types d’utilisateur</w:t>
       </w:r>
@@ -2246,11 +2508,12 @@
       <w:r>
         <w:rPr>
           <w:noProof/>
+          <w:lang w:eastAsia="fr-CH"/>
         </w:rPr>
         <mc:AlternateContent>
           <mc:Choice Requires="wpi">
             <w:drawing>
-              <wp:anchor distT="0" distB="0" distL="114300" distR="114300" simplePos="0" relativeHeight="251666432" behindDoc="0" locked="0" layoutInCell="1" allowOverlap="1" wp14:anchorId="7F3E5F10" wp14:editId="4AA75269">
+              <wp:anchor distT="0" distB="0" distL="114300" distR="114300" simplePos="0" relativeHeight="251664384" behindDoc="0" locked="0" layoutInCell="1" allowOverlap="1" wp14:anchorId="6DFA0C57" wp14:editId="2CB84CB5">
                 <wp:simplePos x="0" y="0"/>
                 <wp:positionH relativeFrom="column">
                   <wp:posOffset>7247372</wp:posOffset>
@@ -2281,7 +2544,7 @@
           </mc:Choice>
           <mc:Fallback>
             <w:pict>
-              <v:shapetype w14:anchorId="5594B9F9" id="_x0000_t75" coordsize="21600,21600" o:spt="75" o:preferrelative="t" path="m@4@5l@4@11@9@11@9@5xe" filled="f" stroked="f">
+              <v:shapetype w14:anchorId="4AE4C68D" id="_x0000_t75" coordsize="21600,21600" o:spt="75" o:preferrelative="t" path="m@4@5l@4@11@9@11@9@5xe" filled="f" stroked="f">
                 <v:stroke joinstyle="miter"/>
                 <v:formulas>
                   <v:f eqn="if lineDrawn pixelLineWidth 0"/>
@@ -2300,7 +2563,7 @@
                 <v:path o:extrusionok="f" gradientshapeok="t" o:connecttype="rect"/>
                 <o:lock v:ext="edit" aspectratio="t"/>
               </v:shapetype>
-              <v:shape id="Encre 61" o:spid="_x0000_s1026" type="#_x0000_t75" style="position:absolute;margin-left:569.95pt;margin-top:-9.65pt;width:39.55pt;height:73.35pt;z-index:251666432;visibility:visible;mso-wrap-style:square;mso-wrap-distance-left:9pt;mso-wrap-distance-top:0;mso-wrap-distance-right:9pt;mso-wrap-distance-bottom:0;mso-position-horizontal:absolute;mso-position-horizontal-relative:text;mso-position-vertical:absolute;mso-position-vertical-relative:text" o:gfxdata="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">
+              <v:shape id="Encre 61" o:spid="_x0000_s1026" type="#_x0000_t75" style="position:absolute;margin-left:569.6pt;margin-top:-10pt;width:40.2pt;height:73.85pt;z-index:251664384;visibility:visible;mso-wrap-style:square;mso-wrap-distance-left:9pt;mso-wrap-distance-top:0;mso-wrap-distance-right:9pt;mso-wrap-distance-bottom:0;mso-position-horizontal:absolute;mso-position-horizontal-relative:text;mso-position-vertical:absolute;mso-position-vertical-relative:text" o:gfxdata="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">
                 <v:imagedata r:id="rId12" o:title=""/>
               </v:shape>
             </w:pict>
@@ -2320,76 +2583,7 @@
         </w:numPr>
       </w:pPr>
       <w:r>
-        <w:rPr>
-          <w:noProof/>
-        </w:rPr>
-        <mc:AlternateContent>
-          <mc:Choice Requires="wpi">
-            <w:drawing>
-              <wp:anchor distT="0" distB="0" distL="114300" distR="114300" simplePos="0" relativeHeight="251670528" behindDoc="0" locked="0" layoutInCell="1" allowOverlap="1" wp14:anchorId="2087DFF4" wp14:editId="6AF2A4DE">
-                <wp:simplePos x="0" y="0"/>
-                <wp:positionH relativeFrom="column">
-                  <wp:posOffset>-701832</wp:posOffset>
-                </wp:positionH>
-                <wp:positionV relativeFrom="paragraph">
-                  <wp:posOffset>-862191</wp:posOffset>
-                </wp:positionV>
-                <wp:extent cx="7126560" cy="3606120"/>
-                <wp:effectExtent l="57150" t="38100" r="36830" b="52070"/>
-                <wp:wrapNone/>
-                <wp:docPr id="129" name="Encre 129"/>
-                <wp:cNvGraphicFramePr/>
-                <a:graphic xmlns:a="http://schemas.openxmlformats.org/drawingml/2006/main">
-                  <a:graphicData uri="http://schemas.microsoft.com/office/word/2010/wordprocessingInk">
-                    <w14:contentPart bwMode="auto" r:id="rId13">
-                      <w14:nvContentPartPr>
-                        <w14:cNvContentPartPr/>
-                      </w14:nvContentPartPr>
-                      <w14:xfrm>
-                        <a:off x="0" y="0"/>
-                        <a:ext cx="7126560" cy="3606120"/>
-                      </w14:xfrm>
-                    </w14:contentPart>
-                  </a:graphicData>
-                </a:graphic>
-                <wp14:sizeRelH relativeFrom="margin">
-                  <wp14:pctWidth>0</wp14:pctWidth>
-                </wp14:sizeRelH>
-                <wp14:sizeRelV relativeFrom="margin">
-                  <wp14:pctHeight>0</wp14:pctHeight>
-                </wp14:sizeRelV>
-              </wp:anchor>
-            </w:drawing>
-          </mc:Choice>
-          <mc:Fallback>
-            <w:pict>
-              <v:shapetype w14:anchorId="26FEEB8F" id="_x0000_t75" coordsize="21600,21600" o:spt="75" o:preferrelative="t" path="m@4@5l@4@11@9@11@9@5xe" filled="f" stroked="f">
-                <v:stroke joinstyle="miter"/>
-                <v:formulas>
-                  <v:f eqn="if lineDrawn pixelLineWidth 0"/>
-                  <v:f eqn="sum @0 1 0"/>
-                  <v:f eqn="sum 0 0 @1"/>
-                  <v:f eqn="prod @2 1 2"/>
-                  <v:f eqn="prod @3 21600 pixelWidth"/>
-                  <v:f eqn="prod @3 21600 pixelHeight"/>
-                  <v:f eqn="sum @0 0 1"/>
-                  <v:f eqn="prod @6 1 2"/>
-                  <v:f eqn="prod @7 21600 pixelWidth"/>
-                  <v:f eqn="sum @8 21600 0"/>
-                  <v:f eqn="prod @7 21600 pixelHeight"/>
-                  <v:f eqn="sum @10 21600 0"/>
-                </v:formulas>
-                <v:path o:extrusionok="f" gradientshapeok="t" o:connecttype="rect"/>
-                <o:lock v:ext="edit" aspectratio="t"/>
-              </v:shapetype>
-              <v:shape id="Encre 129" o:spid="_x0000_s1026" type="#_x0000_t75" style="position:absolute;margin-left:-55.8pt;margin-top:-132.15pt;width:573.4pt;height:349.05pt;z-index:251670528;visibility:visible;mso-wrap-style:square;mso-wrap-distance-left:9pt;mso-wrap-distance-top:0;mso-wrap-distance-right:9pt;mso-wrap-distance-bottom:0;mso-position-horizontal:absolute;mso-position-horizontal-relative:text;mso-position-vertical:absolute;mso-position-vertical-relative:text" o:gfxdata="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">
-                <v:imagedata r:id="rId14" o:title=""/>
-              </v:shape>
-            </w:pict>
-          </mc:Fallback>
-        </mc:AlternateContent>
-      </w:r>
-      <w:r>
+        <w:lastRenderedPageBreak/>
         <w:t xml:space="preserve">Le membre : c’est un utilisateur qui c’est connecter au préalable. Il a les mêmes droits que « l’anonyme » mais peut en plus, Afficher et gérer depuis la page d’accueil une liste d’histoire favoris et, il a une page personnelle permettant de gérer ses informations </w:t>
       </w:r>
     </w:p>
@@ -2404,11 +2598,12 @@
       <w:r>
         <w:rPr>
           <w:noProof/>
+          <w:lang w:eastAsia="fr-CH"/>
         </w:rPr>
         <mc:AlternateContent>
           <mc:Choice Requires="wpi">
             <w:drawing>
-              <wp:anchor distT="0" distB="0" distL="114300" distR="114300" simplePos="0" relativeHeight="251667456" behindDoc="0" locked="0" layoutInCell="1" allowOverlap="1" wp14:anchorId="76218BC1" wp14:editId="46CD8C7E">
+              <wp:anchor distT="0" distB="0" distL="114300" distR="114300" simplePos="0" relativeHeight="251665408" behindDoc="0" locked="0" layoutInCell="1" allowOverlap="1" wp14:anchorId="35639332" wp14:editId="4812BE07">
                 <wp:simplePos x="0" y="0"/>
                 <wp:positionH relativeFrom="column">
                   <wp:posOffset>7428092</wp:posOffset>
@@ -2423,7 +2618,7 @@
                 <wp:cNvGraphicFramePr/>
                 <a:graphic xmlns:a="http://schemas.openxmlformats.org/drawingml/2006/main">
                   <a:graphicData uri="http://schemas.microsoft.com/office/word/2010/wordprocessingInk">
-                    <w14:contentPart bwMode="auto" r:id="rId15">
+                    <w14:contentPart bwMode="auto" r:id="rId13">
                       <w14:nvContentPartPr>
                         <w14:cNvContentPartPr/>
                       </w14:nvContentPartPr>
@@ -2439,8 +2634,8 @@
           </mc:Choice>
           <mc:Fallback>
             <w:pict>
-              <v:shape w14:anchorId="6B7AF54A" id="Encre 62" o:spid="_x0000_s1026" type="#_x0000_t75" style="position:absolute;margin-left:584.2pt;margin-top:13.9pt;width:5.5pt;height:3.3pt;z-index:251667456;visibility:visible;mso-wrap-style:square;mso-wrap-distance-left:9pt;mso-wrap-distance-top:0;mso-wrap-distance-right:9pt;mso-wrap-distance-bottom:0;mso-position-horizontal:absolute;mso-position-horizontal-relative:text;mso-position-vertical:absolute;mso-position-vertical-relative:text" o:gfxdata="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">
-                <v:imagedata r:id="rId16" o:title=""/>
+              <v:shape w14:anchorId="437F201D" id="Encre 62" o:spid="_x0000_s1026" type="#_x0000_t75" style="position:absolute;margin-left:583.8pt;margin-top:13.5pt;width:6.05pt;height:4.15pt;z-index:251665408;visibility:visible;mso-wrap-style:square;mso-wrap-distance-left:9pt;mso-wrap-distance-top:0;mso-wrap-distance-right:9pt;mso-wrap-distance-bottom:0;mso-position-horizontal:absolute;mso-position-horizontal-relative:text;mso-position-vertical:absolute;mso-position-vertical-relative:text" o:gfxdata="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">
+                <v:imagedata r:id="rId14" o:title=""/>
               </v:shape>
             </w:pict>
           </mc:Fallback>
@@ -2507,8 +2702,26 @@
         </w:numPr>
       </w:pPr>
       <w:r>
-        <w:t>L’administrateur : en plus des droits ci-dessus l’administrateur a le droit de gérer la base de données avec l’interface d’administration de la base de données et de maintenir le code source de l’application</w:t>
-      </w:r>
+        <w:t xml:space="preserve">L’administrateur : en plus des droits ci-dessus l’administrateur </w:t>
+      </w:r>
+      <w:r>
+        <w:t>doit</w:t>
+      </w:r>
+      <w:r>
+        <w:t xml:space="preserve"> gérer la base de données avec l’interface d’administration de la base de données et de maintenir le code source de l’application</w:t>
+      </w:r>
+      <w:r>
+        <w:t>.</w:t>
+      </w:r>
+    </w:p>
+    <w:p>
+      <w:pPr>
+        <w:pStyle w:val="Paragraphedeliste"/>
+        <w:numPr>
+          <w:ilvl w:val="0"/>
+          <w:numId w:val="1"/>
+        </w:numPr>
+      </w:pPr>
     </w:p>
     <w:p/>
     <w:p>
@@ -2518,7 +2731,6 @@
       <w:bookmarkStart w:id="6" w:name="_Toc5108959"/>
       <w:bookmarkStart w:id="7" w:name="_Toc5116044"/>
       <w:r>
-        <w:lastRenderedPageBreak/>
         <w:t>Planification</w:t>
       </w:r>
       <w:bookmarkEnd w:id="6"/>
@@ -2528,6 +2740,7 @@
       <w:r>
         <w:rPr>
           <w:noProof/>
+          <w:lang w:eastAsia="fr-CH"/>
         </w:rPr>
         <w:drawing>
           <wp:inline distT="0" distB="0" distL="0" distR="0" wp14:anchorId="5F063782" wp14:editId="6D37B371">
@@ -2547,7 +2760,7 @@
                     </pic:cNvPicPr>
                   </pic:nvPicPr>
                   <pic:blipFill>
-                    <a:blip r:embed="rId17" cstate="print">
+                    <a:blip r:embed="rId15" cstate="print">
                       <a:extLst>
                         <a:ext uri="{28A0092B-C50C-407E-A947-70E740481C1C}">
                           <a14:useLocalDpi xmlns:a14="http://schemas.microsoft.com/office/drawing/2010/main" val="0"/>
@@ -2632,7 +2845,10 @@
     </w:p>
     <w:p>
       <w:r>
-        <w:t>Elle se devise comme son nom l’indique en 6 étapes</w:t>
+        <w:t>Elle se di</w:t>
+      </w:r>
+      <w:r>
+        <w:t>vise comme son nom l’indique en 6 étapes</w:t>
       </w:r>
       <w:r>
         <w:t> :</w:t>
@@ -2701,6 +2917,7 @@
         </w:numPr>
       </w:pPr>
       <w:r>
+        <w:lastRenderedPageBreak/>
         <w:t>Décider</w:t>
       </w:r>
       <w:r>
@@ -2823,11 +3040,9 @@
       <w:r>
         <w:t xml:space="preserve">on a </w:t>
       </w:r>
-      <w:proofErr w:type="gramStart"/>
-      <w:r>
-        <w:t>fais</w:t>
-      </w:r>
-      <w:proofErr w:type="gramEnd"/>
+      <w:r>
+        <w:t>fait</w:t>
+      </w:r>
       <w:r>
         <w:t xml:space="preserve"> du bon travail ou non et ou avons-nous perdu du temps/ fait des erreur/ etc… ou </w:t>
       </w:r>
@@ -2874,35 +3089,35 @@
     </w:p>
     <w:p>
       <w:r>
+        <w:t>Finalement, l</w:t>
+      </w:r>
+      <w:r>
+        <w:t>e contrôle et l’évaluation se passe dans la partie test de chaque tache</w:t>
+      </w:r>
+      <w:r>
+        <w:t>.</w:t>
+      </w:r>
+    </w:p>
+    <w:p>
+      <w:pPr>
+        <w:pStyle w:val="Titre2"/>
+      </w:pPr>
+      <w:bookmarkStart w:id="11" w:name="_Toc5116047"/>
+      <w:r>
+        <w:t xml:space="preserve">Développement </w:t>
+      </w:r>
+      <w:r>
+        <w:t>Agile / BACKLOG</w:t>
+      </w:r>
+      <w:bookmarkEnd w:id="11"/>
+    </w:p>
+    <w:p/>
+    <w:p>
+      <w:pPr>
+        <w:pStyle w:val="Titre1"/>
+      </w:pPr>
+      <w:r>
         <w:lastRenderedPageBreak/>
-        <w:t>Finalement, l</w:t>
-      </w:r>
-      <w:r>
-        <w:t>e contrôle et l’évaluation se passe dans la partie test de chaque tache</w:t>
-      </w:r>
-      <w:r>
-        <w:t>.</w:t>
-      </w:r>
-    </w:p>
-    <w:p>
-      <w:pPr>
-        <w:pStyle w:val="Titre2"/>
-      </w:pPr>
-      <w:bookmarkStart w:id="11" w:name="_Toc5116047"/>
-      <w:r>
-        <w:t xml:space="preserve">Développement </w:t>
-      </w:r>
-      <w:r>
-        <w:t>Agile / BACKLOG</w:t>
-      </w:r>
-      <w:bookmarkEnd w:id="11"/>
-    </w:p>
-    <w:p/>
-    <w:p>
-      <w:pPr>
-        <w:pStyle w:val="Titre1"/>
-      </w:pPr>
-      <w:r>
         <w:t>Base de données</w:t>
       </w:r>
     </w:p>
@@ -2916,6 +3131,7 @@
       <w:r>
         <w:rPr>
           <w:noProof/>
+          <w:lang w:eastAsia="fr-CH"/>
         </w:rPr>
         <w:drawing>
           <wp:inline distT="0" distB="0" distL="0" distR="0" wp14:anchorId="41469B14" wp14:editId="236B03E6">
@@ -2935,7 +3151,7 @@
                     </pic:cNvPicPr>
                   </pic:nvPicPr>
                   <pic:blipFill>
-                    <a:blip r:embed="rId18" cstate="print">
+                    <a:blip r:embed="rId16" cstate="print">
                       <a:extLst>
                         <a:ext uri="{28A0092B-C50C-407E-A947-70E740481C1C}">
                           <a14:useLocalDpi xmlns:a14="http://schemas.microsoft.com/office/drawing/2010/main" val="0"/>
@@ -2980,6 +3196,7 @@
       <w:r>
         <w:rPr>
           <w:noProof/>
+          <w:lang w:eastAsia="fr-CH"/>
         </w:rPr>
         <w:drawing>
           <wp:inline distT="0" distB="0" distL="0" distR="0" wp14:anchorId="37C1897D" wp14:editId="61372EC8">
@@ -2999,7 +3216,7 @@
                     </pic:cNvPicPr>
                   </pic:nvPicPr>
                   <pic:blipFill rotWithShape="1">
-                    <a:blip r:embed="rId19" cstate="print">
+                    <a:blip r:embed="rId17" cstate="print">
                       <a:extLst>
                         <a:ext uri="{28A0092B-C50C-407E-A947-70E740481C1C}">
                           <a14:useLocalDpi xmlns:a14="http://schemas.microsoft.com/office/drawing/2010/main" val="0"/>
@@ -3038,11 +3255,9 @@
       <w:r>
         <w:t xml:space="preserve">Moteur de stockage = </w:t>
       </w:r>
-      <w:proofErr w:type="spellStart"/>
       <w:r>
         <w:t>InnoDB</w:t>
       </w:r>
-      <w:proofErr w:type="spellEnd"/>
     </w:p>
     <w:p>
       <w:r>
@@ -3054,169 +3269,154 @@
     </w:p>
     <w:p>
       <w:r>
+        <w:t>M</w:t>
+      </w:r>
+      <w:r>
+        <w:t>ot de passe de l’utilisateur</w:t>
+      </w:r>
+      <w:r>
+        <w:t xml:space="preserve"> = </w:t>
+      </w:r>
+      <w:r>
+        <w:t xml:space="preserve">est un </w:t>
+      </w:r>
+      <w:r>
+        <w:t>Sha256</w:t>
+      </w:r>
+      <w:r>
+        <w:t xml:space="preserve"> du mot de passe que l’</w:t>
+      </w:r>
+      <w:r>
+        <w:t>utilisateur</w:t>
+      </w:r>
+      <w:r>
+        <w:t xml:space="preserve"> </w:t>
+      </w:r>
+      <w:r>
+        <w:t>à</w:t>
+      </w:r>
+      <w:r>
+        <w:t xml:space="preserve"> rentrer pour </w:t>
+      </w:r>
+      <w:r>
+        <w:t>sécuriser</w:t>
+      </w:r>
+      <w:r>
+        <w:t xml:space="preserve"> le site.</w:t>
+      </w:r>
+    </w:p>
+    <w:p>
+      <w:r>
+        <w:t>!!!</w:t>
+      </w:r>
+    </w:p>
+    <w:p>
+      <w:r>
         <w:lastRenderedPageBreak/>
-        <w:t>M</w:t>
-      </w:r>
-      <w:r>
-        <w:t>ot de passe de l’utilisateur</w:t>
-      </w:r>
-      <w:r>
-        <w:t xml:space="preserve"> = </w:t>
-      </w:r>
-      <w:r>
-        <w:t xml:space="preserve">est un </w:t>
-      </w:r>
-      <w:r>
-        <w:t>Sha256</w:t>
-      </w:r>
-      <w:r>
-        <w:t xml:space="preserve"> du mot de passe que l’</w:t>
-      </w:r>
-      <w:proofErr w:type="spellStart"/>
-      <w:r>
-        <w:t>utlisateur</w:t>
-      </w:r>
-      <w:proofErr w:type="spellEnd"/>
-      <w:r>
-        <w:t xml:space="preserve"> a rentrer pour </w:t>
-      </w:r>
-      <w:r>
-        <w:t>sécuriser</w:t>
-      </w:r>
-      <w:r>
-        <w:t xml:space="preserve"> le site.</w:t>
+        <w:t>Histoir</w:t>
+      </w:r>
+      <w:r>
+        <w:t>e</w:t>
+      </w:r>
+      <w:r>
+        <w:t xml:space="preserve"> – évaluation del = cascade</w:t>
+      </w:r>
+    </w:p>
+    <w:p>
+      <w:r>
+        <w:t>Image – histoire del = cascade</w:t>
+      </w:r>
+    </w:p>
+    <w:p>
+      <w:r>
+        <w:t>Catégorie</w:t>
+      </w:r>
+      <w:r>
+        <w:t xml:space="preserve"> – histoire del = cascade</w:t>
+      </w:r>
+    </w:p>
+    <w:p>
+      <w:r>
+        <w:t>Histoire</w:t>
+      </w:r>
+      <w:r>
+        <w:t xml:space="preserve"> – favoris = del</w:t>
+      </w:r>
+      <w:r>
+        <w:t xml:space="preserve"> cascade</w:t>
+      </w:r>
+    </w:p>
+    <w:p>
+      <w:r>
+        <w:t>Favoris</w:t>
+      </w:r>
+      <w:r>
+        <w:t xml:space="preserve"> – user = del</w:t>
+      </w:r>
+      <w:r>
+        <w:t xml:space="preserve"> cascade</w:t>
+      </w:r>
+    </w:p>
+    <w:p>
+      <w:r>
+        <w:t xml:space="preserve">!!! </w:t>
+      </w:r>
+      <w:r>
+        <w:t>Possibilité</w:t>
+      </w:r>
+      <w:r>
+        <w:t xml:space="preserve"> de </w:t>
+      </w:r>
+      <w:r>
+        <w:t>supprimer</w:t>
+      </w:r>
+      <w:r>
+        <w:t xml:space="preserve"> </w:t>
+      </w:r>
+      <w:r>
+        <w:t>l’user</w:t>
+      </w:r>
+      <w:r>
+        <w:t xml:space="preserve"> mais garder </w:t>
+      </w:r>
+      <w:r>
+        <w:t>les histoires</w:t>
+      </w:r>
+    </w:p>
+    <w:p>
+      <w:r>
+        <w:br w:type="page"/>
+      </w:r>
+    </w:p>
+    <w:p>
+      <w:pPr>
+        <w:pStyle w:val="Titre2"/>
+      </w:pPr>
+      <w:r>
+        <w:lastRenderedPageBreak/>
+        <w:t>Création d’un nouveau compte</w:t>
+      </w:r>
+    </w:p>
+    <w:p>
+      <w:r>
+        <w:t xml:space="preserve">Un utilisateur peut se créer un compte en cliquant sur </w:t>
+      </w:r>
+      <w:r>
+        <w:t>« </w:t>
+      </w:r>
+      <w:r>
+        <w:t>Créer un compte</w:t>
+      </w:r>
+      <w:r>
+        <w:t xml:space="preserve"> en haut a gauche de la barre de navigation</w:t>
       </w:r>
       <w:bookmarkStart w:id="12" w:name="_GoBack"/>
       <w:bookmarkEnd w:id="12"/>
     </w:p>
-    <w:p>
-      <w:r>
-        <w:t>!!!</w:t>
-      </w:r>
-    </w:p>
-    <w:p>
-      <w:r>
-        <w:t>Histoir</w:t>
-      </w:r>
-      <w:r>
-        <w:t>e</w:t>
-      </w:r>
-      <w:r>
-        <w:t xml:space="preserve"> – évaluation </w:t>
-      </w:r>
-      <w:proofErr w:type="spellStart"/>
-      <w:r>
-        <w:t>del</w:t>
-      </w:r>
-      <w:proofErr w:type="spellEnd"/>
-      <w:r>
-        <w:t xml:space="preserve"> = cascade</w:t>
-      </w:r>
-    </w:p>
-    <w:p>
-      <w:r>
-        <w:t xml:space="preserve">Image – histoire </w:t>
-      </w:r>
-      <w:proofErr w:type="spellStart"/>
-      <w:r>
-        <w:t>del</w:t>
-      </w:r>
-      <w:proofErr w:type="spellEnd"/>
-      <w:r>
-        <w:t xml:space="preserve"> = cascade</w:t>
-      </w:r>
-    </w:p>
-    <w:p>
-      <w:proofErr w:type="spellStart"/>
-      <w:proofErr w:type="gramStart"/>
-      <w:r>
-        <w:t>categorie</w:t>
-      </w:r>
-      <w:proofErr w:type="spellEnd"/>
-      <w:proofErr w:type="gramEnd"/>
-      <w:r>
-        <w:t xml:space="preserve"> – histoire </w:t>
-      </w:r>
-      <w:proofErr w:type="spellStart"/>
-      <w:r>
-        <w:t>del</w:t>
-      </w:r>
-      <w:proofErr w:type="spellEnd"/>
-      <w:r>
-        <w:t xml:space="preserve"> = cascade</w:t>
-      </w:r>
-    </w:p>
-    <w:p>
-      <w:proofErr w:type="gramStart"/>
-      <w:r>
-        <w:t>histoire</w:t>
-      </w:r>
-      <w:proofErr w:type="gramEnd"/>
-      <w:r>
-        <w:t xml:space="preserve"> – favoris = </w:t>
-      </w:r>
-      <w:proofErr w:type="spellStart"/>
-      <w:r>
-        <w:t>del</w:t>
-      </w:r>
-      <w:proofErr w:type="spellEnd"/>
-      <w:r>
-        <w:t xml:space="preserve"> cascade</w:t>
-      </w:r>
-    </w:p>
-    <w:p>
-      <w:proofErr w:type="gramStart"/>
-      <w:r>
-        <w:t>favoris</w:t>
-      </w:r>
-      <w:proofErr w:type="gramEnd"/>
-      <w:r>
-        <w:t xml:space="preserve"> – user = </w:t>
-      </w:r>
-      <w:proofErr w:type="spellStart"/>
-      <w:r>
-        <w:t>del</w:t>
-      </w:r>
-      <w:proofErr w:type="spellEnd"/>
-      <w:r>
-        <w:t xml:space="preserve"> cascade</w:t>
-      </w:r>
-    </w:p>
-    <w:p/>
-    <w:p/>
-    <w:p/>
-    <w:p/>
-    <w:p>
-      <w:r>
-        <w:t xml:space="preserve">!!! </w:t>
-      </w:r>
-      <w:r>
-        <w:t>Possibilité</w:t>
-      </w:r>
-      <w:r>
-        <w:t xml:space="preserve"> de </w:t>
-      </w:r>
-      <w:r>
-        <w:t>supprimer</w:t>
-      </w:r>
-      <w:r>
-        <w:t xml:space="preserve"> </w:t>
-      </w:r>
-      <w:r>
-        <w:t>l’user</w:t>
-      </w:r>
-      <w:r>
-        <w:t xml:space="preserve"> mais garder </w:t>
-      </w:r>
-      <w:r>
-        <w:t>les histoires</w:t>
-      </w:r>
-    </w:p>
-    <w:p/>
     <w:sectPr>
-      <w:headerReference w:type="default" r:id="rId20"/>
-      <w:footerReference w:type="default" r:id="rId21"/>
-      <w:footerReference w:type="first" r:id="rId22"/>
+      <w:headerReference w:type="default" r:id="rId18"/>
+      <w:footerReference w:type="default" r:id="rId19"/>
+      <w:footerReference w:type="first" r:id="rId20"/>
       <w:pgSz w:w="11906" w:h="16838"/>
       <w:pgMar w:top="1417" w:right="1417" w:bottom="1417" w:left="1417" w:header="708" w:footer="708" w:gutter="0"/>
       <w:pgNumType w:start="0"/>
@@ -3229,7 +3429,7 @@
 </file>
 
 <file path=word/endnotes.xml><?xml version="1.0" encoding="utf-8"?>
-<w:endnotes xmlns:wpc="http://schemas.microsoft.com/office/word/2010/wordprocessingCanvas" xmlns:cx="http://schemas.microsoft.com/office/drawing/2014/chartex" xmlns:cx1="http://schemas.microsoft.com/office/drawing/2015/9/8/chartex" xmlns:cx2="http://schemas.microsoft.com/office/drawing/2015/10/21/chartex" xmlns:cx3="http://schemas.microsoft.com/office/drawing/2016/5/9/chartex" xmlns:cx4="http://schemas.microsoft.com/office/drawing/2016/5/10/chartex" xmlns:cx5="http://schemas.microsoft.com/office/drawing/2016/5/11/chartex" xmlns:cx6="http://schemas.microsoft.com/office/drawing/2016/5/12/chartex" xmlns:cx7="http://schemas.microsoft.com/office/drawing/2016/5/13/chartex" xmlns:cx8="http://schemas.microsoft.com/office/drawing/2016/5/14/chartex" xmlns:mc="http://schemas.openxmlformats.org/markup-compatibility/2006" xmlns:aink="http://schemas.microsoft.com/office/drawing/2016/ink" xmlns:am3d="http://schemas.microsoft.com/office/drawing/2017/model3d" xmlns:o="urn:schemas-microsoft-com:office:office" xmlns:r="http://schemas.openxmlformats.org/officeDocument/2006/relationships" xmlns:m="http://schemas.openxmlformats.org/officeDocument/2006/math" xmlns:v="urn:schemas-microsoft-com:vml" xmlns:wp14="http://schemas.microsoft.com/office/word/2010/wordprocessingDrawing" xmlns:wp="http://schemas.openxmlformats.org/drawingml/2006/wordprocessingDrawing" xmlns:w10="urn:schemas-microsoft-com:office:word" xmlns:w="http://schemas.openxmlformats.org/wordprocessingml/2006/main" xmlns:w14="http://schemas.microsoft.com/office/word/2010/wordml" xmlns:w15="http://schemas.microsoft.com/office/word/2012/wordml" xmlns:w16cid="http://schemas.microsoft.com/office/word/2016/wordml/cid" xmlns:w16se="http://schemas.microsoft.com/office/word/2015/wordml/symex" xmlns:wpg="http://schemas.microsoft.com/office/word/2010/wordprocessingGroup" xmlns:wpi="http://schemas.microsoft.com/office/word/2010/wordprocessingInk" xmlns:wne="http://schemas.microsoft.com/office/word/2006/wordml" xmlns:wps="http://schemas.microsoft.com/office/word/2010/wordprocessingShape" mc:Ignorable="w14 w15 w16se w16cid wp14">
+<w:endnotes xmlns:wpc="http://schemas.microsoft.com/office/word/2010/wordprocessingCanvas" xmlns:cx="http://schemas.microsoft.com/office/drawing/2014/chartex" xmlns:cx1="http://schemas.microsoft.com/office/drawing/2015/9/8/chartex" xmlns:mc="http://schemas.openxmlformats.org/markup-compatibility/2006" xmlns:o="urn:schemas-microsoft-com:office:office" xmlns:r="http://schemas.openxmlformats.org/officeDocument/2006/relationships" xmlns:m="http://schemas.openxmlformats.org/officeDocument/2006/math" xmlns:v="urn:schemas-microsoft-com:vml" xmlns:wp14="http://schemas.microsoft.com/office/word/2010/wordprocessingDrawing" xmlns:wp="http://schemas.openxmlformats.org/drawingml/2006/wordprocessingDrawing" xmlns:w10="urn:schemas-microsoft-com:office:word" xmlns:w="http://schemas.openxmlformats.org/wordprocessingml/2006/main" xmlns:w14="http://schemas.microsoft.com/office/word/2010/wordml" xmlns:w15="http://schemas.microsoft.com/office/word/2012/wordml" xmlns:w16se="http://schemas.microsoft.com/office/word/2015/wordml/symex" xmlns:wpg="http://schemas.microsoft.com/office/word/2010/wordprocessingGroup" xmlns:wpi="http://schemas.microsoft.com/office/word/2010/wordprocessingInk" xmlns:wne="http://schemas.microsoft.com/office/word/2006/wordml" xmlns:wps="http://schemas.microsoft.com/office/word/2010/wordprocessingShape" mc:Ignorable="w14 w15 w16se wp14">
   <w:endnote w:type="separator" w:id="-1">
     <w:p>
       <w:pPr>
@@ -3254,7 +3454,7 @@
 </file>
 
 <file path=word/footer1.xml><?xml version="1.0" encoding="utf-8"?>
-<w:ftr xmlns:wpc="http://schemas.microsoft.com/office/word/2010/wordprocessingCanvas" xmlns:cx="http://schemas.microsoft.com/office/drawing/2014/chartex" xmlns:cx1="http://schemas.microsoft.com/office/drawing/2015/9/8/chartex" xmlns:cx2="http://schemas.microsoft.com/office/drawing/2015/10/21/chartex" xmlns:cx3="http://schemas.microsoft.com/office/drawing/2016/5/9/chartex" xmlns:cx4="http://schemas.microsoft.com/office/drawing/2016/5/10/chartex" xmlns:cx5="http://schemas.microsoft.com/office/drawing/2016/5/11/chartex" xmlns:cx6="http://schemas.microsoft.com/office/drawing/2016/5/12/chartex" xmlns:cx7="http://schemas.microsoft.com/office/drawing/2016/5/13/chartex" xmlns:cx8="http://schemas.microsoft.com/office/drawing/2016/5/14/chartex" xmlns:mc="http://schemas.openxmlformats.org/markup-compatibility/2006" xmlns:aink="http://schemas.microsoft.com/office/drawing/2016/ink" xmlns:am3d="http://schemas.microsoft.com/office/drawing/2017/model3d" xmlns:o="urn:schemas-microsoft-com:office:office" xmlns:r="http://schemas.openxmlformats.org/officeDocument/2006/relationships" xmlns:m="http://schemas.openxmlformats.org/officeDocument/2006/math" xmlns:v="urn:schemas-microsoft-com:vml" xmlns:wp14="http://schemas.microsoft.com/office/word/2010/wordprocessingDrawing" xmlns:wp="http://schemas.openxmlformats.org/drawingml/2006/wordprocessingDrawing" xmlns:w10="urn:schemas-microsoft-com:office:word" xmlns:w="http://schemas.openxmlformats.org/wordprocessingml/2006/main" xmlns:w14="http://schemas.microsoft.com/office/word/2010/wordml" xmlns:w15="http://schemas.microsoft.com/office/word/2012/wordml" xmlns:w16cid="http://schemas.microsoft.com/office/word/2016/wordml/cid" xmlns:w16se="http://schemas.microsoft.com/office/word/2015/wordml/symex" xmlns:wpg="http://schemas.microsoft.com/office/word/2010/wordprocessingGroup" xmlns:wpi="http://schemas.microsoft.com/office/word/2010/wordprocessingInk" xmlns:wne="http://schemas.microsoft.com/office/word/2006/wordml" xmlns:wps="http://schemas.microsoft.com/office/word/2010/wordprocessingShape" mc:Ignorable="w14 w15 w16se w16cid wp14">
+<w:ftr xmlns:wpc="http://schemas.microsoft.com/office/word/2010/wordprocessingCanvas" xmlns:cx="http://schemas.microsoft.com/office/drawing/2014/chartex" xmlns:cx1="http://schemas.microsoft.com/office/drawing/2015/9/8/chartex" xmlns:mc="http://schemas.openxmlformats.org/markup-compatibility/2006" xmlns:o="urn:schemas-microsoft-com:office:office" xmlns:r="http://schemas.openxmlformats.org/officeDocument/2006/relationships" xmlns:m="http://schemas.openxmlformats.org/officeDocument/2006/math" xmlns:v="urn:schemas-microsoft-com:vml" xmlns:wp14="http://schemas.microsoft.com/office/word/2010/wordprocessingDrawing" xmlns:wp="http://schemas.openxmlformats.org/drawingml/2006/wordprocessingDrawing" xmlns:w10="urn:schemas-microsoft-com:office:word" xmlns:w="http://schemas.openxmlformats.org/wordprocessingml/2006/main" xmlns:w14="http://schemas.microsoft.com/office/word/2010/wordml" xmlns:w15="http://schemas.microsoft.com/office/word/2012/wordml" xmlns:w16se="http://schemas.microsoft.com/office/word/2015/wordml/symex" xmlns:wpg="http://schemas.microsoft.com/office/word/2010/wordprocessingGroup" xmlns:wpi="http://schemas.microsoft.com/office/word/2010/wordprocessingInk" xmlns:wne="http://schemas.microsoft.com/office/word/2006/wordml" xmlns:wps="http://schemas.microsoft.com/office/word/2010/wordprocessingShape" mc:Ignorable="w14 w15 w16se wp14">
   <w:p>
     <w:pPr>
       <w:pStyle w:val="Pieddepage"/>
@@ -3279,7 +3479,7 @@
       <w:rPr>
         <w:noProof/>
       </w:rPr>
-      <w:t>03/04/2019</w:t>
+      <w:t>04/04/2019</w:t>
     </w:r>
     <w:r>
       <w:fldChar w:fldCharType="end"/>
@@ -3352,10 +3552,9 @@
                   <w:rPr>
                     <w:b/>
                     <w:bCs/>
-                    <w:sz w:val="24"/>
-                    <w:szCs w:val="24"/>
-                  </w:rPr>
-                  <w:t>4</w:t>
+                    <w:noProof/>
+                  </w:rPr>
+                  <w:t>8</w:t>
                 </w:r>
                 <w:r>
                   <w:rPr>
@@ -3401,10 +3600,9 @@
                   <w:rPr>
                     <w:b/>
                     <w:bCs/>
-                    <w:sz w:val="24"/>
-                    <w:szCs w:val="24"/>
-                  </w:rPr>
-                  <w:t>5</w:t>
+                    <w:noProof/>
+                  </w:rPr>
+                  <w:t>8</w:t>
                 </w:r>
                 <w:r>
                   <w:rPr>
@@ -3429,7 +3627,7 @@
 </file>
 
 <file path=word/footer2.xml><?xml version="1.0" encoding="utf-8"?>
-<w:ftr xmlns:wpc="http://schemas.microsoft.com/office/word/2010/wordprocessingCanvas" xmlns:cx="http://schemas.microsoft.com/office/drawing/2014/chartex" xmlns:cx1="http://schemas.microsoft.com/office/drawing/2015/9/8/chartex" xmlns:cx2="http://schemas.microsoft.com/office/drawing/2015/10/21/chartex" xmlns:cx3="http://schemas.microsoft.com/office/drawing/2016/5/9/chartex" xmlns:cx4="http://schemas.microsoft.com/office/drawing/2016/5/10/chartex" xmlns:cx5="http://schemas.microsoft.com/office/drawing/2016/5/11/chartex" xmlns:cx6="http://schemas.microsoft.com/office/drawing/2016/5/12/chartex" xmlns:cx7="http://schemas.microsoft.com/office/drawing/2016/5/13/chartex" xmlns:cx8="http://schemas.microsoft.com/office/drawing/2016/5/14/chartex" xmlns:mc="http://schemas.openxmlformats.org/markup-compatibility/2006" xmlns:aink="http://schemas.microsoft.com/office/drawing/2016/ink" xmlns:am3d="http://schemas.microsoft.com/office/drawing/2017/model3d" xmlns:o="urn:schemas-microsoft-com:office:office" xmlns:r="http://schemas.openxmlformats.org/officeDocument/2006/relationships" xmlns:m="http://schemas.openxmlformats.org/officeDocument/2006/math" xmlns:v="urn:schemas-microsoft-com:vml" xmlns:wp14="http://schemas.microsoft.com/office/word/2010/wordprocessingDrawing" xmlns:wp="http://schemas.openxmlformats.org/drawingml/2006/wordprocessingDrawing" xmlns:w10="urn:schemas-microsoft-com:office:word" xmlns:w="http://schemas.openxmlformats.org/wordprocessingml/2006/main" xmlns:w14="http://schemas.microsoft.com/office/word/2010/wordml" xmlns:w15="http://schemas.microsoft.com/office/word/2012/wordml" xmlns:w16cid="http://schemas.microsoft.com/office/word/2016/wordml/cid" xmlns:w16se="http://schemas.microsoft.com/office/word/2015/wordml/symex" xmlns:wpg="http://schemas.microsoft.com/office/word/2010/wordprocessingGroup" xmlns:wpi="http://schemas.microsoft.com/office/word/2010/wordprocessingInk" xmlns:wne="http://schemas.microsoft.com/office/word/2006/wordml" xmlns:wps="http://schemas.microsoft.com/office/word/2010/wordprocessingShape" mc:Ignorable="w14 w15 w16se w16cid wp14">
+<w:ftr xmlns:wpc="http://schemas.microsoft.com/office/word/2010/wordprocessingCanvas" xmlns:cx="http://schemas.microsoft.com/office/drawing/2014/chartex" xmlns:cx1="http://schemas.microsoft.com/office/drawing/2015/9/8/chartex" xmlns:mc="http://schemas.openxmlformats.org/markup-compatibility/2006" xmlns:o="urn:schemas-microsoft-com:office:office" xmlns:r="http://schemas.openxmlformats.org/officeDocument/2006/relationships" xmlns:m="http://schemas.openxmlformats.org/officeDocument/2006/math" xmlns:v="urn:schemas-microsoft-com:vml" xmlns:wp14="http://schemas.microsoft.com/office/word/2010/wordprocessingDrawing" xmlns:wp="http://schemas.openxmlformats.org/drawingml/2006/wordprocessingDrawing" xmlns:w10="urn:schemas-microsoft-com:office:word" xmlns:w="http://schemas.openxmlformats.org/wordprocessingml/2006/main" xmlns:w14="http://schemas.microsoft.com/office/word/2010/wordml" xmlns:w15="http://schemas.microsoft.com/office/word/2012/wordml" xmlns:w16se="http://schemas.microsoft.com/office/word/2015/wordml/symex" xmlns:wpg="http://schemas.microsoft.com/office/word/2010/wordprocessingGroup" xmlns:wpi="http://schemas.microsoft.com/office/word/2010/wordprocessingInk" xmlns:wne="http://schemas.microsoft.com/office/word/2006/wordml" xmlns:wps="http://schemas.microsoft.com/office/word/2010/wordprocessingShape" mc:Ignorable="w14 w15 w16se wp14">
   <w:p>
     <w:pPr>
       <w:pStyle w:val="Pieddepage"/>
@@ -3454,7 +3652,7 @@
 </file>
 
 <file path=word/footnotes.xml><?xml version="1.0" encoding="utf-8"?>
-<w:footnotes xmlns:wpc="http://schemas.microsoft.com/office/word/2010/wordprocessingCanvas" xmlns:cx="http://schemas.microsoft.com/office/drawing/2014/chartex" xmlns:cx1="http://schemas.microsoft.com/office/drawing/2015/9/8/chartex" xmlns:cx2="http://schemas.microsoft.com/office/drawing/2015/10/21/chartex" xmlns:cx3="http://schemas.microsoft.com/office/drawing/2016/5/9/chartex" xmlns:cx4="http://schemas.microsoft.com/office/drawing/2016/5/10/chartex" xmlns:cx5="http://schemas.microsoft.com/office/drawing/2016/5/11/chartex" xmlns:cx6="http://schemas.microsoft.com/office/drawing/2016/5/12/chartex" xmlns:cx7="http://schemas.microsoft.com/office/drawing/2016/5/13/chartex" xmlns:cx8="http://schemas.microsoft.com/office/drawing/2016/5/14/chartex" xmlns:mc="http://schemas.openxmlformats.org/markup-compatibility/2006" xmlns:aink="http://schemas.microsoft.com/office/drawing/2016/ink" xmlns:am3d="http://schemas.microsoft.com/office/drawing/2017/model3d" xmlns:o="urn:schemas-microsoft-com:office:office" xmlns:r="http://schemas.openxmlformats.org/officeDocument/2006/relationships" xmlns:m="http://schemas.openxmlformats.org/officeDocument/2006/math" xmlns:v="urn:schemas-microsoft-com:vml" xmlns:wp14="http://schemas.microsoft.com/office/word/2010/wordprocessingDrawing" xmlns:wp="http://schemas.openxmlformats.org/drawingml/2006/wordprocessingDrawing" xmlns:w10="urn:schemas-microsoft-com:office:word" xmlns:w="http://schemas.openxmlformats.org/wordprocessingml/2006/main" xmlns:w14="http://schemas.microsoft.com/office/word/2010/wordml" xmlns:w15="http://schemas.microsoft.com/office/word/2012/wordml" xmlns:w16cid="http://schemas.microsoft.com/office/word/2016/wordml/cid" xmlns:w16se="http://schemas.microsoft.com/office/word/2015/wordml/symex" xmlns:wpg="http://schemas.microsoft.com/office/word/2010/wordprocessingGroup" xmlns:wpi="http://schemas.microsoft.com/office/word/2010/wordprocessingInk" xmlns:wne="http://schemas.microsoft.com/office/word/2006/wordml" xmlns:wps="http://schemas.microsoft.com/office/word/2010/wordprocessingShape" mc:Ignorable="w14 w15 w16se w16cid wp14">
+<w:footnotes xmlns:wpc="http://schemas.microsoft.com/office/word/2010/wordprocessingCanvas" xmlns:cx="http://schemas.microsoft.com/office/drawing/2014/chartex" xmlns:cx1="http://schemas.microsoft.com/office/drawing/2015/9/8/chartex" xmlns:mc="http://schemas.openxmlformats.org/markup-compatibility/2006" xmlns:o="urn:schemas-microsoft-com:office:office" xmlns:r="http://schemas.openxmlformats.org/officeDocument/2006/relationships" xmlns:m="http://schemas.openxmlformats.org/officeDocument/2006/math" xmlns:v="urn:schemas-microsoft-com:vml" xmlns:wp14="http://schemas.microsoft.com/office/word/2010/wordprocessingDrawing" xmlns:wp="http://schemas.openxmlformats.org/drawingml/2006/wordprocessingDrawing" xmlns:w10="urn:schemas-microsoft-com:office:word" xmlns:w="http://schemas.openxmlformats.org/wordprocessingml/2006/main" xmlns:w14="http://schemas.microsoft.com/office/word/2010/wordml" xmlns:w15="http://schemas.microsoft.com/office/word/2012/wordml" xmlns:w16se="http://schemas.microsoft.com/office/word/2015/wordml/symex" xmlns:wpg="http://schemas.microsoft.com/office/word/2010/wordprocessingGroup" xmlns:wpi="http://schemas.microsoft.com/office/word/2010/wordprocessingInk" xmlns:wne="http://schemas.microsoft.com/office/word/2006/wordml" xmlns:wps="http://schemas.microsoft.com/office/word/2010/wordprocessingShape" mc:Ignorable="w14 w15 w16se wp14">
   <w:footnote w:type="separator" w:id="-1">
     <w:p>
       <w:pPr>
@@ -3479,7 +3677,7 @@
 </file>
 
 <file path=word/header1.xml><?xml version="1.0" encoding="utf-8"?>
-<w:hdr xmlns:wpc="http://schemas.microsoft.com/office/word/2010/wordprocessingCanvas" xmlns:cx="http://schemas.microsoft.com/office/drawing/2014/chartex" xmlns:cx1="http://schemas.microsoft.com/office/drawing/2015/9/8/chartex" xmlns:cx2="http://schemas.microsoft.com/office/drawing/2015/10/21/chartex" xmlns:cx3="http://schemas.microsoft.com/office/drawing/2016/5/9/chartex" xmlns:cx4="http://schemas.microsoft.com/office/drawing/2016/5/10/chartex" xmlns:cx5="http://schemas.microsoft.com/office/drawing/2016/5/11/chartex" xmlns:cx6="http://schemas.microsoft.com/office/drawing/2016/5/12/chartex" xmlns:cx7="http://schemas.microsoft.com/office/drawing/2016/5/13/chartex" xmlns:cx8="http://schemas.microsoft.com/office/drawing/2016/5/14/chartex" xmlns:mc="http://schemas.openxmlformats.org/markup-compatibility/2006" xmlns:aink="http://schemas.microsoft.com/office/drawing/2016/ink" xmlns:am3d="http://schemas.microsoft.com/office/drawing/2017/model3d" xmlns:o="urn:schemas-microsoft-com:office:office" xmlns:r="http://schemas.openxmlformats.org/officeDocument/2006/relationships" xmlns:m="http://schemas.openxmlformats.org/officeDocument/2006/math" xmlns:v="urn:schemas-microsoft-com:vml" xmlns:wp14="http://schemas.microsoft.com/office/word/2010/wordprocessingDrawing" xmlns:wp="http://schemas.openxmlformats.org/drawingml/2006/wordprocessingDrawing" xmlns:w10="urn:schemas-microsoft-com:office:word" xmlns:w="http://schemas.openxmlformats.org/wordprocessingml/2006/main" xmlns:w14="http://schemas.microsoft.com/office/word/2010/wordml" xmlns:w15="http://schemas.microsoft.com/office/word/2012/wordml" xmlns:w16cid="http://schemas.microsoft.com/office/word/2016/wordml/cid" xmlns:w16se="http://schemas.microsoft.com/office/word/2015/wordml/symex" xmlns:wpg="http://schemas.microsoft.com/office/word/2010/wordprocessingGroup" xmlns:wpi="http://schemas.microsoft.com/office/word/2010/wordprocessingInk" xmlns:wne="http://schemas.microsoft.com/office/word/2006/wordml" xmlns:wps="http://schemas.microsoft.com/office/word/2010/wordprocessingShape" mc:Ignorable="w14 w15 w16se w16cid wp14">
+<w:hdr xmlns:wpc="http://schemas.microsoft.com/office/word/2010/wordprocessingCanvas" xmlns:cx="http://schemas.microsoft.com/office/drawing/2014/chartex" xmlns:cx1="http://schemas.microsoft.com/office/drawing/2015/9/8/chartex" xmlns:mc="http://schemas.openxmlformats.org/markup-compatibility/2006" xmlns:o="urn:schemas-microsoft-com:office:office" xmlns:r="http://schemas.openxmlformats.org/officeDocument/2006/relationships" xmlns:m="http://schemas.openxmlformats.org/officeDocument/2006/math" xmlns:v="urn:schemas-microsoft-com:vml" xmlns:wp14="http://schemas.microsoft.com/office/word/2010/wordprocessingDrawing" xmlns:wp="http://schemas.openxmlformats.org/drawingml/2006/wordprocessingDrawing" xmlns:w10="urn:schemas-microsoft-com:office:word" xmlns:w="http://schemas.openxmlformats.org/wordprocessingml/2006/main" xmlns:w14="http://schemas.microsoft.com/office/word/2010/wordml" xmlns:w15="http://schemas.microsoft.com/office/word/2012/wordml" xmlns:w16se="http://schemas.microsoft.com/office/word/2015/wordml/symex" xmlns:wpg="http://schemas.microsoft.com/office/word/2010/wordprocessingGroup" xmlns:wpi="http://schemas.microsoft.com/office/word/2010/wordprocessingInk" xmlns:wne="http://schemas.microsoft.com/office/word/2006/wordml" xmlns:wps="http://schemas.microsoft.com/office/word/2010/wordprocessingShape" mc:Ignorable="w14 w15 w16se wp14">
   <w:p>
     <w:pPr>
       <w:pStyle w:val="En-tte"/>
@@ -3526,7 +3724,7 @@
 </file>
 
 <file path=word/numbering.xml><?xml version="1.0" encoding="utf-8"?>
-<w:numbering xmlns:wpc="http://schemas.microsoft.com/office/word/2010/wordprocessingCanvas" xmlns:cx="http://schemas.microsoft.com/office/drawing/2014/chartex" xmlns:cx1="http://schemas.microsoft.com/office/drawing/2015/9/8/chartex" xmlns:cx2="http://schemas.microsoft.com/office/drawing/2015/10/21/chartex" xmlns:cx3="http://schemas.microsoft.com/office/drawing/2016/5/9/chartex" xmlns:cx4="http://schemas.microsoft.com/office/drawing/2016/5/10/chartex" xmlns:cx5="http://schemas.microsoft.com/office/drawing/2016/5/11/chartex" xmlns:cx6="http://schemas.microsoft.com/office/drawing/2016/5/12/chartex" xmlns:cx7="http://schemas.microsoft.com/office/drawing/2016/5/13/chartex" xmlns:cx8="http://schemas.microsoft.com/office/drawing/2016/5/14/chartex" xmlns:mc="http://schemas.openxmlformats.org/markup-compatibility/2006" xmlns:aink="http://schemas.microsoft.com/office/drawing/2016/ink" xmlns:am3d="http://schemas.microsoft.com/office/drawing/2017/model3d" xmlns:o="urn:schemas-microsoft-com:office:office" xmlns:r="http://schemas.openxmlformats.org/officeDocument/2006/relationships" xmlns:m="http://schemas.openxmlformats.org/officeDocument/2006/math" xmlns:v="urn:schemas-microsoft-com:vml" xmlns:wp14="http://schemas.microsoft.com/office/word/2010/wordprocessingDrawing" xmlns:wp="http://schemas.openxmlformats.org/drawingml/2006/wordprocessingDrawing" xmlns:w10="urn:schemas-microsoft-com:office:word" xmlns:w="http://schemas.openxmlformats.org/wordprocessingml/2006/main" xmlns:w14="http://schemas.microsoft.com/office/word/2010/wordml" xmlns:w15="http://schemas.microsoft.com/office/word/2012/wordml" xmlns:w16cid="http://schemas.microsoft.com/office/word/2016/wordml/cid" xmlns:w16se="http://schemas.microsoft.com/office/word/2015/wordml/symex" xmlns:wpg="http://schemas.microsoft.com/office/word/2010/wordprocessingGroup" xmlns:wpi="http://schemas.microsoft.com/office/word/2010/wordprocessingInk" xmlns:wne="http://schemas.microsoft.com/office/word/2006/wordml" xmlns:wps="http://schemas.microsoft.com/office/word/2010/wordprocessingShape" mc:Ignorable="w14 w15 w16se w16cid wp14">
+<w:numbering xmlns:wpc="http://schemas.microsoft.com/office/word/2010/wordprocessingCanvas" xmlns:cx="http://schemas.microsoft.com/office/drawing/2014/chartex" xmlns:cx1="http://schemas.microsoft.com/office/drawing/2015/9/8/chartex" xmlns:mc="http://schemas.openxmlformats.org/markup-compatibility/2006" xmlns:o="urn:schemas-microsoft-com:office:office" xmlns:r="http://schemas.openxmlformats.org/officeDocument/2006/relationships" xmlns:m="http://schemas.openxmlformats.org/officeDocument/2006/math" xmlns:v="urn:schemas-microsoft-com:vml" xmlns:wp14="http://schemas.microsoft.com/office/word/2010/wordprocessingDrawing" xmlns:wp="http://schemas.openxmlformats.org/drawingml/2006/wordprocessingDrawing" xmlns:w10="urn:schemas-microsoft-com:office:word" xmlns:w="http://schemas.openxmlformats.org/wordprocessingml/2006/main" xmlns:w14="http://schemas.microsoft.com/office/word/2010/wordml" xmlns:w15="http://schemas.microsoft.com/office/word/2012/wordml" xmlns:w16se="http://schemas.microsoft.com/office/word/2015/wordml/symex" xmlns:wpg="http://schemas.microsoft.com/office/word/2010/wordprocessingGroup" xmlns:wpi="http://schemas.microsoft.com/office/word/2010/wordprocessingInk" xmlns:wne="http://schemas.microsoft.com/office/word/2006/wordml" xmlns:wps="http://schemas.microsoft.com/office/word/2010/wordprocessingShape" mc:Ignorable="w14 w15 w16se wp14">
   <w:abstractNum w:abstractNumId="0" w15:restartNumberingAfterBreak="0">
     <w:nsid w:val="28DD7351"/>
     <w:multiLevelType w:val="multilevel"/>
@@ -3623,6 +3821,119 @@
     </w:lvl>
   </w:abstractNum>
   <w:abstractNum w:abstractNumId="1" w15:restartNumberingAfterBreak="0">
+    <w:nsid w:val="2CD814D8"/>
+    <w:multiLevelType w:val="hybridMultilevel"/>
+    <w:tmpl w:val="A6DAA20A"/>
+    <w:lvl w:ilvl="0" w:tplc="100C0001">
+      <w:start w:val="1"/>
+      <w:numFmt w:val="bullet"/>
+      <w:lvlText w:val=""/>
+      <w:lvlJc w:val="left"/>
+      <w:pPr>
+        <w:ind w:left="720" w:hanging="360"/>
+      </w:pPr>
+      <w:rPr>
+        <w:rFonts w:ascii="Symbol" w:hAnsi="Symbol" w:hint="default"/>
+      </w:rPr>
+    </w:lvl>
+    <w:lvl w:ilvl="1" w:tplc="100C0003">
+      <w:start w:val="1"/>
+      <w:numFmt w:val="bullet"/>
+      <w:lvlText w:val="o"/>
+      <w:lvlJc w:val="left"/>
+      <w:pPr>
+        <w:ind w:left="1440" w:hanging="360"/>
+      </w:pPr>
+      <w:rPr>
+        <w:rFonts w:ascii="Courier New" w:hAnsi="Courier New" w:cs="Courier New" w:hint="default"/>
+      </w:rPr>
+    </w:lvl>
+    <w:lvl w:ilvl="2" w:tplc="100C0005" w:tentative="1">
+      <w:start w:val="1"/>
+      <w:numFmt w:val="bullet"/>
+      <w:lvlText w:val=""/>
+      <w:lvlJc w:val="left"/>
+      <w:pPr>
+        <w:ind w:left="2160" w:hanging="360"/>
+      </w:pPr>
+      <w:rPr>
+        <w:rFonts w:ascii="Wingdings" w:hAnsi="Wingdings" w:hint="default"/>
+      </w:rPr>
+    </w:lvl>
+    <w:lvl w:ilvl="3" w:tplc="100C0001" w:tentative="1">
+      <w:start w:val="1"/>
+      <w:numFmt w:val="bullet"/>
+      <w:lvlText w:val=""/>
+      <w:lvlJc w:val="left"/>
+      <w:pPr>
+        <w:ind w:left="2880" w:hanging="360"/>
+      </w:pPr>
+      <w:rPr>
+        <w:rFonts w:ascii="Symbol" w:hAnsi="Symbol" w:hint="default"/>
+      </w:rPr>
+    </w:lvl>
+    <w:lvl w:ilvl="4" w:tplc="100C0003" w:tentative="1">
+      <w:start w:val="1"/>
+      <w:numFmt w:val="bullet"/>
+      <w:lvlText w:val="o"/>
+      <w:lvlJc w:val="left"/>
+      <w:pPr>
+        <w:ind w:left="3600" w:hanging="360"/>
+      </w:pPr>
+      <w:rPr>
+        <w:rFonts w:ascii="Courier New" w:hAnsi="Courier New" w:cs="Courier New" w:hint="default"/>
+      </w:rPr>
+    </w:lvl>
+    <w:lvl w:ilvl="5" w:tplc="100C0005" w:tentative="1">
+      <w:start w:val="1"/>
+      <w:numFmt w:val="bullet"/>
+      <w:lvlText w:val=""/>
+      <w:lvlJc w:val="left"/>
+      <w:pPr>
+        <w:ind w:left="4320" w:hanging="360"/>
+      </w:pPr>
+      <w:rPr>
+        <w:rFonts w:ascii="Wingdings" w:hAnsi="Wingdings" w:hint="default"/>
+      </w:rPr>
+    </w:lvl>
+    <w:lvl w:ilvl="6" w:tplc="100C0001" w:tentative="1">
+      <w:start w:val="1"/>
+      <w:numFmt w:val="bullet"/>
+      <w:lvlText w:val=""/>
+      <w:lvlJc w:val="left"/>
+      <w:pPr>
+        <w:ind w:left="5040" w:hanging="360"/>
+      </w:pPr>
+      <w:rPr>
+        <w:rFonts w:ascii="Symbol" w:hAnsi="Symbol" w:hint="default"/>
+      </w:rPr>
+    </w:lvl>
+    <w:lvl w:ilvl="7" w:tplc="100C0003" w:tentative="1">
+      <w:start w:val="1"/>
+      <w:numFmt w:val="bullet"/>
+      <w:lvlText w:val="o"/>
+      <w:lvlJc w:val="left"/>
+      <w:pPr>
+        <w:ind w:left="5760" w:hanging="360"/>
+      </w:pPr>
+      <w:rPr>
+        <w:rFonts w:ascii="Courier New" w:hAnsi="Courier New" w:cs="Courier New" w:hint="default"/>
+      </w:rPr>
+    </w:lvl>
+    <w:lvl w:ilvl="8" w:tplc="100C0005" w:tentative="1">
+      <w:start w:val="1"/>
+      <w:numFmt w:val="bullet"/>
+      <w:lvlText w:val=""/>
+      <w:lvlJc w:val="left"/>
+      <w:pPr>
+        <w:ind w:left="6480" w:hanging="360"/>
+      </w:pPr>
+      <w:rPr>
+        <w:rFonts w:ascii="Wingdings" w:hAnsi="Wingdings" w:hint="default"/>
+      </w:rPr>
+    </w:lvl>
+  </w:abstractNum>
+  <w:abstractNum w:abstractNumId="2" w15:restartNumberingAfterBreak="0">
     <w:nsid w:val="2DFE3628"/>
     <w:multiLevelType w:val="hybridMultilevel"/>
     <w:tmpl w:val="B47A617C"/>
@@ -3708,7 +4019,120 @@
       </w:pPr>
     </w:lvl>
   </w:abstractNum>
-  <w:abstractNum w:abstractNumId="2" w15:restartNumberingAfterBreak="0">
+  <w:abstractNum w:abstractNumId="3" w15:restartNumberingAfterBreak="0">
+    <w:nsid w:val="510B4663"/>
+    <w:multiLevelType w:val="hybridMultilevel"/>
+    <w:tmpl w:val="15781D0A"/>
+    <w:lvl w:ilvl="0" w:tplc="100C0001">
+      <w:start w:val="1"/>
+      <w:numFmt w:val="bullet"/>
+      <w:lvlText w:val=""/>
+      <w:lvlJc w:val="left"/>
+      <w:pPr>
+        <w:ind w:left="720" w:hanging="360"/>
+      </w:pPr>
+      <w:rPr>
+        <w:rFonts w:ascii="Symbol" w:hAnsi="Symbol" w:hint="default"/>
+      </w:rPr>
+    </w:lvl>
+    <w:lvl w:ilvl="1" w:tplc="100C0003" w:tentative="1">
+      <w:start w:val="1"/>
+      <w:numFmt w:val="bullet"/>
+      <w:lvlText w:val="o"/>
+      <w:lvlJc w:val="left"/>
+      <w:pPr>
+        <w:ind w:left="1440" w:hanging="360"/>
+      </w:pPr>
+      <w:rPr>
+        <w:rFonts w:ascii="Courier New" w:hAnsi="Courier New" w:cs="Courier New" w:hint="default"/>
+      </w:rPr>
+    </w:lvl>
+    <w:lvl w:ilvl="2" w:tplc="100C0005" w:tentative="1">
+      <w:start w:val="1"/>
+      <w:numFmt w:val="bullet"/>
+      <w:lvlText w:val=""/>
+      <w:lvlJc w:val="left"/>
+      <w:pPr>
+        <w:ind w:left="2160" w:hanging="360"/>
+      </w:pPr>
+      <w:rPr>
+        <w:rFonts w:ascii="Wingdings" w:hAnsi="Wingdings" w:hint="default"/>
+      </w:rPr>
+    </w:lvl>
+    <w:lvl w:ilvl="3" w:tplc="100C0001" w:tentative="1">
+      <w:start w:val="1"/>
+      <w:numFmt w:val="bullet"/>
+      <w:lvlText w:val=""/>
+      <w:lvlJc w:val="left"/>
+      <w:pPr>
+        <w:ind w:left="2880" w:hanging="360"/>
+      </w:pPr>
+      <w:rPr>
+        <w:rFonts w:ascii="Symbol" w:hAnsi="Symbol" w:hint="default"/>
+      </w:rPr>
+    </w:lvl>
+    <w:lvl w:ilvl="4" w:tplc="100C0003" w:tentative="1">
+      <w:start w:val="1"/>
+      <w:numFmt w:val="bullet"/>
+      <w:lvlText w:val="o"/>
+      <w:lvlJc w:val="left"/>
+      <w:pPr>
+        <w:ind w:left="3600" w:hanging="360"/>
+      </w:pPr>
+      <w:rPr>
+        <w:rFonts w:ascii="Courier New" w:hAnsi="Courier New" w:cs="Courier New" w:hint="default"/>
+      </w:rPr>
+    </w:lvl>
+    <w:lvl w:ilvl="5" w:tplc="100C0005" w:tentative="1">
+      <w:start w:val="1"/>
+      <w:numFmt w:val="bullet"/>
+      <w:lvlText w:val=""/>
+      <w:lvlJc w:val="left"/>
+      <w:pPr>
+        <w:ind w:left="4320" w:hanging="360"/>
+      </w:pPr>
+      <w:rPr>
+        <w:rFonts w:ascii="Wingdings" w:hAnsi="Wingdings" w:hint="default"/>
+      </w:rPr>
+    </w:lvl>
+    <w:lvl w:ilvl="6" w:tplc="100C0001" w:tentative="1">
+      <w:start w:val="1"/>
+      <w:numFmt w:val="bullet"/>
+      <w:lvlText w:val=""/>
+      <w:lvlJc w:val="left"/>
+      <w:pPr>
+        <w:ind w:left="5040" w:hanging="360"/>
+      </w:pPr>
+      <w:rPr>
+        <w:rFonts w:ascii="Symbol" w:hAnsi="Symbol" w:hint="default"/>
+      </w:rPr>
+    </w:lvl>
+    <w:lvl w:ilvl="7" w:tplc="100C0003" w:tentative="1">
+      <w:start w:val="1"/>
+      <w:numFmt w:val="bullet"/>
+      <w:lvlText w:val="o"/>
+      <w:lvlJc w:val="left"/>
+      <w:pPr>
+        <w:ind w:left="5760" w:hanging="360"/>
+      </w:pPr>
+      <w:rPr>
+        <w:rFonts w:ascii="Courier New" w:hAnsi="Courier New" w:cs="Courier New" w:hint="default"/>
+      </w:rPr>
+    </w:lvl>
+    <w:lvl w:ilvl="8" w:tplc="100C0005" w:tentative="1">
+      <w:start w:val="1"/>
+      <w:numFmt w:val="bullet"/>
+      <w:lvlText w:val=""/>
+      <w:lvlJc w:val="left"/>
+      <w:pPr>
+        <w:ind w:left="6480" w:hanging="360"/>
+      </w:pPr>
+      <w:rPr>
+        <w:rFonts w:ascii="Wingdings" w:hAnsi="Wingdings" w:hint="default"/>
+      </w:rPr>
+    </w:lvl>
+  </w:abstractNum>
+  <w:abstractNum w:abstractNumId="4" w15:restartNumberingAfterBreak="0">
     <w:nsid w:val="55613AF1"/>
     <w:multiLevelType w:val="hybridMultilevel"/>
     <w:tmpl w:val="E31E873E"/>
@@ -3794,7 +4218,7 @@
       </w:pPr>
     </w:lvl>
   </w:abstractNum>
-  <w:abstractNum w:abstractNumId="3" w15:restartNumberingAfterBreak="0">
+  <w:abstractNum w:abstractNumId="5" w15:restartNumberingAfterBreak="0">
     <w:nsid w:val="6D7B554D"/>
     <w:multiLevelType w:val="hybridMultilevel"/>
     <w:tmpl w:val="7D9C4088"/>
@@ -3907,7 +4331,7 @@
       </w:rPr>
     </w:lvl>
   </w:abstractNum>
-  <w:abstractNum w:abstractNumId="4" w15:restartNumberingAfterBreak="0">
+  <w:abstractNum w:abstractNumId="6" w15:restartNumberingAfterBreak="0">
     <w:nsid w:val="7376554E"/>
     <w:multiLevelType w:val="hybridMultilevel"/>
     <w:tmpl w:val="CD585B0C"/>
@@ -4021,25 +4445,31 @@
     </w:lvl>
   </w:abstractNum>
   <w:num w:numId="1">
-    <w:abstractNumId w:val="3"/>
+    <w:abstractNumId w:val="5"/>
   </w:num>
   <w:num w:numId="2">
-    <w:abstractNumId w:val="1"/>
+    <w:abstractNumId w:val="2"/>
   </w:num>
   <w:num w:numId="3">
-    <w:abstractNumId w:val="4"/>
+    <w:abstractNumId w:val="6"/>
   </w:num>
   <w:num w:numId="4">
-    <w:abstractNumId w:val="2"/>
+    <w:abstractNumId w:val="4"/>
   </w:num>
   <w:num w:numId="5">
     <w:abstractNumId w:val="0"/>
+  </w:num>
+  <w:num w:numId="6">
+    <w:abstractNumId w:val="3"/>
+  </w:num>
+  <w:num w:numId="7">
+    <w:abstractNumId w:val="1"/>
   </w:num>
 </w:numbering>
 </file>
 
 <file path=word/styles.xml><?xml version="1.0" encoding="utf-8"?>
-<w:styles xmlns:mc="http://schemas.openxmlformats.org/markup-compatibility/2006" xmlns:r="http://schemas.openxmlformats.org/officeDocument/2006/relationships" xmlns:w="http://schemas.openxmlformats.org/wordprocessingml/2006/main" xmlns:w14="http://schemas.microsoft.com/office/word/2010/wordml" xmlns:w15="http://schemas.microsoft.com/office/word/2012/wordml" xmlns:w16cid="http://schemas.microsoft.com/office/word/2016/wordml/cid" xmlns:w16se="http://schemas.microsoft.com/office/word/2015/wordml/symex" mc:Ignorable="w14 w15 w16se w16cid">
+<w:styles xmlns:mc="http://schemas.openxmlformats.org/markup-compatibility/2006" xmlns:r="http://schemas.openxmlformats.org/officeDocument/2006/relationships" xmlns:w="http://schemas.openxmlformats.org/wordprocessingml/2006/main" xmlns:w14="http://schemas.microsoft.com/office/word/2010/wordml" xmlns:w15="http://schemas.microsoft.com/office/word/2012/wordml" xmlns:w16se="http://schemas.microsoft.com/office/word/2015/wordml/symex" mc:Ignorable="w14 w15 w16se">
   <w:docDefaults>
     <w:rPrDefault>
       <w:rPr>
@@ -4055,7 +4485,7 @@
       </w:pPr>
     </w:pPrDefault>
   </w:docDefaults>
-  <w:latentStyles w:defLockedState="0" w:defUIPriority="99" w:defSemiHidden="0" w:defUnhideWhenUsed="0" w:defQFormat="0" w:count="375">
+  <w:latentStyles w:defLockedState="0" w:defUIPriority="99" w:defSemiHidden="0" w:defUnhideWhenUsed="0" w:defQFormat="0" w:count="371">
     <w:lsdException w:name="Normal" w:uiPriority="0" w:qFormat="1"/>
     <w:lsdException w:name="heading 1" w:uiPriority="9" w:qFormat="1"/>
     <w:lsdException w:name="heading 2" w:semiHidden="1" w:uiPriority="9" w:unhideWhenUsed="1" w:qFormat="1"/>
@@ -4427,10 +4857,6 @@
     <w:lsdException w:name="List Table 5 Dark Accent 6" w:uiPriority="50"/>
     <w:lsdException w:name="List Table 6 Colorful Accent 6" w:uiPriority="51"/>
     <w:lsdException w:name="List Table 7 Colorful Accent 6" w:uiPriority="52"/>
-    <w:lsdException w:name="Mention" w:semiHidden="1" w:unhideWhenUsed="1"/>
-    <w:lsdException w:name="Smart Hyperlink" w:semiHidden="1" w:unhideWhenUsed="1"/>
-    <w:lsdException w:name="Hashtag" w:semiHidden="1" w:unhideWhenUsed="1"/>
-    <w:lsdException w:name="Unresolved Mention" w:semiHidden="1" w:unhideWhenUsed="1"/>
   </w:latentStyles>
   <w:style w:type="paragraph" w:default="1" w:styleId="Normal">
     <w:name w:val="Normal"/>
@@ -5077,44 +5503,11 @@
       <inkml:brushProperty name="color" value="#E71224"/>
     </inkml:brush>
   </inkml:definitions>
-  <inkml:trace contextRef="#ctx0" brushRef="#br0">191 1122 6448 0 0,'0'0'498'0'0,"-2"0"-327"0"0,-13 1-124 0 0,-2-1 2915 0 0,-3-4 4403 0 0,-3-6-1947 0 0,-1-1-3393 0 0,-22-28-497 0 0,42 33-1498 0 0,0 0 1 0 0,0 0-1 0 0,0 0 1 0 0,0 0-1 0 0,1-1 1 0 0,0 1-1 0 0,1-1 0 0 0,-1 0 1 0 0,1 0-1 0 0,1 0 1 0 0,-1-1-31 0 0,0-1 26 0 0,0-4 6 0 0,0-1 0 0 0,1 0-1 0 0,1 0 1 0 0,0 0 0 0 0,1 1 0 0 0,0-1 0 0 0,1 0-1 0 0,2-6-31 0 0,0-5 2 0 0,0-1 9 0 0,1 0 1 0 0,2 1-1 0 0,1-1 0 0 0,0 2 0 0 0,2-1 0 0 0,1 1 1 0 0,1 0-1 0 0,1 1 0 0 0,1 1 0 0 0,11-14-11 0 0,18-19-3 0 0,2 2-1 0 0,3 2 0 0 0,2 2 1 0 0,2 2-1 0 0,2 3 0 0 0,2 2 1 0 0,59-34 3 0 0,-86 58-11 0 0,-1 2 1 0 0,2 2-1 0 0,0 0 0 0 0,1 2 1 0 0,0 1-1 0 0,1 1 0 0 0,0 2 1 0 0,0 2-1 0 0,21-2 11 0 0,-38 9-61 0 0,0 1 1 0 0,0 1-1 0 0,0 1 1 0 0,0 0-1 0 0,-1 0 0 0 0,0 2 1 0 0,0 0-1 0 0,0 0 1 0 0,-1 1-1 0 0,1 1 1 0 0,-2 0-1 0 0,1 1 1 0 0,-1 1-1 0 0,-1-1 0 0 0,0 2 1 0 0,0 0-1 0 0,-1 0 1 0 0,0 1-1 0 0,-1 0 1 0 0,-1 0-1 0 0,0 1 0 0 0,0 0 1 0 0,-1 1-1 0 0,-1 0 1 0 0,0 0-1 0 0,-1 3 61 0 0,71 180-56 0 0,-63-144 122 0 0,-2 0-1 0 0,-3 1 0 0 0,-2 0 1 0 0,-2 0-1 0 0,-2 1 0 0 0,-3-1 1 0 0,-8 47-66 0 0,4-50 41 0 0,-3-1 0 0 0,-2-1 0 0 0,-2 0 0 0 0,-2-1 0 0 0,-2 0 0 0 0,-2-1 0 0 0,-3-1 0 0 0,-1 0 0 0 0,-2-2 0 0 0,-3-1 0 0 0,-1-1 0 0 0,-2-1 0 0 0,-1-2 0 0 0,-8 5-41 0 0,-122 93 124 0 0,149-127-128 0 0,0-1-1 0 0,0-1 1 0 0,-1 0-1 0 0,0-1 1 0 0,-1 0-1 0 0,1-1 1 0 0,-1 0-1 0 0,0-2 1 0 0,-1 1-1 0 0,1-2 1 0 0,-1 0-1 0 0,0 0 1 0 0,1-2 0 0 0,-4 1 4 0 0,-21-5-54 0 0,25 17 54 0 0,3 86 0 0 0,6 44 0 0 0,-2 25 0 0 0,-11 76-1518 0 0,14-221 92 0 0,0-4-70 0 0</inkml:trace>
+  <inkml:trace contextRef="#ctx0" brushRef="#br0">191 1122 6448 0 0,'0'0'498'0'0,"-2"0"-327"0"0,-13 1-124 0 0,-2-1 2915 0 0,-3-4 4403 0 0,-3-6-1947 0 0,-1-1-3393 0 0,-22-28-497 0 0,42 33-1498 0 0,0 0 1 0 0,0 0-1 0 0,0 0 1 0 0,0 0-1 0 0,1-1 1 0 0,0 1-1 0 0,1-1 0 0 0,-1 0 1 0 0,1 0-1 0 0,1 0 1 0 0,-1-1-31 0 0,0-1 26 0 0,0-4 6 0 0,0-1 0 0 0,1 0-1 0 0,1 0 1 0 0,0 0 0 0 0,1 1 0 0 0,0-1 0 0 0,1 0-1 0 0,2-6-31 0 0,0-5 2 0 0,0-1 9 0 0,1 0 1 0 0,2 1-1 0 0,1-1 0 0 0,0 2 0 0 0,2-1 0 0 0,1 1 1 0 0,1 0-1 0 0,1 1 0 0 0,1 1 0 0 0,11-14-11 0 0,18-19-3 0 0,2 2-1 0 0,3 2 0 0 0,2 2 1 0 0,2 2-1 0 0,2 3 0 0 0,2 2 1 0 0,59-34 3 0 0,-86 58-11 0 0,-1 2 1 0 0,2 2-1 0 0,0 0 0 0 0,1 2 1 0 0,0 1-1 0 0,1 1 0 0 0,0 2 1 0 0,0 2-1 0 0,21-2 11 0 0,-38 9-61 0 0,0 1 1 0 0,0 1-1 0 0,0 1 1 0 0,0 0-1 0 0,-1 0 0 0 0,0 2 1 0 0,0 0-1 0 0,0 0 1 0 0,-1 1-1 0 0,1 1 1 0 0,-2 0-1 0 0,1 1 1 0 0,-1 1-1 0 0,-1-1 0 0 0,0 2 1 0 0,0 0-1 0 0,-1 0 1 0 0,0 1-1 0 0,-1 0 1 0 0,-1 0-1 0 0,0 1 0 0 0,0 0 1 0 0,-1 1-1 0 0,-1 0 1 0 0,0 0-1 0 0,-1 3 61 0 0,71 180-56 0 0,-63-144 122 0 0,-2 0-1 0 0,-3 1 0 0 0,-2 0 1 0 0,-2 0-1 0 0,-2 1 0 0 0,-3-1 1 0 0,-8 47-66 0 0,4-50 41 0 0,-3-1 0 0 0,-2-1 0 0 0,-2 0 0 0 0,-2-1 0 0 0,-2 0 0 0 0,-2-1 0 0 0,-3-2 0 0 0,-1 1 0 0 0,-2-2 0 0 0,-3-1 0 0 0,-1-1 0 0 0,-2-1 0 0 0,-1-2 0 0 0,-8 5-41 0 0,-122 93 124 0 0,149-127-128 0 0,0-1-1 0 0,0-1 1 0 0,-1 0-1 0 0,0-1 1 0 0,-1 0-1 0 0,1-1 1 0 0,-1 0-1 0 0,0-2 1 0 0,-1 1-1 0 0,1-2 1 0 0,-1 0-1 0 0,0 0 1 0 0,1-2 0 0 0,-4 1 4 0 0,-21-5-54 0 0,25 17 54 0 0,3 86 0 0 0,6 44 0 0 0,-2 25 0 0 0,-11 76-1518 0 0,14-221 92 0 0,0-4-70 0 0</inkml:trace>
 </inkml:ink>
 </file>
 
 <file path=word/ink/ink2.xml><?xml version="1.0" encoding="utf-8"?>
-<inkml:ink xmlns:inkml="http://www.w3.org/2003/InkML">
-  <inkml:definitions>
-    <inkml:context xml:id="ctx0">
-      <inkml:inkSource xml:id="inkSrc0">
-        <inkml:traceFormat>
-          <inkml:channel name="X" type="integer" min="-2.14748E9" max="2.14748E9" units="cm"/>
-          <inkml:channel name="Y" type="integer" min="-2.14748E9" max="2.14748E9" units="cm"/>
-          <inkml:channel name="F" type="integer" max="32767" units="dev"/>
-          <inkml:channel name="OA" type="integer" max="360" units="deg"/>
-          <inkml:channel name="OE" type="integer" max="90" units="deg"/>
-        </inkml:traceFormat>
-        <inkml:channelProperties>
-          <inkml:channelProperty channel="X" name="resolution" value="1000" units="1/cm"/>
-          <inkml:channelProperty channel="Y" name="resolution" value="1000" units="1/cm"/>
-          <inkml:channelProperty channel="F" name="resolution" value="0" units="1/dev"/>
-          <inkml:channelProperty channel="OA" name="resolution" value="1000" units="1/deg"/>
-          <inkml:channelProperty channel="OE" name="resolution" value="1000" units="1/deg"/>
-        </inkml:channelProperties>
-      </inkml:inkSource>
-      <inkml:timestamp xml:id="ts0" timeString="2019-04-02T12:48:00.767"/>
-    </inkml:context>
-    <inkml:brush xml:id="br0">
-      <inkml:brushProperty name="width" value="0.05" units="cm"/>
-      <inkml:brushProperty name="height" value="0.05" units="cm"/>
-      <inkml:brushProperty name="color" value="#E71224"/>
-    </inkml:brush>
-  </inkml:definitions>
-  <inkml:trace contextRef="#ctx0" brushRef="#br0">1000 10676 920 0 0,'-7'6'80'0'0,"3"-2"-80"0"0,4-4 0 0 0,0 0 0 0 0,-5 3 1456 0 0,3 1 272 0 0,-3-1 64 0 0,5-3 0 0 0,0 0-1352 0 0,0 0-280 0 0,-11 7-48 0 0,7 0-16 0 0,4-7-184 0 0,0 0-40 0 0,-11 3 0 0 0,7-1-8 0 0,4-2-888 0 0,-7 0-184 0 0</inkml:trace>
-  <inkml:trace contextRef="#ctx0" brushRef="#br0" timeOffset="3360.307">830 10658 5064 0 0,'4'5'1905'0'0,"-5"-5"-369"0"0,-1 0 80 0 0,-1-1-1271 0 0,0 0-1 0 0,0-1 1 0 0,0 1-1 0 0,0 0 1 0 0,0-1-1 0 0,0 1 1 0 0,1-1 0 0 0,-1 0-1 0 0,1 0 1 0 0,-1 0-1 0 0,1 0 1 0 0,0-1-1 0 0,0 1 1 0 0,0-1 0 0 0,0 1-1 0 0,0-1 1 0 0,0 0-1 0 0,1 0 1 0 0,-2-1-345 0 0,2 1 97 0 0,-12-46 1616 0 0,-1-32-112 0 0,-1 24-793 0 0,-46-94 838 0 0,11 8-178 0 0,3 25-910 0 0,-13-73-70 0 0,19-40 176 0 0,23 43-304 0 0,-2 57-212 0 0,0-79 136 0 0,-28-209 232 0 0,10 134 175 0 0,-4-10-163 0 0,-8-98-55 0 0,-28-212-281 0 0,29 154-192 0 0,-15-278-12 0 0,38 384-59 0 0,-1-419-178 0 0,31 550 237 0 0,18-240-212 0 0,27-20 39 0 0,-14 198-318 0 0,-16 147 503 0 0,3 54 0 0 0,-20 69 0 0 0,1 1 0 0 0,0-1 0 0 0,0 1 0 0 0,0-1 0 0 0,1 1 0 0 0,0 0 0 0 0,0 1 0 0 0,0-1 0 0 0,1 1 0 0 0,0-1 0 0 0,-1 2 0 0 0,1-1 0 0 0,1 0 0 0 0,-1 1 0 0 0,0 0 0 0 0,1 0 0 0 0,0 0 0 0 0,0 1 0 0 0,-1 0 0 0 0,1 0 0 0 0,1 1 0 0 0,-1-1 0 0 0,0 1 0 0 0,0 1 0 0 0,3-1 0 0 0,202-6 0 0 0,51-14 0 0 0,-72-8 0 0 0,106-15 0 0 0,-28-12 0 0 0,121-19 0 0 0,-63 18 0 0 0,-266 46-3 0 0,354-55-58 0 0,-237 42 61 0 0,147-16 0 0 0,57 14-52 0 0,193-21-123 0 0,-253 12 176 0 0,116-15 9 0 0,-114 27 54 0 0,7 3-64 0 0,144 3-105 0 0,104-5-310 0 0,28-25 271 0 0,-321 20 144 0 0,134-24 0 0 0,56 28 0 0 0,-315 20-16 0 0,163 6-32 0 0,227 33 48 0 0,-268-23 11 0 0,74 4 106 0 0,116-2-117 0 0,39-6 54 0 0,-74-9-44 0 0,-74-7-10 0 0,565-10 192 0 0,-549 10-53 0 0,217 8-35 0 0,23 15-157 0 0,-111-1 127 0 0,-97 0-58 0 0,185 3 495 0 0,143 26-206 0 0,105 15-288 0 0,-241 15 654 0 0,-274-14-207 0 0,-141-16-212 0 0,50 9 91 0 0,-1-15 59 0 0,-69-14-195 0 0,-58-10-161 0 0,1 5 0 0 0,50 18-46 0 0,-156-35-23 0 0,0 0-1 0 0,-1 0 1 0 0,1 1 0 0 0,0-1 0 0 0,-1 1-1 0 0,0 0 1 0 0,0 1 0 0 0,0-1-1 0 0,0 1 1 0 0,0 0 0 0 0,-1 0 0 0 0,1 0-1 0 0,-1 0 1 0 0,0 0 0 0 0,-1 1-1 0 0,1-1 1 0 0,-1 1 0 0 0,0 0-1 0 0,0 0 1 0 0,0 0 0 0 0,-1 0 0 0 0,1 0-1 0 0,-1 0 1 0 0,-1 0 0 0 0,1 0-1 0 0,-1 1 1 0 0,1-1 0 0 0,-2 0 0 0 0,1 0-1 0 0,0 1 1 0 0,-1-1 0 0 0,0 0-1 0 0,-1 0 1 0 0,0 4 23 0 0,-51 328-568 0 0,34-46 568 0 0,11 162-384 0 0,9-313 280 0 0,10 727-632 0 0,0-332 796 0 0,12 153 583 0 0,11-129 14 0 0,11 8 292 0 0,-31-417-857 0 0,31 465-13 0 0,-53-227-310 0 0,-12-213 134 0 0,-30 186 161 0 0,-48 95-108 0 0,70-338-196 0 0,-13 83 196 0 0,-3-4 268 0 0,20-107-369 0 0,-38 97-305 0 0,-7-29 309 0 0,20-49 141 0 0,12-26 0 0 0,3 3 11 0 0,-18 18 159 0 0,13-44 24 0 0,-17-3 23 0 0,21-36-217 0 0,2-8-24 0 0,0 0 0 0 0,-1-3-1 0 0,0-1 1 0 0,-18 2 24 0 0,5 0-20 0 0,-181 32-367 0 0,76-15 205 0 0,35-7 312 0 0,2 5-1 0 0,-8 7-129 0 0,-254 97 354 0 0,-215 41 367 0 0,342-104-497 0 0,-273 70-21 0 0,146-49-139 0 0,-131 22-11 0 0,137-39-132 0 0,-3-16 79 0 0,334-50-1 0 0,-571 62-135 0 0,-248 3-8 0 0,218-42 12 0 0,-152-49-40 0 0,-299-88-309 0 0,329 28 207 0 0,142 16 122 0 0,259 15-18 0 0,-454-47 87 0 0,-68 13 83 0 0,362 47 53 0 0,-169 7 243 0 0,-64 10-93 0 0,-56-41-75 0 0,555 22-117 0 0,-114-32 42 0 0,-144-57-53 0 0,501 125 0 0 0,-715-180-64 0 0,120 25 64 0 0,326 81-11 0 0,90 27-117 0 0,-12 2-42 0 0,150 40 76 0 0,-1 3-1 0 0,1 1 1 0 0,-44 4 94 0 0,-69 7-275 0 0,-111 0-2510 0 0,215-18-1172 0 0,34 2-4321 0 0</inkml:trace>
-</inkml:ink>
-</file>
-
-<file path=word/ink/ink3.xml><?xml version="1.0" encoding="utf-8"?>
 <inkml:ink xmlns:inkml="http://www.w3.org/2003/InkML">
   <inkml:definitions>
     <inkml:context xml:id="ctx0">
@@ -5142,7 +5535,7 @@
       <inkml:brushProperty name="color" value="#E71224"/>
     </inkml:brush>
   </inkml:definitions>
-  <inkml:trace contextRef="#ctx0" brushRef="#br0">1 0 26351 0 0,'0'0'576'0'0,"0"0"128"0"0,0 0 16 0 0,8 11 16 0 0,-1-1-584 0 0,4 0-152 0 0,4-3 0 0 0,-3 0 0 0 0,3 0 0 0 0,0-2 80 0 0,-4 0-80 0 0,1-3 64 0 0,-1-2-1024 0 0,0-2-216 0 0,-3-3-40 0 0,-1-4-9319 0 0</inkml:trace>
+  <inkml:trace contextRef="#ctx0" brushRef="#br0">1 0 26351 0 0,'0'0'576'0'0,"0"0"128"0"0,0 0 16 0 0,8 11 16 0 0,-1-1-584 0 0,4 0-152 0 0,4-4 0 0 0,-3 1 0 0 0,3 0 0 0 0,-1-2 80 0 0,-3 0-80 0 0,1-3 64 0 0,-1-2-1024 0 0,0-2-216 0 0,-3-3-40 0 0,-1-4-9319 0 0</inkml:trace>
 </inkml:ink>
 </file>
 
@@ -5466,7 +5859,7 @@
 </file>
 
 <file path=customXml/itemProps2.xml><?xml version="1.0" encoding="utf-8"?>
-<ds:datastoreItem xmlns:ds="http://schemas.openxmlformats.org/officeDocument/2006/customXml" ds:itemID="{2DE11200-AA3E-49EC-A687-1953FFEFB9AF}">
+<ds:datastoreItem xmlns:ds="http://schemas.openxmlformats.org/officeDocument/2006/customXml" ds:itemID="{D03F771A-7A8E-48FD-AB82-1843BE1572CD}">
   <ds:schemaRefs>
     <ds:schemaRef ds:uri="http://schemas.openxmlformats.org/officeDocument/2006/bibliography"/>
   </ds:schemaRefs>

</xml_diff>

<commit_message>
Modfied logbook + documentation
</commit_message>
<xml_diff>
--- a/DocumentationTechnique.docx
+++ b/DocumentationTechnique.docx
@@ -266,7 +266,7 @@
                   </wp:anchor>
                 </w:drawing>
               </mc:Choice>
-              <mc:Fallback xmlns:w16cid="http://schemas.microsoft.com/office/word/2016/wordml/cid" xmlns:am3d="http://schemas.microsoft.com/office/drawing/2017/model3d" xmlns:aink="http://schemas.microsoft.com/office/drawing/2016/ink" xmlns:cx8="http://schemas.microsoft.com/office/drawing/2016/5/14/chartex" xmlns:cx7="http://schemas.microsoft.com/office/drawing/2016/5/13/chartex" xmlns:cx6="http://schemas.microsoft.com/office/drawing/2016/5/12/chartex" xmlns:cx5="http://schemas.microsoft.com/office/drawing/2016/5/11/chartex" xmlns:cx4="http://schemas.microsoft.com/office/drawing/2016/5/10/chartex" xmlns:cx3="http://schemas.microsoft.com/office/drawing/2016/5/9/chartex" xmlns:cx2="http://schemas.microsoft.com/office/drawing/2015/10/21/chartex">
+              <mc:Fallback xmlns:cx2="http://schemas.microsoft.com/office/drawing/2015/10/21/chartex" xmlns:cx3="http://schemas.microsoft.com/office/drawing/2016/5/9/chartex" xmlns:cx4="http://schemas.microsoft.com/office/drawing/2016/5/10/chartex" xmlns:cx5="http://schemas.microsoft.com/office/drawing/2016/5/11/chartex" xmlns:cx6="http://schemas.microsoft.com/office/drawing/2016/5/12/chartex" xmlns:cx7="http://schemas.microsoft.com/office/drawing/2016/5/13/chartex" xmlns:cx8="http://schemas.microsoft.com/office/drawing/2016/5/14/chartex" xmlns:aink="http://schemas.microsoft.com/office/drawing/2016/ink" xmlns:am3d="http://schemas.microsoft.com/office/drawing/2017/model3d" xmlns:w16cid="http://schemas.microsoft.com/office/word/2016/wordml/cid">
                 <w:pict>
                   <v:group w14:anchorId="5C0D2BC0" id="Groupe 149" o:spid="_x0000_s1026" style="position:absolute;margin-left:0;margin-top:0;width:8in;height:95.7pt;z-index:251662336;mso-width-percent:941;mso-height-percent:121;mso-top-percent:23;mso-position-horizontal:center;mso-position-horizontal-relative:page;mso-position-vertical-relative:page;mso-width-percent:941;mso-height-percent:121;mso-top-percent:23" coordorigin="" coordsize="73152,12161" o:gfxdata="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">
                     <v:shape id="Rectangle 51" o:spid="_x0000_s1027" style="position:absolute;width:73152;height:11303;visibility:visible;mso-wrap-style:square;v-text-anchor:middle" coordsize="7312660,1129665" o:gfxdata="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" path="m,l7312660,r,1129665l3619500,733425,,1091565,,xe" fillcolor="#4472c4 [3204]" stroked="f" strokeweight="1pt">
@@ -440,7 +440,7 @@
                   </wp:anchor>
                 </w:drawing>
               </mc:Choice>
-              <mc:Fallback xmlns:w16cid="http://schemas.microsoft.com/office/word/2016/wordml/cid" xmlns:am3d="http://schemas.microsoft.com/office/drawing/2017/model3d" xmlns:aink="http://schemas.microsoft.com/office/drawing/2016/ink" xmlns:cx8="http://schemas.microsoft.com/office/drawing/2016/5/14/chartex" xmlns:cx7="http://schemas.microsoft.com/office/drawing/2016/5/13/chartex" xmlns:cx6="http://schemas.microsoft.com/office/drawing/2016/5/12/chartex" xmlns:cx5="http://schemas.microsoft.com/office/drawing/2016/5/11/chartex" xmlns:cx4="http://schemas.microsoft.com/office/drawing/2016/5/10/chartex" xmlns:cx3="http://schemas.microsoft.com/office/drawing/2016/5/9/chartex" xmlns:cx2="http://schemas.microsoft.com/office/drawing/2015/10/21/chartex">
+              <mc:Fallback xmlns:cx2="http://schemas.microsoft.com/office/drawing/2015/10/21/chartex" xmlns:cx3="http://schemas.microsoft.com/office/drawing/2016/5/9/chartex" xmlns:cx4="http://schemas.microsoft.com/office/drawing/2016/5/10/chartex" xmlns:cx5="http://schemas.microsoft.com/office/drawing/2016/5/11/chartex" xmlns:cx6="http://schemas.microsoft.com/office/drawing/2016/5/12/chartex" xmlns:cx7="http://schemas.microsoft.com/office/drawing/2016/5/13/chartex" xmlns:cx8="http://schemas.microsoft.com/office/drawing/2016/5/14/chartex" xmlns:aink="http://schemas.microsoft.com/office/drawing/2016/ink" xmlns:am3d="http://schemas.microsoft.com/office/drawing/2017/model3d" xmlns:w16cid="http://schemas.microsoft.com/office/word/2016/wordml/cid">
                 <w:pict>
                   <v:shapetype w14:anchorId="5A62B0A8" id="_x0000_t202" coordsize="21600,21600" o:spt="202" path="m,l,21600r21600,l21600,xe">
                     <v:stroke joinstyle="miter"/>
@@ -688,7 +688,7 @@
                   </wp:anchor>
                 </w:drawing>
               </mc:Choice>
-              <mc:Fallback xmlns:w16cid="http://schemas.microsoft.com/office/word/2016/wordml/cid" xmlns:am3d="http://schemas.microsoft.com/office/drawing/2017/model3d" xmlns:aink="http://schemas.microsoft.com/office/drawing/2016/ink" xmlns:cx8="http://schemas.microsoft.com/office/drawing/2016/5/14/chartex" xmlns:cx7="http://schemas.microsoft.com/office/drawing/2016/5/13/chartex" xmlns:cx6="http://schemas.microsoft.com/office/drawing/2016/5/12/chartex" xmlns:cx5="http://schemas.microsoft.com/office/drawing/2016/5/11/chartex" xmlns:cx4="http://schemas.microsoft.com/office/drawing/2016/5/10/chartex" xmlns:cx3="http://schemas.microsoft.com/office/drawing/2016/5/9/chartex" xmlns:cx2="http://schemas.microsoft.com/office/drawing/2015/10/21/chartex">
+              <mc:Fallback xmlns:cx2="http://schemas.microsoft.com/office/drawing/2015/10/21/chartex" xmlns:cx3="http://schemas.microsoft.com/office/drawing/2016/5/9/chartex" xmlns:cx4="http://schemas.microsoft.com/office/drawing/2016/5/10/chartex" xmlns:cx5="http://schemas.microsoft.com/office/drawing/2016/5/11/chartex" xmlns:cx6="http://schemas.microsoft.com/office/drawing/2016/5/12/chartex" xmlns:cx7="http://schemas.microsoft.com/office/drawing/2016/5/13/chartex" xmlns:cx8="http://schemas.microsoft.com/office/drawing/2016/5/14/chartex" xmlns:aink="http://schemas.microsoft.com/office/drawing/2016/ink" xmlns:am3d="http://schemas.microsoft.com/office/drawing/2017/model3d" xmlns:w16cid="http://schemas.microsoft.com/office/word/2016/wordml/cid">
                 <w:pict>
                   <v:shape w14:anchorId="4D86DFDF" id="Zone de texte 154" o:spid="_x0000_s1027" type="#_x0000_t202" style="position:absolute;margin-left:0;margin-top:0;width:8in;height:286.5pt;z-index:251659264;visibility:visible;mso-wrap-style:square;mso-width-percent:941;mso-height-percent:363;mso-top-percent:300;mso-wrap-distance-left:9pt;mso-wrap-distance-top:0;mso-wrap-distance-right:9pt;mso-wrap-distance-bottom:0;mso-position-horizontal:center;mso-position-horizontal-relative:page;mso-position-vertical-relative:page;mso-width-percent:941;mso-height-percent:363;mso-top-percent:300;mso-width-relative:page;mso-height-relative:page;v-text-anchor:bottom" o:gfxdata="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" filled="f" stroked="f" strokeweight=".5pt">
                     <v:textbox inset="126pt,0,54pt,0">
@@ -1013,7 +1013,7 @@
                   </wp:anchor>
                 </w:drawing>
               </mc:Choice>
-              <mc:Fallback xmlns:w16cid="http://schemas.microsoft.com/office/word/2016/wordml/cid" xmlns:am3d="http://schemas.microsoft.com/office/drawing/2017/model3d" xmlns:aink="http://schemas.microsoft.com/office/drawing/2016/ink" xmlns:cx8="http://schemas.microsoft.com/office/drawing/2016/5/14/chartex" xmlns:cx7="http://schemas.microsoft.com/office/drawing/2016/5/13/chartex" xmlns:cx6="http://schemas.microsoft.com/office/drawing/2016/5/12/chartex" xmlns:cx5="http://schemas.microsoft.com/office/drawing/2016/5/11/chartex" xmlns:cx4="http://schemas.microsoft.com/office/drawing/2016/5/10/chartex" xmlns:cx3="http://schemas.microsoft.com/office/drawing/2016/5/9/chartex" xmlns:cx2="http://schemas.microsoft.com/office/drawing/2015/10/21/chartex">
+              <mc:Fallback xmlns:cx2="http://schemas.microsoft.com/office/drawing/2015/10/21/chartex" xmlns:cx3="http://schemas.microsoft.com/office/drawing/2016/5/9/chartex" xmlns:cx4="http://schemas.microsoft.com/office/drawing/2016/5/10/chartex" xmlns:cx5="http://schemas.microsoft.com/office/drawing/2016/5/11/chartex" xmlns:cx6="http://schemas.microsoft.com/office/drawing/2016/5/12/chartex" xmlns:cx7="http://schemas.microsoft.com/office/drawing/2016/5/13/chartex" xmlns:cx8="http://schemas.microsoft.com/office/drawing/2016/5/14/chartex" xmlns:aink="http://schemas.microsoft.com/office/drawing/2016/ink" xmlns:am3d="http://schemas.microsoft.com/office/drawing/2017/model3d" xmlns:w16cid="http://schemas.microsoft.com/office/word/2016/wordml/cid">
                 <w:pict>
                   <v:shape w14:anchorId="3FF85E90" id="Zone de texte 153" o:spid="_x0000_s1028" type="#_x0000_t202" style="position:absolute;margin-left:0;margin-top:0;width:8in;height:79.5pt;z-index:251661312;visibility:visible;mso-wrap-style:square;mso-width-percent:941;mso-height-percent:100;mso-top-percent:700;mso-wrap-distance-left:9pt;mso-wrap-distance-top:0;mso-wrap-distance-right:9pt;mso-wrap-distance-bottom:0;mso-position-horizontal:center;mso-position-horizontal-relative:page;mso-position-vertical-relative:page;mso-width-percent:941;mso-height-percent:100;mso-top-percent:700;mso-width-relative:page;mso-height-relative:page;v-text-anchor:top" o:gfxdata="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" filled="f" stroked="f" strokeweight=".5pt">
                     <v:textbox style="mso-fit-shape-to-text:t" inset="126pt,0,54pt,0">
@@ -2702,16 +2702,7 @@
         </w:numPr>
       </w:pPr>
       <w:r>
-        <w:t xml:space="preserve">L’administrateur : en plus des droits ci-dessus l’administrateur </w:t>
-      </w:r>
-      <w:r>
-        <w:t>doit</w:t>
-      </w:r>
-      <w:r>
-        <w:t xml:space="preserve"> gérer la base de données avec l’interface d’administration de la base de données et de maintenir le code source de l’application</w:t>
-      </w:r>
-      <w:r>
-        <w:t>.</w:t>
+        <w:t>L’administrateur : en plus des droits ci-dessus l’administrateur doit gérer la base de données avec l’interface d’administration de la base de données et de maintenir le code source de l’application.</w:t>
       </w:r>
     </w:p>
     <w:p>
@@ -3306,13 +3297,17 @@
       </w:r>
     </w:p>
     <w:p>
-      <w:r>
+      <w:bookmarkStart w:id="12" w:name="_GoBack"/>
+      <w:bookmarkEnd w:id="12"/>
+    </w:p>
+    <w:p>
+      <w:r>
+        <w:lastRenderedPageBreak/>
         <w:t>!!!</w:t>
       </w:r>
     </w:p>
     <w:p>
       <w:r>
-        <w:lastRenderedPageBreak/>
         <w:t>Histoir</w:t>
       </w:r>
       <w:r>
@@ -3410,8 +3405,6 @@
       <w:r>
         <w:t xml:space="preserve"> en haut a gauche de la barre de navigation</w:t>
       </w:r>
-      <w:bookmarkStart w:id="12" w:name="_GoBack"/>
-      <w:bookmarkEnd w:id="12"/>
     </w:p>
     <w:sectPr>
       <w:headerReference w:type="default" r:id="rId18"/>
@@ -3479,7 +3472,7 @@
       <w:rPr>
         <w:noProof/>
       </w:rPr>
-      <w:t>04/04/2019</w:t>
+      <w:t>08/04/2019</w:t>
     </w:r>
     <w:r>
       <w:fldChar w:fldCharType="end"/>
@@ -3554,7 +3547,7 @@
                     <w:bCs/>
                     <w:noProof/>
                   </w:rPr>
-                  <w:t>8</w:t>
+                  <w:t>7</w:t>
                 </w:r>
                 <w:r>
                   <w:rPr>
@@ -5859,7 +5852,7 @@
 </file>
 
 <file path=customXml/itemProps2.xml><?xml version="1.0" encoding="utf-8"?>
-<ds:datastoreItem xmlns:ds="http://schemas.openxmlformats.org/officeDocument/2006/customXml" ds:itemID="{D03F771A-7A8E-48FD-AB82-1843BE1572CD}">
+<ds:datastoreItem xmlns:ds="http://schemas.openxmlformats.org/officeDocument/2006/customXml" ds:itemID="{4E5A148B-8880-41C8-9906-3F64CC368851}">
   <ds:schemaRefs>
     <ds:schemaRef ds:uri="http://schemas.openxmlformats.org/officeDocument/2006/bibliography"/>
   </ds:schemaRefs>

</xml_diff>

<commit_message>
Udate on the overall documentation
</commit_message>
<xml_diff>
--- a/DocumentationTechnique.docx
+++ b/DocumentationTechnique.docx
@@ -440,7 +440,7 @@
                   </wp:anchor>
                 </w:drawing>
               </mc:Choice>
-              <mc:Fallback xmlns:cx2="http://schemas.microsoft.com/office/drawing/2015/10/21/chartex" xmlns:cx3="http://schemas.microsoft.com/office/drawing/2016/5/9/chartex" xmlns:cx4="http://schemas.microsoft.com/office/drawing/2016/5/10/chartex" xmlns:cx5="http://schemas.microsoft.com/office/drawing/2016/5/11/chartex" xmlns:cx6="http://schemas.microsoft.com/office/drawing/2016/5/12/chartex" xmlns:cx7="http://schemas.microsoft.com/office/drawing/2016/5/13/chartex" xmlns:cx8="http://schemas.microsoft.com/office/drawing/2016/5/14/chartex" xmlns:aink="http://schemas.microsoft.com/office/drawing/2016/ink" xmlns:am3d="http://schemas.microsoft.com/office/drawing/2017/model3d" xmlns:w16cid="http://schemas.microsoft.com/office/word/2016/wordml/cid">
+              <mc:Fallback>
                 <w:pict>
                   <v:shapetype w14:anchorId="5A62B0A8" id="_x0000_t202" coordsize="21600,21600" o:spt="202" path="m,l,21600r21600,l21600,xe">
                     <v:stroke joinstyle="miter"/>
@@ -688,7 +688,7 @@
                   </wp:anchor>
                 </w:drawing>
               </mc:Choice>
-              <mc:Fallback xmlns:cx2="http://schemas.microsoft.com/office/drawing/2015/10/21/chartex" xmlns:cx3="http://schemas.microsoft.com/office/drawing/2016/5/9/chartex" xmlns:cx4="http://schemas.microsoft.com/office/drawing/2016/5/10/chartex" xmlns:cx5="http://schemas.microsoft.com/office/drawing/2016/5/11/chartex" xmlns:cx6="http://schemas.microsoft.com/office/drawing/2016/5/12/chartex" xmlns:cx7="http://schemas.microsoft.com/office/drawing/2016/5/13/chartex" xmlns:cx8="http://schemas.microsoft.com/office/drawing/2016/5/14/chartex" xmlns:aink="http://schemas.microsoft.com/office/drawing/2016/ink" xmlns:am3d="http://schemas.microsoft.com/office/drawing/2017/model3d" xmlns:w16cid="http://schemas.microsoft.com/office/word/2016/wordml/cid">
+              <mc:Fallback>
                 <w:pict>
                   <v:shape w14:anchorId="4D86DFDF" id="Zone de texte 154" o:spid="_x0000_s1027" type="#_x0000_t202" style="position:absolute;margin-left:0;margin-top:0;width:8in;height:286.5pt;z-index:251659264;visibility:visible;mso-wrap-style:square;mso-width-percent:941;mso-height-percent:363;mso-top-percent:300;mso-wrap-distance-left:9pt;mso-wrap-distance-top:0;mso-wrap-distance-right:9pt;mso-wrap-distance-bottom:0;mso-position-horizontal:center;mso-position-horizontal-relative:page;mso-position-vertical-relative:page;mso-width-percent:941;mso-height-percent:363;mso-top-percent:300;mso-width-relative:page;mso-height-relative:page;v-text-anchor:bottom" o:gfxdata="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" filled="f" stroked="f" strokeweight=".5pt">
                     <v:textbox inset="126pt,0,54pt,0">
@@ -1013,7 +1013,7 @@
                   </wp:anchor>
                 </w:drawing>
               </mc:Choice>
-              <mc:Fallback xmlns:cx2="http://schemas.microsoft.com/office/drawing/2015/10/21/chartex" xmlns:cx3="http://schemas.microsoft.com/office/drawing/2016/5/9/chartex" xmlns:cx4="http://schemas.microsoft.com/office/drawing/2016/5/10/chartex" xmlns:cx5="http://schemas.microsoft.com/office/drawing/2016/5/11/chartex" xmlns:cx6="http://schemas.microsoft.com/office/drawing/2016/5/12/chartex" xmlns:cx7="http://schemas.microsoft.com/office/drawing/2016/5/13/chartex" xmlns:cx8="http://schemas.microsoft.com/office/drawing/2016/5/14/chartex" xmlns:aink="http://schemas.microsoft.com/office/drawing/2016/ink" xmlns:am3d="http://schemas.microsoft.com/office/drawing/2017/model3d" xmlns:w16cid="http://schemas.microsoft.com/office/word/2016/wordml/cid">
+              <mc:Fallback>
                 <w:pict>
                   <v:shape w14:anchorId="3FF85E90" id="Zone de texte 153" o:spid="_x0000_s1028" type="#_x0000_t202" style="position:absolute;margin-left:0;margin-top:0;width:8in;height:79.5pt;z-index:251661312;visibility:visible;mso-wrap-style:square;mso-width-percent:941;mso-height-percent:100;mso-top-percent:700;mso-wrap-distance-left:9pt;mso-wrap-distance-top:0;mso-wrap-distance-right:9pt;mso-wrap-distance-bottom:0;mso-position-horizontal:center;mso-position-horizontal-relative:page;mso-position-vertical-relative:page;mso-width-percent:941;mso-height-percent:100;mso-top-percent:700;mso-width-relative:page;mso-height-relative:page;v-text-anchor:top" o:gfxdata="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" filled="f" stroked="f" strokeweight=".5pt">
                     <v:textbox style="mso-fit-shape-to-text:t" inset="126pt,0,54pt,0">
@@ -1841,7 +1841,13 @@
               <w:jc w:val="center"/>
             </w:pPr>
             <w:r>
-              <w:t>Création Du document</w:t>
+              <w:t xml:space="preserve">Création </w:t>
+            </w:r>
+            <w:r>
+              <w:t>d</w:t>
+            </w:r>
+            <w:r>
+              <w:t>u document</w:t>
             </w:r>
           </w:p>
         </w:tc>
@@ -2133,10 +2139,22 @@
         <w:t xml:space="preserve"> un </w:t>
       </w:r>
       <w:r>
-        <w:t>Project</w:t>
-      </w:r>
-      <w:r>
-        <w:t xml:space="preserve"> informatique qui </w:t>
+        <w:t>p</w:t>
+      </w:r>
+      <w:r>
+        <w:t>rojet</w:t>
+      </w:r>
+      <w:r>
+        <w:t xml:space="preserve"> dans le domaine de l'</w:t>
+      </w:r>
+      <w:r>
+        <w:t>informatique</w:t>
+      </w:r>
+      <w:r>
+        <w:t>,</w:t>
+      </w:r>
+      <w:r>
+        <w:t xml:space="preserve"> qui </w:t>
       </w:r>
       <w:r>
         <w:t>consiste</w:t>
@@ -2147,16 +2165,34 @@
     </w:p>
     <w:p>
       <w:r>
-        <w:t>La fonction principale de l’application est que des utilisateurs (connecté a un compte) puissent mettre en ligne des histoires avec une image et que par la suite d’autre utilisateur</w:t>
+        <w:t xml:space="preserve">La fonction principale de l’application est que des utilisateurs (connecté </w:t>
+      </w:r>
+      <w:r>
+        <w:t>à</w:t>
+      </w:r>
+      <w:r>
+        <w:t xml:space="preserve"> un compte) puissent mettre en ligne des histoires avec une image et que par la suite d’autre</w:t>
       </w:r>
       <w:r>
         <w:t>s</w:t>
       </w:r>
       <w:r>
+        <w:t xml:space="preserve"> utilisateur</w:t>
+      </w:r>
+      <w:r>
+        <w:t>s</w:t>
+      </w:r>
+      <w:r>
         <w:t xml:space="preserve"> </w:t>
       </w:r>
       <w:r>
-        <w:t xml:space="preserve">peuvent les regarder et le noté sur </w:t>
+        <w:t>peuvent les regarder et le not</w:t>
+      </w:r>
+      <w:r>
+        <w:t>er</w:t>
+      </w:r>
+      <w:r>
+        <w:t xml:space="preserve"> sur </w:t>
       </w:r>
       <w:r>
         <w:t>quatre critères</w:t>
@@ -2165,7 +2201,13 @@
         <w:t xml:space="preserve">. </w:t>
       </w:r>
       <w:r>
-        <w:t xml:space="preserve">Enfin il y a une </w:t>
+        <w:t>Enfin</w:t>
+      </w:r>
+      <w:r>
+        <w:t>,</w:t>
+      </w:r>
+      <w:r>
+        <w:t xml:space="preserve"> il y a une </w:t>
       </w:r>
       <w:r>
         <w:t>dernière</w:t>
@@ -2197,6 +2239,9 @@
       <w:r>
         <w:t>Style</w:t>
       </w:r>
+      <w:r>
+        <w:t>s.</w:t>
+      </w:r>
     </w:p>
     <w:p>
       <w:pPr>
@@ -2255,7 +2300,25 @@
         <w:t>Développer un site web permettant de s’</w:t>
       </w:r>
       <w:r>
-        <w:t>y connecter avec un compte, de pouvoir créer des histoires et de notées des histoires que les autres utilisateurs on créer.</w:t>
+        <w:t>y connecter avec un compte, de pouvoir créer des histoires et de not</w:t>
+      </w:r>
+      <w:r>
+        <w:t>er</w:t>
+      </w:r>
+      <w:r>
+        <w:t xml:space="preserve"> des histoires que les autres utilisateurs on</w:t>
+      </w:r>
+      <w:r>
+        <w:t>t</w:t>
+      </w:r>
+      <w:r>
+        <w:t xml:space="preserve"> cré</w:t>
+      </w:r>
+      <w:r>
+        <w:t>ées</w:t>
+      </w:r>
+      <w:r>
+        <w:t>.</w:t>
       </w:r>
     </w:p>
     <w:p>
@@ -2286,7 +2349,13 @@
         </w:numPr>
       </w:pPr>
       <w:r>
-        <w:t>Créer un compte / se connecter</w:t>
+        <w:t xml:space="preserve">Créer un compte / </w:t>
+      </w:r>
+      <w:r>
+        <w:t>s</w:t>
+      </w:r>
+      <w:r>
+        <w:t>e connecter</w:t>
       </w:r>
     </w:p>
     <w:p>
@@ -2337,7 +2406,7 @@
         </w:numPr>
       </w:pPr>
       <w:r>
-        <w:t>Pouvoir voire les histoires les plus récentes (en date) et voir les mieux noter</w:t>
+        <w:t>Pouvoir voir les histoires les plus récentes (en date) et voir les mieux noter</w:t>
       </w:r>
     </w:p>
     <w:p>
@@ -2495,6 +2564,9 @@
     <w:p>
       <w:r>
         <w:t>L’application prévoit 3 types d’utilisateur</w:t>
+      </w:r>
+      <w:r>
+        <w:t>s</w:t>
       </w:r>
     </w:p>
     <w:p>
@@ -2571,7 +2643,16 @@
         </mc:AlternateContent>
       </w:r>
       <w:r>
-        <w:t>L’anonyme : c’est un utilisateur qui n’est pas connecter. Il peut seulement lire des histoires et les notées</w:t>
+        <w:t>L’anonyme : c’est un utilisateur qui n’est pas connect</w:t>
+      </w:r>
+      <w:r>
+        <w:t>é</w:t>
+      </w:r>
+      <w:r>
+        <w:t>. Il peut seulement lire des histoires et les not</w:t>
+      </w:r>
+      <w:r>
+        <w:t>er.</w:t>
       </w:r>
     </w:p>
     <w:p>
@@ -2584,7 +2665,37 @@
       </w:pPr>
       <w:r>
         <w:lastRenderedPageBreak/>
-        <w:t xml:space="preserve">Le membre : c’est un utilisateur qui c’est connecter au préalable. Il a les mêmes droits que « l’anonyme » mais peut en plus, Afficher et gérer depuis la page d’accueil une liste d’histoire favoris et, il a une page personnelle permettant de gérer ses informations </w:t>
+        <w:t xml:space="preserve">Le membre : c’est un utilisateur qui </w:t>
+      </w:r>
+      <w:r>
+        <w:t>s</w:t>
+      </w:r>
+      <w:r>
+        <w:t>’est connect</w:t>
+      </w:r>
+      <w:r>
+        <w:t>é</w:t>
+      </w:r>
+      <w:r>
+        <w:t xml:space="preserve"> au préalable. Il a les mêmes droits que « l’anonyme »</w:t>
+      </w:r>
+      <w:r>
+        <w:t>,</w:t>
+      </w:r>
+      <w:r>
+        <w:t xml:space="preserve"> mais peut en plus, </w:t>
+      </w:r>
+      <w:r>
+        <w:t>a</w:t>
+      </w:r>
+      <w:r>
+        <w:t>fficher et gérer depuis la page d’accueil une liste d’histoire favori</w:t>
+      </w:r>
+      <w:r>
+        <w:t>te</w:t>
+      </w:r>
+      <w:r>
+        <w:t xml:space="preserve"> et, il a une page personnelle permettant de gérer ses informations </w:t>
       </w:r>
     </w:p>
     <w:p>
@@ -2690,7 +2801,13 @@
         </w:numPr>
       </w:pPr>
       <w:r>
-        <w:t xml:space="preserve"> Toutes les histoires créer par l’utilisateur</w:t>
+        <w:t xml:space="preserve"> Toutes les histoires cré</w:t>
+      </w:r>
+      <w:r>
+        <w:t>ées</w:t>
+      </w:r>
+      <w:r>
+        <w:t xml:space="preserve"> par l’utilisateur</w:t>
       </w:r>
     </w:p>
     <w:p>
@@ -2726,6 +2843,14 @@
       </w:r>
       <w:bookmarkEnd w:id="6"/>
       <w:bookmarkEnd w:id="7"/>
+    </w:p>
+    <w:p>
+      <w:pPr>
+        <w:pStyle w:val="Titre2"/>
+      </w:pPr>
+      <w:r>
+        <w:t>Planification prévue</w:t>
+      </w:r>
     </w:p>
     <w:p>
       <w:r>
@@ -2785,6 +2910,15 @@
     </w:p>
     <w:p>
       <w:pPr>
+        <w:pStyle w:val="Titre2"/>
+      </w:pPr>
+      <w:r>
+        <w:t>Planification Réelle</w:t>
+      </w:r>
+    </w:p>
+    <w:p/>
+    <w:p>
+      <w:pPr>
         <w:pStyle w:val="Titre1"/>
       </w:pPr>
       <w:bookmarkStart w:id="8" w:name="_Toc5108960"/>
@@ -2802,6 +2936,9 @@
       <w:bookmarkStart w:id="10" w:name="_Toc5116046"/>
       <w:r>
         <w:t>Planification</w:t>
+      </w:r>
+      <w:r>
+        <w:t xml:space="preserve"> en</w:t>
       </w:r>
       <w:r>
         <w:t xml:space="preserve"> 6 étapes / GANTT</w:t>
@@ -2854,6 +2991,7 @@
         </w:numPr>
       </w:pPr>
       <w:r>
+        <w:lastRenderedPageBreak/>
         <w:t xml:space="preserve">Informer : </w:t>
       </w:r>
       <w:r>
@@ -2893,10 +3031,19 @@
         <w:t xml:space="preserve"> : </w:t>
       </w:r>
       <w:r>
-        <w:t xml:space="preserve">cette étape consiste a </w:t>
-      </w:r>
-      <w:r>
-        <w:t>répartie les tâches, choisir les tâches et estimer le temps nécessaire.</w:t>
+        <w:t xml:space="preserve">cette étape consiste </w:t>
+      </w:r>
+      <w:r>
+        <w:t>à</w:t>
+      </w:r>
+      <w:r>
+        <w:t xml:space="preserve"> </w:t>
+      </w:r>
+      <w:r>
+        <w:t>répartir</w:t>
+      </w:r>
+      <w:r>
+        <w:t xml:space="preserve"> les tâches, choisir les tâches et estimer le temps nécessaire.</w:t>
       </w:r>
     </w:p>
     <w:p>
@@ -2908,7 +3055,6 @@
         </w:numPr>
       </w:pPr>
       <w:r>
-        <w:lastRenderedPageBreak/>
         <w:t>Décider</w:t>
       </w:r>
       <w:r>
@@ -2921,7 +3067,13 @@
         <w:t>planification</w:t>
       </w:r>
       <w:r>
-        <w:t xml:space="preserve"> est faite </w:t>
+        <w:t xml:space="preserve"> est faite</w:t>
+      </w:r>
+      <w:r>
+        <w:t>,</w:t>
+      </w:r>
+      <w:r>
+        <w:t xml:space="preserve"> </w:t>
       </w:r>
       <w:r>
         <w:t>il faut prendre une décision</w:t>
@@ -2951,19 +3103,28 @@
         <w:t xml:space="preserve"> : </w:t>
       </w:r>
       <w:r>
-        <w:t xml:space="preserve"> Cette étape est la partie principale </w:t>
+        <w:t xml:space="preserve"> </w:t>
+      </w:r>
+      <w:r>
+        <w:t>c</w:t>
+      </w:r>
+      <w:r>
+        <w:t xml:space="preserve">ette étape est la partie principale </w:t>
       </w:r>
       <w:r>
         <w:t>d’une tâche</w:t>
       </w:r>
       <w:r>
+        <w:t>,</w:t>
+      </w:r>
+      <w:r>
         <w:t xml:space="preserve"> mais il faut </w:t>
       </w:r>
       <w:r>
         <w:t>néanmoins</w:t>
       </w:r>
       <w:r>
-        <w:t xml:space="preserve"> ne </w:t>
+        <w:t xml:space="preserve"> </w:t>
       </w:r>
       <w:r>
         <w:t>respecter</w:t>
@@ -2972,7 +3133,13 @@
         <w:t xml:space="preserve"> </w:t>
       </w:r>
       <w:r>
-        <w:t>le plan que nous avons créé à la planification et ne pas le modifié (si possible)</w:t>
+        <w:t>le plan que nous avons créé à la planification et ne pas le modifi</w:t>
+      </w:r>
+      <w:r>
+        <w:t>er</w:t>
+      </w:r>
+      <w:r>
+        <w:t xml:space="preserve"> (si possible)</w:t>
       </w:r>
       <w:r>
         <w:t xml:space="preserve"> </w:t>
@@ -2999,6 +3166,9 @@
         <w:t>contrôlé</w:t>
       </w:r>
       <w:r>
+        <w:t>,</w:t>
+      </w:r>
+      <w:r>
         <w:t xml:space="preserve"> </w:t>
       </w:r>
       <w:r>
@@ -3014,28 +3184,70 @@
         </w:numPr>
       </w:pPr>
       <w:r>
-        <w:t>Evaluer</w:t>
+        <w:t>É</w:t>
+      </w:r>
+      <w:r>
+        <w:t>valuer</w:t>
       </w:r>
       <w:r>
         <w:t xml:space="preserve"> : </w:t>
       </w:r>
       <w:r>
-        <w:t xml:space="preserve">enfin il faut </w:t>
+        <w:t>enfin</w:t>
+      </w:r>
+      <w:r>
+        <w:t>,</w:t>
+      </w:r>
+      <w:r>
+        <w:t xml:space="preserve"> il faut </w:t>
       </w:r>
       <w:r>
         <w:t>évaluer</w:t>
       </w:r>
       <w:r>
-        <w:t xml:space="preserve"> tout se que ne nous avons fais pour savoir si </w:t>
-      </w:r>
-      <w:r>
-        <w:t xml:space="preserve">on a </w:t>
+        <w:t xml:space="preserve"> tout </w:t>
+      </w:r>
+      <w:r>
+        <w:t>s</w:t>
+      </w:r>
+      <w:r>
+        <w:t>e que ne nous avons fai</w:t>
+      </w:r>
+      <w:r>
+        <w:t>t</w:t>
+      </w:r>
+      <w:r>
+        <w:t xml:space="preserve"> pour savoir </w:t>
+      </w:r>
+      <w:r>
+        <w:t>si l’on</w:t>
+      </w:r>
+      <w:r>
+        <w:t xml:space="preserve"> a </w:t>
       </w:r>
       <w:r>
         <w:t>fait</w:t>
       </w:r>
       <w:r>
-        <w:t xml:space="preserve"> du bon travail ou non et ou avons-nous perdu du temps/ fait des erreur/ etc… ou </w:t>
+        <w:t xml:space="preserve"> du bon travail ou non et</w:t>
+      </w:r>
+      <w:r>
+        <w:t>/</w:t>
+      </w:r>
+      <w:r>
+        <w:t>ou avons-nous perdu du temps/ fait des erreur</w:t>
+      </w:r>
+      <w:r>
+        <w:t>s /</w:t>
+      </w:r>
+      <w:r>
+        <w:t xml:space="preserve"> etc</w:t>
+      </w:r>
+      <w:r>
+        <w:t>.</w:t>
+      </w:r>
+      <w:r>
+        <w:t xml:space="preserve"> ou </w:t>
       </w:r>
       <w:r>
         <w:t>se qui c’est bien passer.</w:t>
@@ -3043,15 +3255,39 @@
     </w:p>
     <w:p>
       <w:r>
-        <w:t xml:space="preserve">Pour se Project la partie information </w:t>
-      </w:r>
-      <w:r>
-        <w:t>se situe dans l’analyse du cahier des charge.</w:t>
-      </w:r>
-    </w:p>
-    <w:p>
-      <w:r>
-        <w:t>Pour la planification cela se passe dans la planification</w:t>
+        <w:t xml:space="preserve">Pour </w:t>
+      </w:r>
+      <w:r>
+        <w:t>c</w:t>
+      </w:r>
+      <w:r>
+        <w:t>e Projet</w:t>
+      </w:r>
+      <w:r>
+        <w:t>,</w:t>
+      </w:r>
+      <w:r>
+        <w:t xml:space="preserve"> la partie information </w:t>
+      </w:r>
+      <w:r>
+        <w:t>se situe dans l’analyse du cahier des charge</w:t>
+      </w:r>
+      <w:r>
+        <w:t>s</w:t>
+      </w:r>
+      <w:r>
+        <w:t>.</w:t>
+      </w:r>
+    </w:p>
+    <w:p>
+      <w:r>
+        <w:t>Pour la planification</w:t>
+      </w:r>
+      <w:r>
+        <w:t>,</w:t>
+      </w:r>
+      <w:r>
+        <w:t xml:space="preserve"> cela se passe dans la planification</w:t>
       </w:r>
       <w:r>
         <w:t>.</w:t>
@@ -3072,10 +3308,19 @@
     </w:p>
     <w:p>
       <w:r>
-        <w:t>La réalisation se passe dans implémentation</w:t>
-      </w:r>
-      <w:r>
-        <w:t xml:space="preserve"> de chaque tache</w:t>
+        <w:t xml:space="preserve">La réalisation </w:t>
+      </w:r>
+      <w:r>
+        <w:t>est dans la partie</w:t>
+      </w:r>
+      <w:r>
+        <w:t xml:space="preserve"> dans implémentation</w:t>
+      </w:r>
+      <w:r>
+        <w:t xml:space="preserve"> de chaque </w:t>
+      </w:r>
+      <w:r>
+        <w:t>tâche</w:t>
       </w:r>
     </w:p>
     <w:p>
@@ -3083,42 +3328,112 @@
         <w:t>Finalement, l</w:t>
       </w:r>
       <w:r>
-        <w:t>e contrôle et l’évaluation se passe dans la partie test de chaque tache</w:t>
+        <w:t>e contrôle et l’évaluation se passe</w:t>
+      </w:r>
+      <w:r>
+        <w:t>nt</w:t>
+      </w:r>
+      <w:r>
+        <w:t xml:space="preserve"> dans la partie test de chaque </w:t>
+      </w:r>
+      <w:r>
+        <w:t>tâche</w:t>
       </w:r>
       <w:r>
         <w:t>.</w:t>
       </w:r>
+      <w:bookmarkStart w:id="11" w:name="_Toc5116047"/>
     </w:p>
     <w:p>
       <w:pPr>
         <w:pStyle w:val="Titre2"/>
       </w:pPr>
-      <w:bookmarkStart w:id="11" w:name="_Toc5116047"/>
       <w:r>
         <w:t xml:space="preserve">Développement </w:t>
       </w:r>
       <w:r>
-        <w:t>Agile / BACKLOG</w:t>
+        <w:t>a</w:t>
+      </w:r>
+      <w:r>
+        <w:t>gile / BACKLOG</w:t>
       </w:r>
       <w:bookmarkEnd w:id="11"/>
     </w:p>
-    <w:p/>
     <w:p>
       <w:pPr>
         <w:pStyle w:val="Titre1"/>
       </w:pPr>
       <w:r>
+        <w:t>Analyse organique</w:t>
+      </w:r>
+    </w:p>
+    <w:p>
+      <w:pPr>
+        <w:pStyle w:val="Titre2"/>
+      </w:pPr>
+      <w:r>
+        <w:t>Base de données</w:t>
+      </w:r>
+    </w:p>
+    <w:p>
+      <w:pPr>
+        <w:pStyle w:val="Titre3"/>
+      </w:pPr>
+      <w:r>
+        <w:t>Informations</w:t>
+      </w:r>
+    </w:p>
+    <w:p>
+      <w:r>
+        <w:t xml:space="preserve">PhpMyAdmin : version </w:t>
+      </w:r>
+      <w:r>
+        <w:t>17.0</w:t>
+      </w:r>
+    </w:p>
+    <w:p>
+      <w:r>
+        <w:t xml:space="preserve">PHP : version </w:t>
+      </w:r>
+      <w:r>
+        <w:t>5.6.30</w:t>
+      </w:r>
+    </w:p>
+    <w:p>
+      <w:r>
+        <w:t xml:space="preserve">Apache : version </w:t>
+      </w:r>
+      <w:r>
+        <w:t>2.4.25</w:t>
+      </w:r>
+    </w:p>
+    <w:p>
+      <w:r>
+        <w:t xml:space="preserve">MySQL : version </w:t>
+      </w:r>
+      <w:r>
+        <w:t>5.7.17</w:t>
+      </w:r>
+    </w:p>
+    <w:p>
+      <w:r>
+        <w:t>Moteur de base de données : InnoDB</w:t>
+      </w:r>
+    </w:p>
+    <w:p>
+      <w:r>
+        <w:t>Interclassement : utf8mb4_general_ci</w:t>
+      </w:r>
+    </w:p>
+    <w:p>
+      <w:pPr>
+        <w:pStyle w:val="Titre3"/>
+      </w:pPr>
+      <w:r>
         <w:lastRenderedPageBreak/>
-        <w:t>Base de données</w:t>
-      </w:r>
-    </w:p>
-    <w:p>
-      <w:pPr>
-        <w:pStyle w:val="Titre2"/>
-      </w:pPr>
-      <w:r>
         <w:t>MCD</w:t>
       </w:r>
+      <w:bookmarkStart w:id="12" w:name="_GoBack"/>
       <w:r>
         <w:rPr>
           <w:noProof/>
@@ -3173,10 +3488,11 @@
           </wp:inline>
         </w:drawing>
       </w:r>
-    </w:p>
-    <w:p>
-      <w:pPr>
-        <w:pStyle w:val="Titre2"/>
+      <w:bookmarkEnd w:id="12"/>
+    </w:p>
+    <w:p>
+      <w:pPr>
+        <w:pStyle w:val="Titre3"/>
       </w:pPr>
       <w:r>
         <w:t>MLD</w:t>
@@ -3242,145 +3558,22 @@
         </w:drawing>
       </w:r>
     </w:p>
-    <w:p>
-      <w:r>
-        <w:t xml:space="preserve">Moteur de stockage = </w:t>
-      </w:r>
-      <w:r>
-        <w:t>InnoDB</w:t>
-      </w:r>
-    </w:p>
-    <w:p>
-      <w:r>
-        <w:t xml:space="preserve">Encodage = </w:t>
-      </w:r>
-      <w:r>
-        <w:t>Utf8</w:t>
-      </w:r>
-    </w:p>
-    <w:p>
-      <w:r>
-        <w:t>M</w:t>
-      </w:r>
-      <w:r>
-        <w:t>ot de passe de l’utilisateur</w:t>
-      </w:r>
-      <w:r>
-        <w:t xml:space="preserve"> = </w:t>
-      </w:r>
-      <w:r>
-        <w:t xml:space="preserve">est un </w:t>
-      </w:r>
-      <w:r>
-        <w:t>Sha256</w:t>
-      </w:r>
-      <w:r>
-        <w:t xml:space="preserve"> du mot de passe que l’</w:t>
-      </w:r>
-      <w:r>
-        <w:t>utilisateur</w:t>
-      </w:r>
-      <w:r>
-        <w:t xml:space="preserve"> </w:t>
-      </w:r>
-      <w:r>
-        <w:t>à</w:t>
-      </w:r>
-      <w:r>
-        <w:t xml:space="preserve"> rentrer pour </w:t>
-      </w:r>
-      <w:r>
-        <w:t>sécuriser</w:t>
-      </w:r>
-      <w:r>
-        <w:t xml:space="preserve"> le site.</w:t>
-      </w:r>
-    </w:p>
-    <w:p>
-      <w:bookmarkStart w:id="12" w:name="_GoBack"/>
-      <w:bookmarkEnd w:id="12"/>
-    </w:p>
-    <w:p>
+    <w:p/>
+    <w:p>
+      <w:pPr>
+        <w:pStyle w:val="Titre1"/>
+      </w:pPr>
+      <w:r>
+        <w:br w:type="page"/>
+      </w:r>
+    </w:p>
+    <w:p>
+      <w:pPr>
+        <w:pStyle w:val="Titre3"/>
+      </w:pPr>
       <w:r>
         <w:lastRenderedPageBreak/>
-        <w:t>!!!</w:t>
-      </w:r>
-    </w:p>
-    <w:p>
-      <w:r>
-        <w:t>Histoir</w:t>
-      </w:r>
-      <w:r>
-        <w:t>e</w:t>
-      </w:r>
-      <w:r>
-        <w:t xml:space="preserve"> – évaluation del = cascade</w:t>
-      </w:r>
-    </w:p>
-    <w:p>
-      <w:r>
-        <w:t>Image – histoire del = cascade</w:t>
-      </w:r>
-    </w:p>
-    <w:p>
-      <w:r>
-        <w:t>Catégorie</w:t>
-      </w:r>
-      <w:r>
-        <w:t xml:space="preserve"> – histoire del = cascade</w:t>
-      </w:r>
-    </w:p>
-    <w:p>
-      <w:r>
-        <w:t>Histoire</w:t>
-      </w:r>
-      <w:r>
-        <w:t xml:space="preserve"> – favoris = del</w:t>
-      </w:r>
-      <w:r>
-        <w:t xml:space="preserve"> cascade</w:t>
-      </w:r>
-    </w:p>
-    <w:p>
-      <w:r>
-        <w:t>Favoris</w:t>
-      </w:r>
-      <w:r>
-        <w:t xml:space="preserve"> – user = del</w:t>
-      </w:r>
-      <w:r>
-        <w:t xml:space="preserve"> cascade</w:t>
-      </w:r>
-    </w:p>
-    <w:p>
-      <w:r>
-        <w:t xml:space="preserve">!!! </w:t>
-      </w:r>
-      <w:r>
-        <w:t>Possibilité</w:t>
-      </w:r>
-      <w:r>
-        <w:t xml:space="preserve"> de </w:t>
-      </w:r>
-      <w:r>
-        <w:t>supprimer</w:t>
-      </w:r>
-      <w:r>
-        <w:t xml:space="preserve"> </w:t>
-      </w:r>
-      <w:r>
-        <w:t>l’user</w:t>
-      </w:r>
-      <w:r>
-        <w:t xml:space="preserve"> mais garder </w:t>
-      </w:r>
-      <w:r>
-        <w:t>les histoires</w:t>
-      </w:r>
-    </w:p>
-    <w:p>
-      <w:r>
-        <w:br w:type="page"/>
+        <w:t>Dictionnaire de données</w:t>
       </w:r>
     </w:p>
     <w:p>
@@ -3388,24 +3581,26 @@
         <w:pStyle w:val="Titre2"/>
       </w:pPr>
       <w:r>
-        <w:lastRenderedPageBreak/>
-        <w:t>Création d’un nouveau compte</w:t>
-      </w:r>
-    </w:p>
-    <w:p>
-      <w:r>
-        <w:t xml:space="preserve">Un utilisateur peut se créer un compte en cliquant sur </w:t>
-      </w:r>
-      <w:r>
-        <w:t>« </w:t>
-      </w:r>
-      <w:r>
-        <w:t>Créer un compte</w:t>
-      </w:r>
-      <w:r>
-        <w:t xml:space="preserve"> en haut a gauche de la barre de navigation</w:t>
-      </w:r>
-    </w:p>
+        <w:t>Site</w:t>
+      </w:r>
+    </w:p>
+    <w:p>
+      <w:pPr>
+        <w:pStyle w:val="Titre3"/>
+      </w:pPr>
+      <w:r>
+        <w:t>Description</w:t>
+      </w:r>
+    </w:p>
+    <w:p>
+      <w:pPr>
+        <w:pStyle w:val="Titre3"/>
+      </w:pPr>
+      <w:r>
+        <w:t>Architecture</w:t>
+      </w:r>
+    </w:p>
+    <w:p/>
     <w:sectPr>
       <w:headerReference w:type="default" r:id="rId18"/>
       <w:footerReference w:type="default" r:id="rId19"/>
@@ -3472,7 +3667,7 @@
       <w:rPr>
         <w:noProof/>
       </w:rPr>
-      <w:t>08/04/2019</w:t>
+      <w:t>09/04/2019</w:t>
     </w:r>
     <w:r>
       <w:fldChar w:fldCharType="end"/>
@@ -3547,7 +3742,7 @@
                     <w:bCs/>
                     <w:noProof/>
                   </w:rPr>
-                  <w:t>7</w:t>
+                  <w:t>6</w:t>
                 </w:r>
                 <w:r>
                   <w:rPr>
@@ -3595,7 +3790,7 @@
                     <w:bCs/>
                     <w:noProof/>
                   </w:rPr>
-                  <w:t>8</w:t>
+                  <w:t>7</w:t>
                 </w:r>
                 <w:r>
                   <w:rPr>
@@ -3686,18 +3881,6 @@
         <w:noProof/>
       </w:rPr>
       <w:instrText xml:space="preserve"> STYLEREF  "Titre 1"  \* MERGEFORMAT </w:instrText>
-    </w:r>
-    <w:r>
-      <w:rPr>
-        <w:noProof/>
-      </w:rPr>
-      <w:fldChar w:fldCharType="separate"/>
-    </w:r>
-    <w:r>
-      <w:rPr>
-        <w:noProof/>
-      </w:rPr>
-      <w:t>Base de données</w:t>
     </w:r>
     <w:r>
       <w:rPr>
@@ -4911,7 +5094,6 @@
     <w:next w:val="Normal"/>
     <w:link w:val="Titre3Car"/>
     <w:uiPriority w:val="9"/>
-    <w:semiHidden/>
     <w:unhideWhenUsed/>
     <w:qFormat/>
     <w:rsid w:val="002534B9"/>
@@ -4938,7 +5120,6 @@
     <w:next w:val="Normal"/>
     <w:link w:val="Titre4Car"/>
     <w:uiPriority w:val="9"/>
-    <w:semiHidden/>
     <w:unhideWhenUsed/>
     <w:qFormat/>
     <w:rsid w:val="002534B9"/>
@@ -5374,7 +5555,6 @@
     <w:basedOn w:val="Policepardfaut"/>
     <w:link w:val="Titre3"/>
     <w:uiPriority w:val="9"/>
-    <w:semiHidden/>
     <w:rsid w:val="002534B9"/>
     <w:rPr>
       <w:rFonts w:asciiTheme="majorHAnsi" w:eastAsiaTheme="majorEastAsia" w:hAnsiTheme="majorHAnsi" w:cstheme="majorBidi"/>
@@ -5388,7 +5568,6 @@
     <w:basedOn w:val="Policepardfaut"/>
     <w:link w:val="Titre4"/>
     <w:uiPriority w:val="9"/>
-    <w:semiHidden/>
     <w:rsid w:val="002534B9"/>
     <w:rPr>
       <w:rFonts w:asciiTheme="majorHAnsi" w:eastAsiaTheme="majorEastAsia" w:hAnsiTheme="majorHAnsi" w:cstheme="majorBidi"/>
@@ -5463,6 +5642,143 @@
       <w:color w:val="272727" w:themeColor="text1" w:themeTint="D8"/>
       <w:sz w:val="21"/>
       <w:szCs w:val="21"/>
+    </w:rPr>
+  </w:style>
+  <w:style w:type="paragraph" w:styleId="Notedefin">
+    <w:name w:val="endnote text"/>
+    <w:basedOn w:val="Normal"/>
+    <w:link w:val="NotedefinCar"/>
+    <w:uiPriority w:val="99"/>
+    <w:semiHidden/>
+    <w:unhideWhenUsed/>
+    <w:rsid w:val="005668C4"/>
+    <w:pPr>
+      <w:spacing w:after="0" w:line="240" w:lineRule="auto"/>
+    </w:pPr>
+    <w:rPr>
+      <w:sz w:val="20"/>
+      <w:szCs w:val="20"/>
+    </w:rPr>
+  </w:style>
+  <w:style w:type="character" w:customStyle="1" w:styleId="NotedefinCar">
+    <w:name w:val="Note de fin Car"/>
+    <w:basedOn w:val="Policepardfaut"/>
+    <w:link w:val="Notedefin"/>
+    <w:uiPriority w:val="99"/>
+    <w:semiHidden/>
+    <w:rsid w:val="005668C4"/>
+    <w:rPr>
+      <w:sz w:val="20"/>
+      <w:szCs w:val="20"/>
+    </w:rPr>
+  </w:style>
+  <w:style w:type="character" w:styleId="Appeldenotedefin">
+    <w:name w:val="endnote reference"/>
+    <w:basedOn w:val="Policepardfaut"/>
+    <w:uiPriority w:val="99"/>
+    <w:semiHidden/>
+    <w:unhideWhenUsed/>
+    <w:rsid w:val="005668C4"/>
+    <w:rPr>
+      <w:vertAlign w:val="superscript"/>
+    </w:rPr>
+  </w:style>
+  <w:style w:type="character" w:styleId="Marquedecommentaire">
+    <w:name w:val="annotation reference"/>
+    <w:basedOn w:val="Policepardfaut"/>
+    <w:uiPriority w:val="99"/>
+    <w:semiHidden/>
+    <w:unhideWhenUsed/>
+    <w:rsid w:val="005668C4"/>
+    <w:rPr>
+      <w:sz w:val="16"/>
+      <w:szCs w:val="16"/>
+    </w:rPr>
+  </w:style>
+  <w:style w:type="paragraph" w:styleId="Commentaire">
+    <w:name w:val="annotation text"/>
+    <w:basedOn w:val="Normal"/>
+    <w:link w:val="CommentaireCar"/>
+    <w:uiPriority w:val="99"/>
+    <w:semiHidden/>
+    <w:unhideWhenUsed/>
+    <w:rsid w:val="005668C4"/>
+    <w:pPr>
+      <w:spacing w:line="240" w:lineRule="auto"/>
+    </w:pPr>
+    <w:rPr>
+      <w:sz w:val="20"/>
+      <w:szCs w:val="20"/>
+    </w:rPr>
+  </w:style>
+  <w:style w:type="character" w:customStyle="1" w:styleId="CommentaireCar">
+    <w:name w:val="Commentaire Car"/>
+    <w:basedOn w:val="Policepardfaut"/>
+    <w:link w:val="Commentaire"/>
+    <w:uiPriority w:val="99"/>
+    <w:semiHidden/>
+    <w:rsid w:val="005668C4"/>
+    <w:rPr>
+      <w:sz w:val="20"/>
+      <w:szCs w:val="20"/>
+    </w:rPr>
+  </w:style>
+  <w:style w:type="paragraph" w:styleId="Objetducommentaire">
+    <w:name w:val="annotation subject"/>
+    <w:basedOn w:val="Commentaire"/>
+    <w:next w:val="Commentaire"/>
+    <w:link w:val="ObjetducommentaireCar"/>
+    <w:uiPriority w:val="99"/>
+    <w:semiHidden/>
+    <w:unhideWhenUsed/>
+    <w:rsid w:val="005668C4"/>
+    <w:rPr>
+      <w:b/>
+      <w:bCs/>
+    </w:rPr>
+  </w:style>
+  <w:style w:type="character" w:customStyle="1" w:styleId="ObjetducommentaireCar">
+    <w:name w:val="Objet du commentaire Car"/>
+    <w:basedOn w:val="CommentaireCar"/>
+    <w:link w:val="Objetducommentaire"/>
+    <w:uiPriority w:val="99"/>
+    <w:semiHidden/>
+    <w:rsid w:val="005668C4"/>
+    <w:rPr>
+      <w:b/>
+      <w:bCs/>
+      <w:sz w:val="20"/>
+      <w:szCs w:val="20"/>
+    </w:rPr>
+  </w:style>
+  <w:style w:type="paragraph" w:styleId="Textedebulles">
+    <w:name w:val="Balloon Text"/>
+    <w:basedOn w:val="Normal"/>
+    <w:link w:val="TextedebullesCar"/>
+    <w:uiPriority w:val="99"/>
+    <w:semiHidden/>
+    <w:unhideWhenUsed/>
+    <w:rsid w:val="005668C4"/>
+    <w:pPr>
+      <w:spacing w:after="0" w:line="240" w:lineRule="auto"/>
+    </w:pPr>
+    <w:rPr>
+      <w:rFonts w:ascii="Segoe UI" w:hAnsi="Segoe UI" w:cs="Segoe UI"/>
+      <w:sz w:val="18"/>
+      <w:szCs w:val="18"/>
+    </w:rPr>
+  </w:style>
+  <w:style w:type="character" w:customStyle="1" w:styleId="TextedebullesCar">
+    <w:name w:val="Texte de bulles Car"/>
+    <w:basedOn w:val="Policepardfaut"/>
+    <w:link w:val="Textedebulles"/>
+    <w:uiPriority w:val="99"/>
+    <w:semiHidden/>
+    <w:rsid w:val="005668C4"/>
+    <w:rPr>
+      <w:rFonts w:ascii="Segoe UI" w:hAnsi="Segoe UI" w:cs="Segoe UI"/>
+      <w:sz w:val="18"/>
+      <w:szCs w:val="18"/>
     </w:rPr>
   </w:style>
 </w:styles>
@@ -5852,7 +6168,7 @@
 </file>
 
 <file path=customXml/itemProps2.xml><?xml version="1.0" encoding="utf-8"?>
-<ds:datastoreItem xmlns:ds="http://schemas.openxmlformats.org/officeDocument/2006/customXml" ds:itemID="{4E5A148B-8880-41C8-9906-3F64CC368851}">
+<ds:datastoreItem xmlns:ds="http://schemas.openxmlformats.org/officeDocument/2006/customXml" ds:itemID="{24DE3E0A-958F-4B12-BFC0-121E43D82DDE}">
   <ds:schemaRefs>
     <ds:schemaRef ds:uri="http://schemas.openxmlformats.org/officeDocument/2006/bibliography"/>
   </ds:schemaRefs>

</xml_diff>

<commit_message>
Modified backlog + documentaion + logbook
</commit_message>
<xml_diff>
--- a/DocumentationTechnique.docx
+++ b/DocumentationTechnique.docx
@@ -10,7 +10,6 @@
           <w:docPartUnique/>
         </w:docPartObj>
       </w:sdtPr>
-      <w:sdtEndPr/>
       <w:sdtContent>
         <w:p>
           <w:r>
@@ -266,7 +265,7 @@
                   </wp:anchor>
                 </w:drawing>
               </mc:Choice>
-              <mc:Fallback xmlns:cx2="http://schemas.microsoft.com/office/drawing/2015/10/21/chartex" xmlns:cx3="http://schemas.microsoft.com/office/drawing/2016/5/9/chartex" xmlns:cx4="http://schemas.microsoft.com/office/drawing/2016/5/10/chartex" xmlns:cx5="http://schemas.microsoft.com/office/drawing/2016/5/11/chartex" xmlns:cx6="http://schemas.microsoft.com/office/drawing/2016/5/12/chartex" xmlns:cx7="http://schemas.microsoft.com/office/drawing/2016/5/13/chartex" xmlns:cx8="http://schemas.microsoft.com/office/drawing/2016/5/14/chartex" xmlns:aink="http://schemas.microsoft.com/office/drawing/2016/ink" xmlns:am3d="http://schemas.microsoft.com/office/drawing/2017/model3d" xmlns:w16cid="http://schemas.microsoft.com/office/word/2016/wordml/cid">
+              <mc:Fallback xmlns:w16cid="http://schemas.microsoft.com/office/word/2016/wordml/cid" xmlns:am3d="http://schemas.microsoft.com/office/drawing/2017/model3d" xmlns:aink="http://schemas.microsoft.com/office/drawing/2016/ink" xmlns:cx8="http://schemas.microsoft.com/office/drawing/2016/5/14/chartex" xmlns:cx7="http://schemas.microsoft.com/office/drawing/2016/5/13/chartex" xmlns:cx6="http://schemas.microsoft.com/office/drawing/2016/5/12/chartex" xmlns:cx5="http://schemas.microsoft.com/office/drawing/2016/5/11/chartex" xmlns:cx4="http://schemas.microsoft.com/office/drawing/2016/5/10/chartex" xmlns:cx3="http://schemas.microsoft.com/office/drawing/2016/5/9/chartex" xmlns:cx2="http://schemas.microsoft.com/office/drawing/2015/10/21/chartex">
                 <w:pict>
                   <v:group w14:anchorId="5C0D2BC0" id="Groupe 149" o:spid="_x0000_s1026" style="position:absolute;margin-left:0;margin-top:0;width:8in;height:95.7pt;z-index:251662336;mso-width-percent:941;mso-height-percent:121;mso-top-percent:23;mso-position-horizontal:center;mso-position-horizontal-relative:page;mso-position-vertical-relative:page;mso-width-percent:941;mso-height-percent:121;mso-top-percent:23" coordorigin="" coordsize="73152,12161" o:gfxdata="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">
                     <v:shape id="Rectangle 51" o:spid="_x0000_s1027" style="position:absolute;width:73152;height:11303;visibility:visible;mso-wrap-style:square;v-text-anchor:middle" coordsize="7312660,1129665" o:gfxdata="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" path="m,l7312660,r,1129665l3619500,733425,,1091565,,xe" fillcolor="#4472c4 [3204]" stroked="f" strokeweight="1pt">
@@ -359,7 +358,6 @@
                                   <w:dataBinding w:prefixMappings="xmlns:ns0='http://purl.org/dc/elements/1.1/' xmlns:ns1='http://schemas.openxmlformats.org/package/2006/metadata/core-properties' " w:xpath="/ns1:coreProperties[1]/ns0:creator[1]" w:storeItemID="{6C3C8BC8-F283-45AE-878A-BAB7291924A1}"/>
                                   <w:text/>
                                 </w:sdtPr>
-                                <w:sdtEndPr/>
                                 <w:sdtContent>
                                   <w:p>
                                     <w:pPr>
@@ -462,7 +460,6 @@
                             <w:dataBinding w:prefixMappings="xmlns:ns0='http://purl.org/dc/elements/1.1/' xmlns:ns1='http://schemas.openxmlformats.org/package/2006/metadata/core-properties' " w:xpath="/ns1:coreProperties[1]/ns0:creator[1]" w:storeItemID="{6C3C8BC8-F283-45AE-878A-BAB7291924A1}"/>
                             <w:text/>
                           </w:sdtPr>
-                          <w:sdtEndPr/>
                           <w:sdtContent>
                             <w:p>
                               <w:pPr>
@@ -618,7 +615,6 @@
                                     <w:dataBinding w:prefixMappings="xmlns:ns0='http://purl.org/dc/elements/1.1/' xmlns:ns1='http://schemas.openxmlformats.org/package/2006/metadata/core-properties' " w:xpath="/ns1:coreProperties[1]/ns0:title[1]" w:storeItemID="{6C3C8BC8-F283-45AE-878A-BAB7291924A1}"/>
                                     <w:text w:multiLine="1"/>
                                   </w:sdtPr>
-                                  <w:sdtEndPr/>
                                   <w:sdtContent>
                                     <w:r>
                                       <w:rPr>
@@ -645,7 +641,6 @@
                                   <w:dataBinding w:prefixMappings="xmlns:ns0='http://purl.org/dc/elements/1.1/' xmlns:ns1='http://schemas.openxmlformats.org/package/2006/metadata/core-properties' " w:xpath="/ns1:coreProperties[1]/ns0:subject[1]" w:storeItemID="{6C3C8BC8-F283-45AE-878A-BAB7291924A1}"/>
                                   <w:text/>
                                 </w:sdtPr>
-                                <w:sdtEndPr/>
                                 <w:sdtContent>
                                   <w:p>
                                     <w:pPr>
@@ -716,7 +711,6 @@
                               <w:dataBinding w:prefixMappings="xmlns:ns0='http://purl.org/dc/elements/1.1/' xmlns:ns1='http://schemas.openxmlformats.org/package/2006/metadata/core-properties' " w:xpath="/ns1:coreProperties[1]/ns0:title[1]" w:storeItemID="{6C3C8BC8-F283-45AE-878A-BAB7291924A1}"/>
                               <w:text w:multiLine="1"/>
                             </w:sdtPr>
-                            <w:sdtEndPr/>
                             <w:sdtContent>
                               <w:r>
                                 <w:rPr>
@@ -743,7 +737,6 @@
                             <w:dataBinding w:prefixMappings="xmlns:ns0='http://purl.org/dc/elements/1.1/' xmlns:ns1='http://schemas.openxmlformats.org/package/2006/metadata/core-properties' " w:xpath="/ns1:coreProperties[1]/ns0:subject[1]" w:storeItemID="{6C3C8BC8-F283-45AE-878A-BAB7291924A1}"/>
                             <w:text/>
                           </w:sdtPr>
-                          <w:sdtEndPr/>
                           <w:sdtContent>
                             <w:p>
                               <w:pPr>
@@ -856,15 +849,7 @@
                                     <w:sz w:val="28"/>
                                     <w:szCs w:val="28"/>
                                   </w:rPr>
-                                  <w:t xml:space="preserve">   </w:t>
-                                </w:r>
-                                <w:r>
-                                  <w:rPr>
-                                    <w:color w:val="4472C4" w:themeColor="accent1"/>
-                                    <w:sz w:val="28"/>
-                                    <w:szCs w:val="28"/>
-                                  </w:rPr>
-                                  <w:t>T</w:t>
+                                  <w:t xml:space="preserve">   T</w:t>
                                 </w:r>
                                 <w:r>
                                   <w:rPr>
@@ -923,25 +908,7 @@
                                     <w:sz w:val="20"/>
                                     <w:szCs w:val="20"/>
                                   </w:rPr>
-                                  <w:t xml:space="preserve">, M. </w:t>
-                                </w:r>
-                                <w:proofErr w:type="spellStart"/>
-                                <w:r>
-                                  <w:rPr>
-                                    <w:color w:val="595959" w:themeColor="text1" w:themeTint="A6"/>
-                                    <w:sz w:val="20"/>
-                                    <w:szCs w:val="20"/>
-                                  </w:rPr>
-                                  <w:t>Borys</w:t>
-                                </w:r>
-                                <w:proofErr w:type="spellEnd"/>
-                                <w:r>
-                                  <w:rPr>
-                                    <w:color w:val="595959" w:themeColor="text1" w:themeTint="A6"/>
-                                    <w:sz w:val="20"/>
-                                    <w:szCs w:val="20"/>
-                                  </w:rPr>
-                                  <w:t xml:space="preserve"> F</w:t>
+                                  <w:t>, M. Borys F</w:t>
                                 </w:r>
                                 <w:r>
                                   <w:rPr>
@@ -968,47 +935,7 @@
                                     <w:sz w:val="20"/>
                                     <w:szCs w:val="20"/>
                                   </w:rPr>
-                                  <w:t xml:space="preserve">    </w:t>
-                                </w:r>
-                                <w:r>
-                                  <w:rPr>
-                                    <w:color w:val="595959" w:themeColor="text1" w:themeTint="A6"/>
-                                    <w:sz w:val="20"/>
-                                    <w:szCs w:val="20"/>
-                                  </w:rPr>
-                                  <w:t>Maitre d’</w:t>
-                                </w:r>
-                                <w:r>
-                                  <w:rPr>
-                                    <w:color w:val="595959" w:themeColor="text1" w:themeTint="A6"/>
-                                    <w:sz w:val="20"/>
-                                    <w:szCs w:val="20"/>
-                                  </w:rPr>
-                                  <w:t>apprentissage</w:t>
-                                </w:r>
-                                <w:r>
-                                  <w:rPr>
-                                    <w:color w:val="595959" w:themeColor="text1" w:themeTint="A6"/>
-                                    <w:sz w:val="20"/>
-                                    <w:szCs w:val="20"/>
-                                  </w:rPr>
-                                  <w:t xml:space="preserve"> : Mme. Katia </w:t>
-                                </w:r>
-                                <w:r>
-                                  <w:rPr>
-                                    <w:color w:val="595959" w:themeColor="text1" w:themeTint="A6"/>
-                                    <w:sz w:val="20"/>
-                                    <w:szCs w:val="20"/>
-                                  </w:rPr>
-                                  <w:t>MOTA STR</w:t>
-                                </w:r>
-                                <w:r>
-                                  <w:rPr>
-                                    <w:color w:val="595959" w:themeColor="text1" w:themeTint="A6"/>
-                                    <w:sz w:val="20"/>
-                                    <w:szCs w:val="20"/>
-                                  </w:rPr>
-                                  <w:t>OPPOLO</w:t>
+                                  <w:t xml:space="preserve">    Maitre d’apprentissage : Mme. Katia MOTA STROPPOLO</w:t>
                                 </w:r>
                               </w:p>
                             </w:txbxContent>
@@ -1052,15 +979,7 @@
                               <w:sz w:val="28"/>
                               <w:szCs w:val="28"/>
                             </w:rPr>
-                            <w:t xml:space="preserve">   </w:t>
-                          </w:r>
-                          <w:r>
-                            <w:rPr>
-                              <w:color w:val="4472C4" w:themeColor="accent1"/>
-                              <w:sz w:val="28"/>
-                              <w:szCs w:val="28"/>
-                            </w:rPr>
-                            <w:t>T</w:t>
+                            <w:t xml:space="preserve">   T</w:t>
                           </w:r>
                           <w:r>
                             <w:rPr>
@@ -1146,47 +1065,7 @@
                               <w:sz w:val="20"/>
                               <w:szCs w:val="20"/>
                             </w:rPr>
-                            <w:t xml:space="preserve">    </w:t>
-                          </w:r>
-                          <w:r>
-                            <w:rPr>
-                              <w:color w:val="595959" w:themeColor="text1" w:themeTint="A6"/>
-                              <w:sz w:val="20"/>
-                              <w:szCs w:val="20"/>
-                            </w:rPr>
-                            <w:t>Maitre d’</w:t>
-                          </w:r>
-                          <w:r>
-                            <w:rPr>
-                              <w:color w:val="595959" w:themeColor="text1" w:themeTint="A6"/>
-                              <w:sz w:val="20"/>
-                              <w:szCs w:val="20"/>
-                            </w:rPr>
-                            <w:t>apprentissage</w:t>
-                          </w:r>
-                          <w:r>
-                            <w:rPr>
-                              <w:color w:val="595959" w:themeColor="text1" w:themeTint="A6"/>
-                              <w:sz w:val="20"/>
-                              <w:szCs w:val="20"/>
-                            </w:rPr>
-                            <w:t xml:space="preserve"> : Mme. Katia </w:t>
-                          </w:r>
-                          <w:r>
-                            <w:rPr>
-                              <w:color w:val="595959" w:themeColor="text1" w:themeTint="A6"/>
-                              <w:sz w:val="20"/>
-                              <w:szCs w:val="20"/>
-                            </w:rPr>
-                            <w:t>MOTA STR</w:t>
-                          </w:r>
-                          <w:r>
-                            <w:rPr>
-                              <w:color w:val="595959" w:themeColor="text1" w:themeTint="A6"/>
-                              <w:sz w:val="20"/>
-                              <w:szCs w:val="20"/>
-                            </w:rPr>
-                            <w:t>OPPOLO</w:t>
+                            <w:t xml:space="preserve">    Maitre d’apprentissage : Mme. Katia MOTA STROPPOLO</w:t>
                           </w:r>
                         </w:p>
                       </w:txbxContent>
@@ -1238,6 +1117,7 @@
               <w:pPr>
                 <w:pStyle w:val="TM1"/>
                 <w:tabs>
+                  <w:tab w:val="left" w:pos="440"/>
                   <w:tab w:val="right" w:leader="dot" w:pos="9062"/>
                 </w:tabs>
                 <w:rPr>
@@ -1270,12 +1150,27 @@
                 </w:rPr>
                 <w:fldChar w:fldCharType="separate"/>
               </w:r>
-              <w:hyperlink w:anchor="_Toc5116041" w:history="1">
+              <w:hyperlink w:anchor="_Toc5801439" w:history="1">
                 <w:r>
                   <w:rPr>
                     <w:rStyle w:val="Lienhypertexte"/>
                     <w:noProof/>
                   </w:rPr>
+                  <w:t>1</w:t>
+                </w:r>
+                <w:r>
+                  <w:rPr>
+                    <w:rFonts w:eastAsiaTheme="minorEastAsia"/>
+                    <w:noProof/>
+                    <w:lang w:eastAsia="fr-CH"/>
+                  </w:rPr>
+                  <w:tab/>
+                </w:r>
+                <w:r>
+                  <w:rPr>
+                    <w:rStyle w:val="Lienhypertexte"/>
+                    <w:noProof/>
+                  </w:rPr>
                   <w:t>Table des versions</w:t>
                 </w:r>
                 <w:r>
@@ -1297,7 +1192,7 @@
                     <w:noProof/>
                     <w:webHidden/>
                   </w:rPr>
-                  <w:instrText xml:space="preserve"> PAGEREF _Toc5116041 \h </w:instrText>
+                  <w:instrText xml:space="preserve"> PAGEREF _Toc5801439 \h </w:instrText>
                 </w:r>
                 <w:r>
                   <w:rPr>
@@ -1317,7 +1212,7 @@
                     <w:noProof/>
                     <w:webHidden/>
                   </w:rPr>
-                  <w:t>2</w:t>
+                  <w:t>3</w:t>
                 </w:r>
                 <w:r>
                   <w:rPr>
@@ -1332,6 +1227,7 @@
               <w:pPr>
                 <w:pStyle w:val="TM1"/>
                 <w:tabs>
+                  <w:tab w:val="left" w:pos="440"/>
                   <w:tab w:val="right" w:leader="dot" w:pos="9062"/>
                 </w:tabs>
                 <w:rPr>
@@ -1340,12 +1236,27 @@
                   <w:lang w:eastAsia="fr-CH"/>
                 </w:rPr>
               </w:pPr>
-              <w:hyperlink w:anchor="_Toc5116042" w:history="1">
+              <w:hyperlink w:anchor="_Toc5801440" w:history="1">
                 <w:r>
                   <w:rPr>
                     <w:rStyle w:val="Lienhypertexte"/>
                     <w:noProof/>
                   </w:rPr>
+                  <w:t>2</w:t>
+                </w:r>
+                <w:r>
+                  <w:rPr>
+                    <w:rFonts w:eastAsiaTheme="minorEastAsia"/>
+                    <w:noProof/>
+                    <w:lang w:eastAsia="fr-CH"/>
+                  </w:rPr>
+                  <w:tab/>
+                </w:r>
+                <w:r>
+                  <w:rPr>
+                    <w:rStyle w:val="Lienhypertexte"/>
+                    <w:noProof/>
+                  </w:rPr>
                   <w:t>Introduction</w:t>
                 </w:r>
                 <w:r>
@@ -1367,7 +1278,7 @@
                     <w:noProof/>
                     <w:webHidden/>
                   </w:rPr>
-                  <w:instrText xml:space="preserve"> PAGEREF _Toc5116042 \h </w:instrText>
+                  <w:instrText xml:space="preserve"> PAGEREF _Toc5801440 \h </w:instrText>
                 </w:r>
                 <w:r>
                   <w:rPr>
@@ -1387,7 +1298,7 @@
                     <w:noProof/>
                     <w:webHidden/>
                   </w:rPr>
-                  <w:t>3</w:t>
+                  <w:t>4</w:t>
                 </w:r>
                 <w:r>
                   <w:rPr>
@@ -1402,6 +1313,7 @@
               <w:pPr>
                 <w:pStyle w:val="TM2"/>
                 <w:tabs>
+                  <w:tab w:val="left" w:pos="880"/>
                   <w:tab w:val="right" w:leader="dot" w:pos="9062"/>
                 </w:tabs>
                 <w:rPr>
@@ -1410,12 +1322,27 @@
                   <w:lang w:eastAsia="fr-CH"/>
                 </w:rPr>
               </w:pPr>
-              <w:hyperlink w:anchor="_Toc5116043" w:history="1">
+              <w:hyperlink w:anchor="_Toc5801441" w:history="1">
                 <w:r>
                   <w:rPr>
                     <w:rStyle w:val="Lienhypertexte"/>
                     <w:noProof/>
                   </w:rPr>
+                  <w:t>2.1</w:t>
+                </w:r>
+                <w:r>
+                  <w:rPr>
+                    <w:rFonts w:eastAsiaTheme="minorEastAsia"/>
+                    <w:noProof/>
+                    <w:lang w:eastAsia="fr-CH"/>
+                  </w:rPr>
+                  <w:tab/>
+                </w:r>
+                <w:r>
+                  <w:rPr>
+                    <w:rStyle w:val="Lienhypertexte"/>
+                    <w:noProof/>
+                  </w:rPr>
                   <w:t>Généralités</w:t>
                 </w:r>
                 <w:r>
@@ -1437,7 +1364,7 @@
                     <w:noProof/>
                     <w:webHidden/>
                   </w:rPr>
-                  <w:instrText xml:space="preserve"> PAGEREF _Toc5116043 \h </w:instrText>
+                  <w:instrText xml:space="preserve"> PAGEREF _Toc5801441 \h </w:instrText>
                 </w:r>
                 <w:r>
                   <w:rPr>
@@ -1457,7 +1384,7 @@
                     <w:noProof/>
                     <w:webHidden/>
                   </w:rPr>
-                  <w:t>3</w:t>
+                  <w:t>4</w:t>
                 </w:r>
                 <w:r>
                   <w:rPr>
@@ -1472,6 +1399,7 @@
               <w:pPr>
                 <w:pStyle w:val="TM1"/>
                 <w:tabs>
+                  <w:tab w:val="left" w:pos="440"/>
                   <w:tab w:val="right" w:leader="dot" w:pos="9062"/>
                 </w:tabs>
                 <w:rPr>
@@ -1480,23 +1408,38 @@
                   <w:lang w:eastAsia="fr-CH"/>
                 </w:rPr>
               </w:pPr>
-              <w:hyperlink w:anchor="_Toc5116044" w:history="1">
+              <w:hyperlink w:anchor="_Toc5801442" w:history="1">
                 <w:r>
                   <w:rPr>
                     <w:rStyle w:val="Lienhypertexte"/>
                     <w:noProof/>
                   </w:rPr>
-                  <w:t>Planification</w:t>
-                </w:r>
-                <w:r>
-                  <w:rPr>
-                    <w:noProof/>
-                    <w:webHidden/>
+                  <w:t>3</w:t>
+                </w:r>
+                <w:r>
+                  <w:rPr>
+                    <w:rFonts w:eastAsiaTheme="minorEastAsia"/>
+                    <w:noProof/>
+                    <w:lang w:eastAsia="fr-CH"/>
                   </w:rPr>
                   <w:tab/>
                 </w:r>
                 <w:r>
                   <w:rPr>
+                    <w:rStyle w:val="Lienhypertexte"/>
+                    <w:noProof/>
+                  </w:rPr>
+                  <w:t>Cahier des charges</w:t>
+                </w:r>
+                <w:r>
+                  <w:rPr>
+                    <w:noProof/>
+                    <w:webHidden/>
+                  </w:rPr>
+                  <w:tab/>
+                </w:r>
+                <w:r>
+                  <w:rPr>
                     <w:noProof/>
                     <w:webHidden/>
                   </w:rPr>
@@ -1507,7 +1450,7 @@
                     <w:noProof/>
                     <w:webHidden/>
                   </w:rPr>
-                  <w:instrText xml:space="preserve"> PAGEREF _Toc5116044 \h </w:instrText>
+                  <w:instrText xml:space="preserve"> PAGEREF _Toc5801442 \h </w:instrText>
                 </w:r>
                 <w:r>
                   <w:rPr>
@@ -1540,8 +1483,9 @@
             </w:p>
             <w:p>
               <w:pPr>
-                <w:pStyle w:val="TM1"/>
+                <w:pStyle w:val="TM2"/>
                 <w:tabs>
+                  <w:tab w:val="left" w:pos="880"/>
                   <w:tab w:val="right" w:leader="dot" w:pos="9062"/>
                 </w:tabs>
                 <w:rPr>
@@ -1550,23 +1494,38 @@
                   <w:lang w:eastAsia="fr-CH"/>
                 </w:rPr>
               </w:pPr>
-              <w:hyperlink w:anchor="_Toc5116045" w:history="1">
+              <w:hyperlink w:anchor="_Toc5801443" w:history="1">
                 <w:r>
                   <w:rPr>
                     <w:rStyle w:val="Lienhypertexte"/>
                     <w:noProof/>
                   </w:rPr>
-                  <w:t>Méthodologie</w:t>
-                </w:r>
-                <w:r>
-                  <w:rPr>
-                    <w:noProof/>
-                    <w:webHidden/>
+                  <w:t>3.1</w:t>
+                </w:r>
+                <w:r>
+                  <w:rPr>
+                    <w:rFonts w:eastAsiaTheme="minorEastAsia"/>
+                    <w:noProof/>
+                    <w:lang w:eastAsia="fr-CH"/>
                   </w:rPr>
                   <w:tab/>
                 </w:r>
                 <w:r>
                   <w:rPr>
+                    <w:rStyle w:val="Lienhypertexte"/>
+                    <w:noProof/>
+                  </w:rPr>
+                  <w:t>Objectif</w:t>
+                </w:r>
+                <w:r>
+                  <w:rPr>
+                    <w:noProof/>
+                    <w:webHidden/>
+                  </w:rPr>
+                  <w:tab/>
+                </w:r>
+                <w:r>
+                  <w:rPr>
                     <w:noProof/>
                     <w:webHidden/>
                   </w:rPr>
@@ -1577,7 +1536,7 @@
                     <w:noProof/>
                     <w:webHidden/>
                   </w:rPr>
-                  <w:instrText xml:space="preserve"> PAGEREF _Toc5116045 \h </w:instrText>
+                  <w:instrText xml:space="preserve"> PAGEREF _Toc5801443 \h </w:instrText>
                 </w:r>
                 <w:r>
                   <w:rPr>
@@ -1612,6 +1571,7 @@
               <w:pPr>
                 <w:pStyle w:val="TM2"/>
                 <w:tabs>
+                  <w:tab w:val="left" w:pos="880"/>
                   <w:tab w:val="right" w:leader="dot" w:pos="9062"/>
                 </w:tabs>
                 <w:rPr>
@@ -1620,23 +1580,38 @@
                   <w:lang w:eastAsia="fr-CH"/>
                 </w:rPr>
               </w:pPr>
-              <w:hyperlink w:anchor="_Toc5116046" w:history="1">
+              <w:hyperlink w:anchor="_Toc5801444" w:history="1">
                 <w:r>
                   <w:rPr>
                     <w:rStyle w:val="Lienhypertexte"/>
                     <w:noProof/>
                   </w:rPr>
-                  <w:t>Planification 6 étapes / GANTT</w:t>
-                </w:r>
-                <w:r>
-                  <w:rPr>
-                    <w:noProof/>
-                    <w:webHidden/>
+                  <w:t>3.2</w:t>
+                </w:r>
+                <w:r>
+                  <w:rPr>
+                    <w:rFonts w:eastAsiaTheme="minorEastAsia"/>
+                    <w:noProof/>
+                    <w:lang w:eastAsia="fr-CH"/>
                   </w:rPr>
                   <w:tab/>
                 </w:r>
                 <w:r>
                   <w:rPr>
+                    <w:rStyle w:val="Lienhypertexte"/>
+                    <w:noProof/>
+                  </w:rPr>
+                  <w:t>Fonctionnalités</w:t>
+                </w:r>
+                <w:r>
+                  <w:rPr>
+                    <w:noProof/>
+                    <w:webHidden/>
+                  </w:rPr>
+                  <w:tab/>
+                </w:r>
+                <w:r>
+                  <w:rPr>
                     <w:noProof/>
                     <w:webHidden/>
                   </w:rPr>
@@ -1647,7 +1622,7 @@
                     <w:noProof/>
                     <w:webHidden/>
                   </w:rPr>
-                  <w:instrText xml:space="preserve"> PAGEREF _Toc5116046 \h </w:instrText>
+                  <w:instrText xml:space="preserve"> PAGEREF _Toc5801444 \h </w:instrText>
                 </w:r>
                 <w:r>
                   <w:rPr>
@@ -1680,8 +1655,9 @@
             </w:p>
             <w:p>
               <w:pPr>
-                <w:pStyle w:val="TM2"/>
+                <w:pStyle w:val="TM1"/>
                 <w:tabs>
+                  <w:tab w:val="left" w:pos="440"/>
                   <w:tab w:val="right" w:leader="dot" w:pos="9062"/>
                 </w:tabs>
                 <w:rPr>
@@ -1690,23 +1666,38 @@
                   <w:lang w:eastAsia="fr-CH"/>
                 </w:rPr>
               </w:pPr>
-              <w:hyperlink w:anchor="_Toc5116047" w:history="1">
+              <w:hyperlink w:anchor="_Toc5801445" w:history="1">
                 <w:r>
                   <w:rPr>
                     <w:rStyle w:val="Lienhypertexte"/>
                     <w:noProof/>
                   </w:rPr>
-                  <w:t>Développement Agile / BACKLOG</w:t>
-                </w:r>
-                <w:r>
-                  <w:rPr>
-                    <w:noProof/>
-                    <w:webHidden/>
+                  <w:t>4</w:t>
+                </w:r>
+                <w:r>
+                  <w:rPr>
+                    <w:rFonts w:eastAsiaTheme="minorEastAsia"/>
+                    <w:noProof/>
+                    <w:lang w:eastAsia="fr-CH"/>
                   </w:rPr>
                   <w:tab/>
                 </w:r>
                 <w:r>
                   <w:rPr>
+                    <w:rStyle w:val="Lienhypertexte"/>
+                    <w:noProof/>
+                  </w:rPr>
+                  <w:t>Planification</w:t>
+                </w:r>
+                <w:r>
+                  <w:rPr>
+                    <w:noProof/>
+                    <w:webHidden/>
+                  </w:rPr>
+                  <w:tab/>
+                </w:r>
+                <w:r>
+                  <w:rPr>
                     <w:noProof/>
                     <w:webHidden/>
                   </w:rPr>
@@ -1717,7 +1708,7 @@
                     <w:noProof/>
                     <w:webHidden/>
                   </w:rPr>
-                  <w:instrText xml:space="preserve"> PAGEREF _Toc5116047 \h </w:instrText>
+                  <w:instrText xml:space="preserve"> PAGEREF _Toc5801445 \h </w:instrText>
                 </w:r>
                 <w:r>
                   <w:rPr>
@@ -1738,6 +1729,1178 @@
                     <w:webHidden/>
                   </w:rPr>
                   <w:t>5</w:t>
+                </w:r>
+                <w:r>
+                  <w:rPr>
+                    <w:noProof/>
+                    <w:webHidden/>
+                  </w:rPr>
+                  <w:fldChar w:fldCharType="end"/>
+                </w:r>
+              </w:hyperlink>
+            </w:p>
+            <w:p>
+              <w:pPr>
+                <w:pStyle w:val="TM2"/>
+                <w:tabs>
+                  <w:tab w:val="left" w:pos="880"/>
+                  <w:tab w:val="right" w:leader="dot" w:pos="9062"/>
+                </w:tabs>
+                <w:rPr>
+                  <w:rFonts w:eastAsiaTheme="minorEastAsia"/>
+                  <w:noProof/>
+                  <w:lang w:eastAsia="fr-CH"/>
+                </w:rPr>
+              </w:pPr>
+              <w:hyperlink w:anchor="_Toc5801446" w:history="1">
+                <w:r>
+                  <w:rPr>
+                    <w:rStyle w:val="Lienhypertexte"/>
+                    <w:noProof/>
+                  </w:rPr>
+                  <w:t>4.1</w:t>
+                </w:r>
+                <w:r>
+                  <w:rPr>
+                    <w:rFonts w:eastAsiaTheme="minorEastAsia"/>
+                    <w:noProof/>
+                    <w:lang w:eastAsia="fr-CH"/>
+                  </w:rPr>
+                  <w:tab/>
+                </w:r>
+                <w:r>
+                  <w:rPr>
+                    <w:rStyle w:val="Lienhypertexte"/>
+                    <w:noProof/>
+                  </w:rPr>
+                  <w:t>Planification prévue</w:t>
+                </w:r>
+                <w:r>
+                  <w:rPr>
+                    <w:noProof/>
+                    <w:webHidden/>
+                  </w:rPr>
+                  <w:tab/>
+                </w:r>
+                <w:r>
+                  <w:rPr>
+                    <w:noProof/>
+                    <w:webHidden/>
+                  </w:rPr>
+                  <w:fldChar w:fldCharType="begin"/>
+                </w:r>
+                <w:r>
+                  <w:rPr>
+                    <w:noProof/>
+                    <w:webHidden/>
+                  </w:rPr>
+                  <w:instrText xml:space="preserve"> PAGEREF _Toc5801446 \h </w:instrText>
+                </w:r>
+                <w:r>
+                  <w:rPr>
+                    <w:noProof/>
+                    <w:webHidden/>
+                  </w:rPr>
+                </w:r>
+                <w:r>
+                  <w:rPr>
+                    <w:noProof/>
+                    <w:webHidden/>
+                  </w:rPr>
+                  <w:fldChar w:fldCharType="separate"/>
+                </w:r>
+                <w:r>
+                  <w:rPr>
+                    <w:noProof/>
+                    <w:webHidden/>
+                  </w:rPr>
+                  <w:t>5</w:t>
+                </w:r>
+                <w:r>
+                  <w:rPr>
+                    <w:noProof/>
+                    <w:webHidden/>
+                  </w:rPr>
+                  <w:fldChar w:fldCharType="end"/>
+                </w:r>
+              </w:hyperlink>
+            </w:p>
+            <w:p>
+              <w:pPr>
+                <w:pStyle w:val="TM2"/>
+                <w:tabs>
+                  <w:tab w:val="left" w:pos="880"/>
+                  <w:tab w:val="right" w:leader="dot" w:pos="9062"/>
+                </w:tabs>
+                <w:rPr>
+                  <w:rFonts w:eastAsiaTheme="minorEastAsia"/>
+                  <w:noProof/>
+                  <w:lang w:eastAsia="fr-CH"/>
+                </w:rPr>
+              </w:pPr>
+              <w:hyperlink w:anchor="_Toc5801447" w:history="1">
+                <w:r>
+                  <w:rPr>
+                    <w:rStyle w:val="Lienhypertexte"/>
+                    <w:noProof/>
+                  </w:rPr>
+                  <w:t>4.2</w:t>
+                </w:r>
+                <w:r>
+                  <w:rPr>
+                    <w:rFonts w:eastAsiaTheme="minorEastAsia"/>
+                    <w:noProof/>
+                    <w:lang w:eastAsia="fr-CH"/>
+                  </w:rPr>
+                  <w:tab/>
+                </w:r>
+                <w:r>
+                  <w:rPr>
+                    <w:rStyle w:val="Lienhypertexte"/>
+                    <w:noProof/>
+                  </w:rPr>
+                  <w:t>Planification Réelle</w:t>
+                </w:r>
+                <w:r>
+                  <w:rPr>
+                    <w:noProof/>
+                    <w:webHidden/>
+                  </w:rPr>
+                  <w:tab/>
+                </w:r>
+                <w:r>
+                  <w:rPr>
+                    <w:noProof/>
+                    <w:webHidden/>
+                  </w:rPr>
+                  <w:fldChar w:fldCharType="begin"/>
+                </w:r>
+                <w:r>
+                  <w:rPr>
+                    <w:noProof/>
+                    <w:webHidden/>
+                  </w:rPr>
+                  <w:instrText xml:space="preserve"> PAGEREF _Toc5801447 \h </w:instrText>
+                </w:r>
+                <w:r>
+                  <w:rPr>
+                    <w:noProof/>
+                    <w:webHidden/>
+                  </w:rPr>
+                </w:r>
+                <w:r>
+                  <w:rPr>
+                    <w:noProof/>
+                    <w:webHidden/>
+                  </w:rPr>
+                  <w:fldChar w:fldCharType="separate"/>
+                </w:r>
+                <w:r>
+                  <w:rPr>
+                    <w:noProof/>
+                    <w:webHidden/>
+                  </w:rPr>
+                  <w:t>5</w:t>
+                </w:r>
+                <w:r>
+                  <w:rPr>
+                    <w:noProof/>
+                    <w:webHidden/>
+                  </w:rPr>
+                  <w:fldChar w:fldCharType="end"/>
+                </w:r>
+              </w:hyperlink>
+            </w:p>
+            <w:p>
+              <w:pPr>
+                <w:pStyle w:val="TM1"/>
+                <w:tabs>
+                  <w:tab w:val="left" w:pos="440"/>
+                  <w:tab w:val="right" w:leader="dot" w:pos="9062"/>
+                </w:tabs>
+                <w:rPr>
+                  <w:rFonts w:eastAsiaTheme="minorEastAsia"/>
+                  <w:noProof/>
+                  <w:lang w:eastAsia="fr-CH"/>
+                </w:rPr>
+              </w:pPr>
+              <w:hyperlink w:anchor="_Toc5801448" w:history="1">
+                <w:r>
+                  <w:rPr>
+                    <w:rStyle w:val="Lienhypertexte"/>
+                    <w:noProof/>
+                  </w:rPr>
+                  <w:t>5</w:t>
+                </w:r>
+                <w:r>
+                  <w:rPr>
+                    <w:rFonts w:eastAsiaTheme="minorEastAsia"/>
+                    <w:noProof/>
+                    <w:lang w:eastAsia="fr-CH"/>
+                  </w:rPr>
+                  <w:tab/>
+                </w:r>
+                <w:r>
+                  <w:rPr>
+                    <w:rStyle w:val="Lienhypertexte"/>
+                    <w:noProof/>
+                  </w:rPr>
+                  <w:t>Méthodologie</w:t>
+                </w:r>
+                <w:r>
+                  <w:rPr>
+                    <w:noProof/>
+                    <w:webHidden/>
+                  </w:rPr>
+                  <w:tab/>
+                </w:r>
+                <w:r>
+                  <w:rPr>
+                    <w:noProof/>
+                    <w:webHidden/>
+                  </w:rPr>
+                  <w:fldChar w:fldCharType="begin"/>
+                </w:r>
+                <w:r>
+                  <w:rPr>
+                    <w:noProof/>
+                    <w:webHidden/>
+                  </w:rPr>
+                  <w:instrText xml:space="preserve"> PAGEREF _Toc5801448 \h </w:instrText>
+                </w:r>
+                <w:r>
+                  <w:rPr>
+                    <w:noProof/>
+                    <w:webHidden/>
+                  </w:rPr>
+                </w:r>
+                <w:r>
+                  <w:rPr>
+                    <w:noProof/>
+                    <w:webHidden/>
+                  </w:rPr>
+                  <w:fldChar w:fldCharType="separate"/>
+                </w:r>
+                <w:r>
+                  <w:rPr>
+                    <w:noProof/>
+                    <w:webHidden/>
+                  </w:rPr>
+                  <w:t>5</w:t>
+                </w:r>
+                <w:r>
+                  <w:rPr>
+                    <w:noProof/>
+                    <w:webHidden/>
+                  </w:rPr>
+                  <w:fldChar w:fldCharType="end"/>
+                </w:r>
+              </w:hyperlink>
+            </w:p>
+            <w:p>
+              <w:pPr>
+                <w:pStyle w:val="TM2"/>
+                <w:tabs>
+                  <w:tab w:val="left" w:pos="880"/>
+                  <w:tab w:val="right" w:leader="dot" w:pos="9062"/>
+                </w:tabs>
+                <w:rPr>
+                  <w:rFonts w:eastAsiaTheme="minorEastAsia"/>
+                  <w:noProof/>
+                  <w:lang w:eastAsia="fr-CH"/>
+                </w:rPr>
+              </w:pPr>
+              <w:hyperlink w:anchor="_Toc5801449" w:history="1">
+                <w:r>
+                  <w:rPr>
+                    <w:rStyle w:val="Lienhypertexte"/>
+                    <w:noProof/>
+                  </w:rPr>
+                  <w:t>5.1</w:t>
+                </w:r>
+                <w:r>
+                  <w:rPr>
+                    <w:rFonts w:eastAsiaTheme="minorEastAsia"/>
+                    <w:noProof/>
+                    <w:lang w:eastAsia="fr-CH"/>
+                  </w:rPr>
+                  <w:tab/>
+                </w:r>
+                <w:r>
+                  <w:rPr>
+                    <w:rStyle w:val="Lienhypertexte"/>
+                    <w:noProof/>
+                  </w:rPr>
+                  <w:t>Planification en 6 étapes / GANTT</w:t>
+                </w:r>
+                <w:r>
+                  <w:rPr>
+                    <w:noProof/>
+                    <w:webHidden/>
+                  </w:rPr>
+                  <w:tab/>
+                </w:r>
+                <w:r>
+                  <w:rPr>
+                    <w:noProof/>
+                    <w:webHidden/>
+                  </w:rPr>
+                  <w:fldChar w:fldCharType="begin"/>
+                </w:r>
+                <w:r>
+                  <w:rPr>
+                    <w:noProof/>
+                    <w:webHidden/>
+                  </w:rPr>
+                  <w:instrText xml:space="preserve"> PAGEREF _Toc5801449 \h </w:instrText>
+                </w:r>
+                <w:r>
+                  <w:rPr>
+                    <w:noProof/>
+                    <w:webHidden/>
+                  </w:rPr>
+                </w:r>
+                <w:r>
+                  <w:rPr>
+                    <w:noProof/>
+                    <w:webHidden/>
+                  </w:rPr>
+                  <w:fldChar w:fldCharType="separate"/>
+                </w:r>
+                <w:r>
+                  <w:rPr>
+                    <w:noProof/>
+                    <w:webHidden/>
+                  </w:rPr>
+                  <w:t>5</w:t>
+                </w:r>
+                <w:r>
+                  <w:rPr>
+                    <w:noProof/>
+                    <w:webHidden/>
+                  </w:rPr>
+                  <w:fldChar w:fldCharType="end"/>
+                </w:r>
+              </w:hyperlink>
+            </w:p>
+            <w:p>
+              <w:pPr>
+                <w:pStyle w:val="TM2"/>
+                <w:tabs>
+                  <w:tab w:val="left" w:pos="880"/>
+                  <w:tab w:val="right" w:leader="dot" w:pos="9062"/>
+                </w:tabs>
+                <w:rPr>
+                  <w:rFonts w:eastAsiaTheme="minorEastAsia"/>
+                  <w:noProof/>
+                  <w:lang w:eastAsia="fr-CH"/>
+                </w:rPr>
+              </w:pPr>
+              <w:hyperlink w:anchor="_Toc5801450" w:history="1">
+                <w:r>
+                  <w:rPr>
+                    <w:rStyle w:val="Lienhypertexte"/>
+                    <w:noProof/>
+                  </w:rPr>
+                  <w:t>5.2</w:t>
+                </w:r>
+                <w:r>
+                  <w:rPr>
+                    <w:rFonts w:eastAsiaTheme="minorEastAsia"/>
+                    <w:noProof/>
+                    <w:lang w:eastAsia="fr-CH"/>
+                  </w:rPr>
+                  <w:tab/>
+                </w:r>
+                <w:r>
+                  <w:rPr>
+                    <w:rStyle w:val="Lienhypertexte"/>
+                    <w:noProof/>
+                  </w:rPr>
+                  <w:t>Développement agile / BACKLOG</w:t>
+                </w:r>
+                <w:r>
+                  <w:rPr>
+                    <w:noProof/>
+                    <w:webHidden/>
+                  </w:rPr>
+                  <w:tab/>
+                </w:r>
+                <w:r>
+                  <w:rPr>
+                    <w:noProof/>
+                    <w:webHidden/>
+                  </w:rPr>
+                  <w:fldChar w:fldCharType="begin"/>
+                </w:r>
+                <w:r>
+                  <w:rPr>
+                    <w:noProof/>
+                    <w:webHidden/>
+                  </w:rPr>
+                  <w:instrText xml:space="preserve"> PAGEREF _Toc5801450 \h </w:instrText>
+                </w:r>
+                <w:r>
+                  <w:rPr>
+                    <w:noProof/>
+                    <w:webHidden/>
+                  </w:rPr>
+                </w:r>
+                <w:r>
+                  <w:rPr>
+                    <w:noProof/>
+                    <w:webHidden/>
+                  </w:rPr>
+                  <w:fldChar w:fldCharType="separate"/>
+                </w:r>
+                <w:r>
+                  <w:rPr>
+                    <w:noProof/>
+                    <w:webHidden/>
+                  </w:rPr>
+                  <w:t>6</w:t>
+                </w:r>
+                <w:r>
+                  <w:rPr>
+                    <w:noProof/>
+                    <w:webHidden/>
+                  </w:rPr>
+                  <w:fldChar w:fldCharType="end"/>
+                </w:r>
+              </w:hyperlink>
+            </w:p>
+            <w:p>
+              <w:pPr>
+                <w:pStyle w:val="TM1"/>
+                <w:tabs>
+                  <w:tab w:val="left" w:pos="440"/>
+                  <w:tab w:val="right" w:leader="dot" w:pos="9062"/>
+                </w:tabs>
+                <w:rPr>
+                  <w:rFonts w:eastAsiaTheme="minorEastAsia"/>
+                  <w:noProof/>
+                  <w:lang w:eastAsia="fr-CH"/>
+                </w:rPr>
+              </w:pPr>
+              <w:hyperlink w:anchor="_Toc5801451" w:history="1">
+                <w:r>
+                  <w:rPr>
+                    <w:rStyle w:val="Lienhypertexte"/>
+                    <w:noProof/>
+                  </w:rPr>
+                  <w:t>6</w:t>
+                </w:r>
+                <w:r>
+                  <w:rPr>
+                    <w:rFonts w:eastAsiaTheme="minorEastAsia"/>
+                    <w:noProof/>
+                    <w:lang w:eastAsia="fr-CH"/>
+                  </w:rPr>
+                  <w:tab/>
+                </w:r>
+                <w:r>
+                  <w:rPr>
+                    <w:rStyle w:val="Lienhypertexte"/>
+                    <w:noProof/>
+                  </w:rPr>
+                  <w:t>Analyse organique</w:t>
+                </w:r>
+                <w:r>
+                  <w:rPr>
+                    <w:noProof/>
+                    <w:webHidden/>
+                  </w:rPr>
+                  <w:tab/>
+                </w:r>
+                <w:r>
+                  <w:rPr>
+                    <w:noProof/>
+                    <w:webHidden/>
+                  </w:rPr>
+                  <w:fldChar w:fldCharType="begin"/>
+                </w:r>
+                <w:r>
+                  <w:rPr>
+                    <w:noProof/>
+                    <w:webHidden/>
+                  </w:rPr>
+                  <w:instrText xml:space="preserve"> PAGEREF _Toc5801451 \h </w:instrText>
+                </w:r>
+                <w:r>
+                  <w:rPr>
+                    <w:noProof/>
+                    <w:webHidden/>
+                  </w:rPr>
+                </w:r>
+                <w:r>
+                  <w:rPr>
+                    <w:noProof/>
+                    <w:webHidden/>
+                  </w:rPr>
+                  <w:fldChar w:fldCharType="separate"/>
+                </w:r>
+                <w:r>
+                  <w:rPr>
+                    <w:noProof/>
+                    <w:webHidden/>
+                  </w:rPr>
+                  <w:t>6</w:t>
+                </w:r>
+                <w:r>
+                  <w:rPr>
+                    <w:noProof/>
+                    <w:webHidden/>
+                  </w:rPr>
+                  <w:fldChar w:fldCharType="end"/>
+                </w:r>
+              </w:hyperlink>
+            </w:p>
+            <w:p>
+              <w:pPr>
+                <w:pStyle w:val="TM2"/>
+                <w:tabs>
+                  <w:tab w:val="left" w:pos="880"/>
+                  <w:tab w:val="right" w:leader="dot" w:pos="9062"/>
+                </w:tabs>
+                <w:rPr>
+                  <w:rFonts w:eastAsiaTheme="minorEastAsia"/>
+                  <w:noProof/>
+                  <w:lang w:eastAsia="fr-CH"/>
+                </w:rPr>
+              </w:pPr>
+              <w:hyperlink w:anchor="_Toc5801452" w:history="1">
+                <w:r>
+                  <w:rPr>
+                    <w:rStyle w:val="Lienhypertexte"/>
+                    <w:noProof/>
+                  </w:rPr>
+                  <w:t>6.1</w:t>
+                </w:r>
+                <w:r>
+                  <w:rPr>
+                    <w:rFonts w:eastAsiaTheme="minorEastAsia"/>
+                    <w:noProof/>
+                    <w:lang w:eastAsia="fr-CH"/>
+                  </w:rPr>
+                  <w:tab/>
+                </w:r>
+                <w:r>
+                  <w:rPr>
+                    <w:rStyle w:val="Lienhypertexte"/>
+                    <w:noProof/>
+                  </w:rPr>
+                  <w:t>Base de données</w:t>
+                </w:r>
+                <w:r>
+                  <w:rPr>
+                    <w:noProof/>
+                    <w:webHidden/>
+                  </w:rPr>
+                  <w:tab/>
+                </w:r>
+                <w:r>
+                  <w:rPr>
+                    <w:noProof/>
+                    <w:webHidden/>
+                  </w:rPr>
+                  <w:fldChar w:fldCharType="begin"/>
+                </w:r>
+                <w:r>
+                  <w:rPr>
+                    <w:noProof/>
+                    <w:webHidden/>
+                  </w:rPr>
+                  <w:instrText xml:space="preserve"> PAGEREF _Toc5801452 \h </w:instrText>
+                </w:r>
+                <w:r>
+                  <w:rPr>
+                    <w:noProof/>
+                    <w:webHidden/>
+                  </w:rPr>
+                </w:r>
+                <w:r>
+                  <w:rPr>
+                    <w:noProof/>
+                    <w:webHidden/>
+                  </w:rPr>
+                  <w:fldChar w:fldCharType="separate"/>
+                </w:r>
+                <w:r>
+                  <w:rPr>
+                    <w:noProof/>
+                    <w:webHidden/>
+                  </w:rPr>
+                  <w:t>6</w:t>
+                </w:r>
+                <w:r>
+                  <w:rPr>
+                    <w:noProof/>
+                    <w:webHidden/>
+                  </w:rPr>
+                  <w:fldChar w:fldCharType="end"/>
+                </w:r>
+              </w:hyperlink>
+            </w:p>
+            <w:p>
+              <w:pPr>
+                <w:pStyle w:val="TM3"/>
+                <w:tabs>
+                  <w:tab w:val="left" w:pos="1320"/>
+                  <w:tab w:val="right" w:leader="dot" w:pos="9062"/>
+                </w:tabs>
+                <w:rPr>
+                  <w:rFonts w:eastAsiaTheme="minorEastAsia"/>
+                  <w:noProof/>
+                  <w:lang w:eastAsia="fr-CH"/>
+                </w:rPr>
+              </w:pPr>
+              <w:hyperlink w:anchor="_Toc5801453" w:history="1">
+                <w:r>
+                  <w:rPr>
+                    <w:rStyle w:val="Lienhypertexte"/>
+                    <w:noProof/>
+                  </w:rPr>
+                  <w:t>6.1.1</w:t>
+                </w:r>
+                <w:r>
+                  <w:rPr>
+                    <w:rFonts w:eastAsiaTheme="minorEastAsia"/>
+                    <w:noProof/>
+                    <w:lang w:eastAsia="fr-CH"/>
+                  </w:rPr>
+                  <w:tab/>
+                </w:r>
+                <w:r>
+                  <w:rPr>
+                    <w:rStyle w:val="Lienhypertexte"/>
+                    <w:noProof/>
+                  </w:rPr>
+                  <w:t>Informations</w:t>
+                </w:r>
+                <w:r>
+                  <w:rPr>
+                    <w:noProof/>
+                    <w:webHidden/>
+                  </w:rPr>
+                  <w:tab/>
+                </w:r>
+                <w:r>
+                  <w:rPr>
+                    <w:noProof/>
+                    <w:webHidden/>
+                  </w:rPr>
+                  <w:fldChar w:fldCharType="begin"/>
+                </w:r>
+                <w:r>
+                  <w:rPr>
+                    <w:noProof/>
+                    <w:webHidden/>
+                  </w:rPr>
+                  <w:instrText xml:space="preserve"> PAGEREF _Toc5801453 \h </w:instrText>
+                </w:r>
+                <w:r>
+                  <w:rPr>
+                    <w:noProof/>
+                    <w:webHidden/>
+                  </w:rPr>
+                </w:r>
+                <w:r>
+                  <w:rPr>
+                    <w:noProof/>
+                    <w:webHidden/>
+                  </w:rPr>
+                  <w:fldChar w:fldCharType="separate"/>
+                </w:r>
+                <w:r>
+                  <w:rPr>
+                    <w:noProof/>
+                    <w:webHidden/>
+                  </w:rPr>
+                  <w:t>6</w:t>
+                </w:r>
+                <w:r>
+                  <w:rPr>
+                    <w:noProof/>
+                    <w:webHidden/>
+                  </w:rPr>
+                  <w:fldChar w:fldCharType="end"/>
+                </w:r>
+              </w:hyperlink>
+            </w:p>
+            <w:p>
+              <w:pPr>
+                <w:pStyle w:val="TM2"/>
+                <w:tabs>
+                  <w:tab w:val="left" w:pos="880"/>
+                  <w:tab w:val="right" w:leader="dot" w:pos="9062"/>
+                </w:tabs>
+                <w:rPr>
+                  <w:rFonts w:eastAsiaTheme="minorEastAsia"/>
+                  <w:noProof/>
+                  <w:lang w:eastAsia="fr-CH"/>
+                </w:rPr>
+              </w:pPr>
+              <w:hyperlink w:anchor="_Toc5801454" w:history="1">
+                <w:r>
+                  <w:rPr>
+                    <w:rStyle w:val="Lienhypertexte"/>
+                    <w:noProof/>
+                  </w:rPr>
+                  <w:t>6.2</w:t>
+                </w:r>
+                <w:r>
+                  <w:rPr>
+                    <w:rFonts w:eastAsiaTheme="minorEastAsia"/>
+                    <w:noProof/>
+                    <w:lang w:eastAsia="fr-CH"/>
+                  </w:rPr>
+                  <w:tab/>
+                </w:r>
+                <w:r>
+                  <w:rPr>
+                    <w:rStyle w:val="Lienhypertexte"/>
+                    <w:noProof/>
+                  </w:rPr>
+                  <w:t>MCD</w:t>
+                </w:r>
+                <w:r>
+                  <w:rPr>
+                    <w:rStyle w:val="Lienhypertexte"/>
+                    <w:noProof/>
+                  </w:rPr>
+                  <w:drawing>
+                    <wp:inline distT="0" distB="0" distL="0" distR="0" wp14:anchorId="0C736797" wp14:editId="4259C10E">
+                      <wp:extent cx="5753100" cy="4562475"/>
+                      <wp:effectExtent l="0" t="0" r="0" b="9525"/>
+                      <wp:docPr id="4" name="Image 4"/>
+                      <wp:cNvGraphicFramePr>
+                        <a:graphicFrameLocks xmlns:a="http://schemas.openxmlformats.org/drawingml/2006/main" noChangeAspect="1"/>
+                      </wp:cNvGraphicFramePr>
+                      <a:graphic xmlns:a="http://schemas.openxmlformats.org/drawingml/2006/main">
+                        <a:graphicData uri="http://schemas.openxmlformats.org/drawingml/2006/picture">
+                          <pic:pic xmlns:pic="http://schemas.openxmlformats.org/drawingml/2006/picture">
+                            <pic:nvPicPr>
+                              <pic:cNvPr id="0" name="Picture 4"/>
+                              <pic:cNvPicPr>
+                                <a:picLocks noChangeAspect="1" noChangeArrowheads="1"/>
+                              </pic:cNvPicPr>
+                            </pic:nvPicPr>
+                            <pic:blipFill>
+                              <a:blip r:embed="rId11" cstate="print">
+                                <a:extLst>
+                                  <a:ext uri="{28A0092B-C50C-407E-A947-70E740481C1C}">
+                                    <a14:useLocalDpi xmlns:a14="http://schemas.microsoft.com/office/drawing/2010/main" val="0"/>
+                                  </a:ext>
+                                </a:extLst>
+                              </a:blip>
+                              <a:srcRect/>
+                              <a:stretch>
+                                <a:fillRect/>
+                              </a:stretch>
+                            </pic:blipFill>
+                            <pic:spPr bwMode="auto">
+                              <a:xfrm>
+                                <a:off x="0" y="0"/>
+                                <a:ext cx="5753100" cy="4562475"/>
+                              </a:xfrm>
+                              <a:prstGeom prst="rect">
+                                <a:avLst/>
+                              </a:prstGeom>
+                              <a:noFill/>
+                              <a:ln>
+                                <a:noFill/>
+                              </a:ln>
+                            </pic:spPr>
+                          </pic:pic>
+                        </a:graphicData>
+                      </a:graphic>
+                    </wp:inline>
+                  </w:drawing>
+                </w:r>
+                <w:r>
+                  <w:rPr>
+                    <w:noProof/>
+                    <w:webHidden/>
+                  </w:rPr>
+                  <w:tab/>
+                </w:r>
+                <w:r>
+                  <w:rPr>
+                    <w:noProof/>
+                    <w:webHidden/>
+                  </w:rPr>
+                  <w:fldChar w:fldCharType="begin"/>
+                </w:r>
+                <w:r>
+                  <w:rPr>
+                    <w:noProof/>
+                    <w:webHidden/>
+                  </w:rPr>
+                  <w:instrText xml:space="preserve"> PAGEREF _Toc5801454 \h </w:instrText>
+                </w:r>
+                <w:r>
+                  <w:rPr>
+                    <w:noProof/>
+                    <w:webHidden/>
+                  </w:rPr>
+                </w:r>
+                <w:r>
+                  <w:rPr>
+                    <w:noProof/>
+                    <w:webHidden/>
+                  </w:rPr>
+                  <w:fldChar w:fldCharType="separate"/>
+                </w:r>
+                <w:r>
+                  <w:rPr>
+                    <w:noProof/>
+                    <w:webHidden/>
+                  </w:rPr>
+                  <w:t>7</w:t>
+                </w:r>
+                <w:r>
+                  <w:rPr>
+                    <w:noProof/>
+                    <w:webHidden/>
+                  </w:rPr>
+                  <w:fldChar w:fldCharType="end"/>
+                </w:r>
+              </w:hyperlink>
+            </w:p>
+            <w:p>
+              <w:pPr>
+                <w:pStyle w:val="TM2"/>
+                <w:tabs>
+                  <w:tab w:val="left" w:pos="880"/>
+                  <w:tab w:val="right" w:leader="dot" w:pos="9062"/>
+                </w:tabs>
+                <w:rPr>
+                  <w:rFonts w:eastAsiaTheme="minorEastAsia"/>
+                  <w:noProof/>
+                  <w:lang w:eastAsia="fr-CH"/>
+                </w:rPr>
+              </w:pPr>
+              <w:hyperlink w:anchor="_Toc5801455" w:history="1">
+                <w:r>
+                  <w:rPr>
+                    <w:rStyle w:val="Lienhypertexte"/>
+                    <w:noProof/>
+                  </w:rPr>
+                  <w:t>6.3</w:t>
+                </w:r>
+                <w:r>
+                  <w:rPr>
+                    <w:rFonts w:eastAsiaTheme="minorEastAsia"/>
+                    <w:noProof/>
+                    <w:lang w:eastAsia="fr-CH"/>
+                  </w:rPr>
+                  <w:tab/>
+                </w:r>
+                <w:r>
+                  <w:rPr>
+                    <w:rStyle w:val="Lienhypertexte"/>
+                    <w:noProof/>
+                  </w:rPr>
+                  <w:t>MLD</w:t>
+                </w:r>
+                <w:r>
+                  <w:rPr>
+                    <w:noProof/>
+                    <w:webHidden/>
+                  </w:rPr>
+                  <w:tab/>
+                </w:r>
+                <w:r>
+                  <w:rPr>
+                    <w:noProof/>
+                    <w:webHidden/>
+                  </w:rPr>
+                  <w:fldChar w:fldCharType="begin"/>
+                </w:r>
+                <w:r>
+                  <w:rPr>
+                    <w:noProof/>
+                    <w:webHidden/>
+                  </w:rPr>
+                  <w:instrText xml:space="preserve"> PAGEREF _Toc5801455 \h </w:instrText>
+                </w:r>
+                <w:r>
+                  <w:rPr>
+                    <w:noProof/>
+                    <w:webHidden/>
+                  </w:rPr>
+                </w:r>
+                <w:r>
+                  <w:rPr>
+                    <w:noProof/>
+                    <w:webHidden/>
+                  </w:rPr>
+                  <w:fldChar w:fldCharType="separate"/>
+                </w:r>
+                <w:r>
+                  <w:rPr>
+                    <w:noProof/>
+                    <w:webHidden/>
+                  </w:rPr>
+                  <w:t>7</w:t>
+                </w:r>
+                <w:r>
+                  <w:rPr>
+                    <w:noProof/>
+                    <w:webHidden/>
+                  </w:rPr>
+                  <w:fldChar w:fldCharType="end"/>
+                </w:r>
+              </w:hyperlink>
+            </w:p>
+            <w:p>
+              <w:pPr>
+                <w:pStyle w:val="TM2"/>
+                <w:tabs>
+                  <w:tab w:val="left" w:pos="880"/>
+                  <w:tab w:val="right" w:leader="dot" w:pos="9062"/>
+                </w:tabs>
+                <w:rPr>
+                  <w:rFonts w:eastAsiaTheme="minorEastAsia"/>
+                  <w:noProof/>
+                  <w:lang w:eastAsia="fr-CH"/>
+                </w:rPr>
+              </w:pPr>
+              <w:hyperlink w:anchor="_Toc5801456" w:history="1">
+                <w:r>
+                  <w:rPr>
+                    <w:rStyle w:val="Lienhypertexte"/>
+                    <w:noProof/>
+                  </w:rPr>
+                  <w:t>6.4</w:t>
+                </w:r>
+                <w:r>
+                  <w:rPr>
+                    <w:rFonts w:eastAsiaTheme="minorEastAsia"/>
+                    <w:noProof/>
+                    <w:lang w:eastAsia="fr-CH"/>
+                  </w:rPr>
+                  <w:tab/>
+                </w:r>
+                <w:r>
+                  <w:rPr>
+                    <w:rStyle w:val="Lienhypertexte"/>
+                    <w:noProof/>
+                  </w:rPr>
+                  <w:t>Dictionnaire de données</w:t>
+                </w:r>
+                <w:r>
+                  <w:rPr>
+                    <w:noProof/>
+                    <w:webHidden/>
+                  </w:rPr>
+                  <w:tab/>
+                </w:r>
+                <w:r>
+                  <w:rPr>
+                    <w:noProof/>
+                    <w:webHidden/>
+                  </w:rPr>
+                  <w:fldChar w:fldCharType="begin"/>
+                </w:r>
+                <w:r>
+                  <w:rPr>
+                    <w:noProof/>
+                    <w:webHidden/>
+                  </w:rPr>
+                  <w:instrText xml:space="preserve"> PAGEREF _Toc5801456 \h </w:instrText>
+                </w:r>
+                <w:r>
+                  <w:rPr>
+                    <w:noProof/>
+                    <w:webHidden/>
+                  </w:rPr>
+                </w:r>
+                <w:r>
+                  <w:rPr>
+                    <w:noProof/>
+                    <w:webHidden/>
+                  </w:rPr>
+                  <w:fldChar w:fldCharType="separate"/>
+                </w:r>
+                <w:r>
+                  <w:rPr>
+                    <w:noProof/>
+                    <w:webHidden/>
+                  </w:rPr>
+                  <w:t>8</w:t>
+                </w:r>
+                <w:r>
+                  <w:rPr>
+                    <w:noProof/>
+                    <w:webHidden/>
+                  </w:rPr>
+                  <w:fldChar w:fldCharType="end"/>
+                </w:r>
+              </w:hyperlink>
+            </w:p>
+            <w:p>
+              <w:pPr>
+                <w:pStyle w:val="TM3"/>
+                <w:tabs>
+                  <w:tab w:val="left" w:pos="1320"/>
+                  <w:tab w:val="right" w:leader="dot" w:pos="9062"/>
+                </w:tabs>
+                <w:rPr>
+                  <w:rFonts w:eastAsiaTheme="minorEastAsia"/>
+                  <w:noProof/>
+                  <w:lang w:eastAsia="fr-CH"/>
+                </w:rPr>
+              </w:pPr>
+              <w:hyperlink w:anchor="_Toc5801457" w:history="1">
+                <w:r>
+                  <w:rPr>
+                    <w:rStyle w:val="Lienhypertexte"/>
+                    <w:noProof/>
+                  </w:rPr>
+                  <w:t>6.4.1</w:t>
+                </w:r>
+                <w:r>
+                  <w:rPr>
+                    <w:rFonts w:eastAsiaTheme="minorEastAsia"/>
+                    <w:noProof/>
+                    <w:lang w:eastAsia="fr-CH"/>
+                  </w:rPr>
+                  <w:tab/>
+                </w:r>
+                <w:r>
+                  <w:rPr>
+                    <w:rStyle w:val="Lienhypertexte"/>
+                    <w:noProof/>
+                  </w:rPr>
+                  <w:t>Description</w:t>
+                </w:r>
+                <w:r>
+                  <w:rPr>
+                    <w:noProof/>
+                    <w:webHidden/>
+                  </w:rPr>
+                  <w:tab/>
+                </w:r>
+                <w:r>
+                  <w:rPr>
+                    <w:noProof/>
+                    <w:webHidden/>
+                  </w:rPr>
+                  <w:fldChar w:fldCharType="begin"/>
+                </w:r>
+                <w:r>
+                  <w:rPr>
+                    <w:noProof/>
+                    <w:webHidden/>
+                  </w:rPr>
+                  <w:instrText xml:space="preserve"> PAGEREF _Toc5801457 \h </w:instrText>
+                </w:r>
+                <w:r>
+                  <w:rPr>
+                    <w:noProof/>
+                    <w:webHidden/>
+                  </w:rPr>
+                </w:r>
+                <w:r>
+                  <w:rPr>
+                    <w:noProof/>
+                    <w:webHidden/>
+                  </w:rPr>
+                  <w:fldChar w:fldCharType="separate"/>
+                </w:r>
+                <w:r>
+                  <w:rPr>
+                    <w:noProof/>
+                    <w:webHidden/>
+                  </w:rPr>
+                  <w:t>8</w:t>
+                </w:r>
+                <w:r>
+                  <w:rPr>
+                    <w:noProof/>
+                    <w:webHidden/>
+                  </w:rPr>
+                  <w:fldChar w:fldCharType="end"/>
+                </w:r>
+              </w:hyperlink>
+            </w:p>
+            <w:p>
+              <w:pPr>
+                <w:pStyle w:val="TM3"/>
+                <w:tabs>
+                  <w:tab w:val="left" w:pos="1320"/>
+                  <w:tab w:val="right" w:leader="dot" w:pos="9062"/>
+                </w:tabs>
+                <w:rPr>
+                  <w:rFonts w:eastAsiaTheme="minorEastAsia"/>
+                  <w:noProof/>
+                  <w:lang w:eastAsia="fr-CH"/>
+                </w:rPr>
+              </w:pPr>
+              <w:hyperlink w:anchor="_Toc5801458" w:history="1">
+                <w:r>
+                  <w:rPr>
+                    <w:rStyle w:val="Lienhypertexte"/>
+                    <w:noProof/>
+                  </w:rPr>
+                  <w:t>6.4.2</w:t>
+                </w:r>
+                <w:r>
+                  <w:rPr>
+                    <w:rFonts w:eastAsiaTheme="minorEastAsia"/>
+                    <w:noProof/>
+                    <w:lang w:eastAsia="fr-CH"/>
+                  </w:rPr>
+                  <w:tab/>
+                </w:r>
+                <w:r>
+                  <w:rPr>
+                    <w:rStyle w:val="Lienhypertexte"/>
+                    <w:noProof/>
+                  </w:rPr>
+                  <w:t>Architecture</w:t>
+                </w:r>
+                <w:r>
+                  <w:rPr>
+                    <w:noProof/>
+                    <w:webHidden/>
+                  </w:rPr>
+                  <w:tab/>
+                </w:r>
+                <w:r>
+                  <w:rPr>
+                    <w:noProof/>
+                    <w:webHidden/>
+                  </w:rPr>
+                  <w:fldChar w:fldCharType="begin"/>
+                </w:r>
+                <w:r>
+                  <w:rPr>
+                    <w:noProof/>
+                    <w:webHidden/>
+                  </w:rPr>
+                  <w:instrText xml:space="preserve"> PAGEREF _Toc5801458 \h </w:instrText>
+                </w:r>
+                <w:r>
+                  <w:rPr>
+                    <w:noProof/>
+                    <w:webHidden/>
+                  </w:rPr>
+                </w:r>
+                <w:r>
+                  <w:rPr>
+                    <w:noProof/>
+                    <w:webHidden/>
+                  </w:rPr>
+                  <w:fldChar w:fldCharType="separate"/>
+                </w:r>
+                <w:r>
+                  <w:rPr>
+                    <w:noProof/>
+                    <w:webHidden/>
+                  </w:rPr>
+                  <w:t>8</w:t>
                 </w:r>
                 <w:r>
                   <w:rPr>
@@ -1773,7 +2936,7 @@
         <w:pStyle w:val="Titre1"/>
       </w:pPr>
       <w:bookmarkStart w:id="0" w:name="_Toc5108956"/>
-      <w:bookmarkStart w:id="1" w:name="_Toc5116041"/>
+      <w:bookmarkStart w:id="1" w:name="_Toc5801439"/>
       <w:r>
         <w:lastRenderedPageBreak/>
         <w:t xml:space="preserve">Table </w:t>
@@ -2117,7 +3280,7 @@
         <w:pStyle w:val="Titre1"/>
       </w:pPr>
       <w:bookmarkStart w:id="2" w:name="_Toc5108957"/>
-      <w:bookmarkStart w:id="3" w:name="_Toc5116042"/>
+      <w:bookmarkStart w:id="3" w:name="_Toc5801440"/>
       <w:r>
         <w:lastRenderedPageBreak/>
         <w:t>Introduction</w:t>
@@ -2130,7 +3293,7 @@
         <w:pStyle w:val="Titre2"/>
       </w:pPr>
       <w:bookmarkStart w:id="4" w:name="_Toc5108958"/>
-      <w:bookmarkStart w:id="5" w:name="_Toc5116043"/>
+      <w:bookmarkStart w:id="5" w:name="_Toc5801441"/>
       <w:r>
         <w:t>Généralités</w:t>
       </w:r>
@@ -2301,17 +3464,21 @@
       <w:pPr>
         <w:pStyle w:val="Titre1"/>
       </w:pPr>
+      <w:bookmarkStart w:id="6" w:name="_Toc5801442"/>
       <w:r>
         <w:t>Cahier des charges</w:t>
       </w:r>
+      <w:bookmarkEnd w:id="6"/>
     </w:p>
     <w:p>
       <w:pPr>
         <w:pStyle w:val="Titre2"/>
       </w:pPr>
+      <w:bookmarkStart w:id="7" w:name="_Toc5801443"/>
       <w:r>
         <w:t>Objectif</w:t>
       </w:r>
+      <w:bookmarkEnd w:id="7"/>
     </w:p>
     <w:p>
       <w:r>
@@ -2343,9 +3510,11 @@
       <w:pPr>
         <w:pStyle w:val="Titre2"/>
       </w:pPr>
+      <w:bookmarkStart w:id="8" w:name="_Toc5801444"/>
       <w:r>
         <w:t>Fonctionnalités</w:t>
       </w:r>
+      <w:bookmarkEnd w:id="8"/>
       <w:r>
         <w:t xml:space="preserve"> </w:t>
       </w:r>
@@ -2424,15 +3593,7 @@
         </w:numPr>
       </w:pPr>
       <w:r>
-        <w:t xml:space="preserve">Pouvoir </w:t>
-      </w:r>
-      <w:proofErr w:type="gramStart"/>
-      <w:r>
-        <w:t>voir</w:t>
-      </w:r>
-      <w:proofErr w:type="gramEnd"/>
-      <w:r>
-        <w:t xml:space="preserve"> les histoires les plus récentes (en date) et voir les mieux noter</w:t>
+        <w:t>Pouvoir voir les histoires les plus récentes (en date) et voir les mieux noter</w:t>
       </w:r>
     </w:p>
     <w:p>
@@ -2626,7 +3787,7 @@
                 <wp:cNvGraphicFramePr/>
                 <a:graphic xmlns:a="http://schemas.openxmlformats.org/drawingml/2006/main">
                   <a:graphicData uri="http://schemas.microsoft.com/office/word/2010/wordprocessingInk">
-                    <w14:contentPart bwMode="auto" r:id="rId11">
+                    <w14:contentPart bwMode="auto" r:id="rId12">
                       <w14:nvContentPartPr>
                         <w14:cNvContentPartPr/>
                       </w14:nvContentPartPr>
@@ -2662,7 +3823,7 @@
                 <o:lock v:ext="edit" aspectratio="t"/>
               </v:shapetype>
               <v:shape id="Encre 61" o:spid="_x0000_s1026" type="#_x0000_t75" style="position:absolute;margin-left:569.6pt;margin-top:-10pt;width:40.2pt;height:73.85pt;z-index:251664384;visibility:visible;mso-wrap-style:square;mso-wrap-distance-left:9pt;mso-wrap-distance-top:0;mso-wrap-distance-right:9pt;mso-wrap-distance-bottom:0;mso-position-horizontal:absolute;mso-position-horizontal-relative:text;mso-position-vertical:absolute;mso-position-vertical-relative:text" o:gfxdata="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">
-                <v:imagedata r:id="rId12" o:title=""/>
+                <v:imagedata r:id="rId13" o:title=""/>
               </v:shape>
             </w:pict>
           </mc:Fallback>
@@ -2755,7 +3916,7 @@
                 <wp:cNvGraphicFramePr/>
                 <a:graphic xmlns:a="http://schemas.openxmlformats.org/drawingml/2006/main">
                   <a:graphicData uri="http://schemas.microsoft.com/office/word/2010/wordprocessingInk">
-                    <w14:contentPart bwMode="auto" r:id="rId13">
+                    <w14:contentPart bwMode="auto" r:id="rId14">
                       <w14:nvContentPartPr>
                         <w14:cNvContentPartPr/>
                       </w14:nvContentPartPr>
@@ -2772,7 +3933,7 @@
           <mc:Fallback>
             <w:pict>
               <v:shape w14:anchorId="437F201D" id="Encre 62" o:spid="_x0000_s1026" type="#_x0000_t75" style="position:absolute;margin-left:583.8pt;margin-top:13.5pt;width:6.05pt;height:4.15pt;z-index:251665408;visibility:visible;mso-wrap-style:square;mso-wrap-distance-left:9pt;mso-wrap-distance-top:0;mso-wrap-distance-right:9pt;mso-wrap-distance-bottom:0;mso-position-horizontal:absolute;mso-position-horizontal-relative:text;mso-position-vertical:absolute;mso-position-vertical-relative:text" o:gfxdata="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">
-                <v:imagedata r:id="rId14" o:title=""/>
+                <v:imagedata r:id="rId15" o:title=""/>
               </v:shape>
             </w:pict>
           </mc:Fallback>
@@ -2862,21 +4023,23 @@
       <w:pPr>
         <w:pStyle w:val="Titre1"/>
       </w:pPr>
-      <w:bookmarkStart w:id="6" w:name="_Toc5108959"/>
-      <w:bookmarkStart w:id="7" w:name="_Toc5116044"/>
+      <w:bookmarkStart w:id="9" w:name="_Toc5108959"/>
+      <w:bookmarkStart w:id="10" w:name="_Toc5801445"/>
       <w:r>
         <w:t>Planification</w:t>
       </w:r>
-      <w:bookmarkEnd w:id="6"/>
-      <w:bookmarkEnd w:id="7"/>
+      <w:bookmarkEnd w:id="9"/>
+      <w:bookmarkEnd w:id="10"/>
     </w:p>
     <w:p>
       <w:pPr>
         <w:pStyle w:val="Titre2"/>
       </w:pPr>
+      <w:bookmarkStart w:id="11" w:name="_Toc5801446"/>
       <w:r>
         <w:t>Planification prévue</w:t>
       </w:r>
+      <w:bookmarkEnd w:id="11"/>
     </w:p>
     <w:p>
       <w:r>
@@ -2902,7 +4065,7 @@
                     </pic:cNvPicPr>
                   </pic:nvPicPr>
                   <pic:blipFill>
-                    <a:blip r:embed="rId15" cstate="print">
+                    <a:blip r:embed="rId16" cstate="print">
                       <a:extLst>
                         <a:ext uri="{28A0092B-C50C-407E-A947-70E740481C1C}">
                           <a14:useLocalDpi xmlns:a14="http://schemas.microsoft.com/office/drawing/2010/main" val="0"/>
@@ -2938,28 +4101,30 @@
       <w:pPr>
         <w:pStyle w:val="Titre2"/>
       </w:pPr>
+      <w:bookmarkStart w:id="12" w:name="_Toc5801447"/>
       <w:r>
         <w:t>Planification Réelle</w:t>
       </w:r>
+      <w:bookmarkEnd w:id="12"/>
     </w:p>
     <w:p/>
     <w:p>
       <w:pPr>
         <w:pStyle w:val="Titre1"/>
       </w:pPr>
-      <w:bookmarkStart w:id="8" w:name="_Toc5108960"/>
-      <w:bookmarkStart w:id="9" w:name="_Toc5116045"/>
+      <w:bookmarkStart w:id="13" w:name="_Toc5108960"/>
+      <w:bookmarkStart w:id="14" w:name="_Toc5801448"/>
       <w:r>
         <w:t>Méthodologie</w:t>
       </w:r>
-      <w:bookmarkEnd w:id="8"/>
-      <w:bookmarkEnd w:id="9"/>
+      <w:bookmarkEnd w:id="13"/>
+      <w:bookmarkEnd w:id="14"/>
     </w:p>
     <w:p>
       <w:pPr>
         <w:pStyle w:val="Titre2"/>
       </w:pPr>
-      <w:bookmarkStart w:id="10" w:name="_Toc5116046"/>
+      <w:bookmarkStart w:id="15" w:name="_Toc5801449"/>
       <w:r>
         <w:t>Planification</w:t>
       </w:r>
@@ -2969,7 +4134,7 @@
       <w:r>
         <w:t xml:space="preserve"> 6 étapes / GANTT</w:t>
       </w:r>
-      <w:bookmarkEnd w:id="10"/>
+      <w:bookmarkEnd w:id="15"/>
     </w:p>
     <w:p>
       <w:r>
@@ -3233,16 +4398,11 @@
       <w:r>
         <w:t xml:space="preserve"> tout </w:t>
       </w:r>
-      <w:proofErr w:type="spellStart"/>
       <w:r>
         <w:t>s</w:t>
       </w:r>
       <w:r>
-        <w:t>e</w:t>
-      </w:r>
-      <w:proofErr w:type="spellEnd"/>
-      <w:r>
-        <w:t xml:space="preserve"> que ne nous avons fai</w:t>
+        <w:t>e que ne nous avons fai</w:t>
       </w:r>
       <w:r>
         <w:t>t</w:t>
@@ -3280,13 +4440,8 @@
       <w:r>
         <w:t xml:space="preserve"> ou </w:t>
       </w:r>
-      <w:proofErr w:type="spellStart"/>
-      <w:r>
-        <w:t>se</w:t>
-      </w:r>
-      <w:proofErr w:type="spellEnd"/>
-      <w:r>
-        <w:t xml:space="preserve"> qui c’est bien passer.</w:t>
+      <w:r>
+        <w:t>se qui c’est bien passer.</w:t>
       </w:r>
     </w:p>
     <w:p>
@@ -3378,12 +4533,12 @@
       <w:r>
         <w:t>.</w:t>
       </w:r>
-      <w:bookmarkStart w:id="11" w:name="_Toc5116047"/>
     </w:p>
     <w:p>
       <w:pPr>
         <w:pStyle w:val="Titre2"/>
       </w:pPr>
+      <w:bookmarkStart w:id="16" w:name="_Toc5801450"/>
       <w:r>
         <w:t xml:space="preserve">Développement </w:t>
       </w:r>
@@ -3391,47 +4546,43 @@
         <w:t>a</w:t>
       </w:r>
       <w:r>
-        <w:t xml:space="preserve">gile / </w:t>
-      </w:r>
-      <w:bookmarkStart w:id="12" w:name="_GoBack"/>
-      <w:r>
-        <w:t>BACKLOG</w:t>
-      </w:r>
-      <w:bookmarkEnd w:id="11"/>
-      <w:bookmarkEnd w:id="12"/>
+        <w:t>gile / BACKLOG</w:t>
+      </w:r>
+      <w:bookmarkEnd w:id="16"/>
     </w:p>
     <w:p>
       <w:pPr>
         <w:pStyle w:val="Titre1"/>
       </w:pPr>
+      <w:bookmarkStart w:id="17" w:name="_Toc5801451"/>
       <w:r>
         <w:t>Analyse organique</w:t>
       </w:r>
+      <w:bookmarkEnd w:id="17"/>
     </w:p>
     <w:p>
       <w:pPr>
         <w:pStyle w:val="Titre2"/>
       </w:pPr>
+      <w:bookmarkStart w:id="18" w:name="_Toc5801452"/>
       <w:r>
         <w:t>Base de données</w:t>
       </w:r>
+      <w:bookmarkEnd w:id="18"/>
     </w:p>
     <w:p>
       <w:pPr>
         <w:pStyle w:val="Titre3"/>
       </w:pPr>
+      <w:bookmarkStart w:id="19" w:name="_Toc5801453"/>
       <w:r>
         <w:t>Informations</w:t>
       </w:r>
-    </w:p>
-    <w:p>
-      <w:proofErr w:type="spellStart"/>
-      <w:r>
-        <w:t>PhpMyAdmin</w:t>
-      </w:r>
-      <w:proofErr w:type="spellEnd"/>
-      <w:r>
-        <w:t xml:space="preserve"> : version </w:t>
+      <w:bookmarkEnd w:id="19"/>
+    </w:p>
+    <w:p>
+      <w:r>
+        <w:t xml:space="preserve">PhpMyAdmin : version </w:t>
       </w:r>
       <w:r>
         <w:t>17.0</w:t>
@@ -3463,13 +4614,8 @@
     </w:p>
     <w:p>
       <w:r>
-        <w:t xml:space="preserve">Moteur de base de données : </w:t>
-      </w:r>
-      <w:proofErr w:type="spellStart"/>
-      <w:r>
-        <w:t>InnoDB</w:t>
-      </w:r>
-      <w:proofErr w:type="spellEnd"/>
+        <w:t>Moteur de base de données : InnoDB</w:t>
+      </w:r>
     </w:p>
     <w:p>
       <w:r>
@@ -3478,8 +4624,9 @@
     </w:p>
     <w:p>
       <w:pPr>
-        <w:pStyle w:val="Titre3"/>
-      </w:pPr>
+        <w:pStyle w:val="Titre2"/>
+      </w:pPr>
+      <w:bookmarkStart w:id="20" w:name="_Toc5801454"/>
       <w:r>
         <w:lastRenderedPageBreak/>
         <w:t>MCD</w:t>
@@ -3507,7 +4654,7 @@
                     </pic:cNvPicPr>
                   </pic:nvPicPr>
                   <pic:blipFill>
-                    <a:blip r:embed="rId16" cstate="print">
+                    <a:blip r:embed="rId11" cstate="print">
                       <a:extLst>
                         <a:ext uri="{28A0092B-C50C-407E-A947-70E740481C1C}">
                           <a14:useLocalDpi xmlns:a14="http://schemas.microsoft.com/office/drawing/2010/main" val="0"/>
@@ -3538,14 +4685,17 @@
           </wp:inline>
         </w:drawing>
       </w:r>
-    </w:p>
-    <w:p>
-      <w:pPr>
-        <w:pStyle w:val="Titre3"/>
-      </w:pPr>
+      <w:bookmarkEnd w:id="20"/>
+    </w:p>
+    <w:p>
+      <w:pPr>
+        <w:pStyle w:val="Titre2"/>
+      </w:pPr>
+      <w:bookmarkStart w:id="21" w:name="_Toc5801455"/>
       <w:r>
         <w:t>MLD</w:t>
       </w:r>
+      <w:bookmarkEnd w:id="21"/>
     </w:p>
     <w:p/>
     <w:p>
@@ -3607,11 +4757,156 @@
         </w:drawing>
       </w:r>
     </w:p>
+    <w:p>
+      <w:r>
+        <w:br w:type="page"/>
+      </w:r>
+    </w:p>
     <w:p/>
     <w:p>
       <w:pPr>
-        <w:pStyle w:val="Titre1"/>
-      </w:pPr>
+        <w:pStyle w:val="Titre2"/>
+      </w:pPr>
+      <w:bookmarkStart w:id="22" w:name="_Toc5801456"/>
+      <w:r>
+        <w:t>Dictionnaire de données</w:t>
+      </w:r>
+      <w:bookmarkEnd w:id="22"/>
+    </w:p>
+    <w:p/>
+    <w:p>
+      <w:pPr>
+        <w:pStyle w:val="Titre3"/>
+      </w:pPr>
+      <w:bookmarkStart w:id="23" w:name="_Toc5801457"/>
+      <w:r>
+        <w:t>Description</w:t>
+      </w:r>
+      <w:bookmarkEnd w:id="23"/>
+    </w:p>
+    <w:p>
+      <w:pPr>
+        <w:pStyle w:val="Titre2"/>
+      </w:pPr>
+      <w:bookmarkStart w:id="24" w:name="_Toc5801458"/>
+      <w:r>
+        <w:t>Architecture</w:t>
+      </w:r>
+      <w:bookmarkEnd w:id="24"/>
+    </w:p>
+    <w:p>
+      <w:r>
+        <w:t>Le site web se d</w:t>
+      </w:r>
+      <w:r>
+        <w:t>i</w:t>
+      </w:r>
+      <w:r>
+        <w:t xml:space="preserve">vise en </w:t>
+      </w:r>
+      <w:r>
+        <w:t>trois</w:t>
+      </w:r>
+      <w:r>
+        <w:t xml:space="preserve"> partie</w:t>
+      </w:r>
+      <w:r>
+        <w:t>s</w:t>
+      </w:r>
+      <w:r>
+        <w:t xml:space="preserve"> la vue, le contrôleur et le mod</w:t>
+      </w:r>
+      <w:r>
+        <w:t>èle</w:t>
+      </w:r>
+      <w:r>
+        <w:t xml:space="preserve"> </w:t>
+      </w:r>
+      <w:r>
+        <w:t xml:space="preserve">(découpage </w:t>
+      </w:r>
+      <w:r>
+        <w:t>MVC)</w:t>
+      </w:r>
+      <w:r>
+        <w:t xml:space="preserve"> lorsque l’utilisateur fai</w:t>
+      </w:r>
+      <w:r>
+        <w:t>t</w:t>
+      </w:r>
+      <w:r>
+        <w:t xml:space="preserve"> une action sur la vue, elle appelle le contr</w:t>
+      </w:r>
+      <w:r>
+        <w:t>ôleur</w:t>
+      </w:r>
+      <w:r>
+        <w:t xml:space="preserve"> qui va traiter l’information</w:t>
+      </w:r>
+      <w:r>
+        <w:t>,</w:t>
+      </w:r>
+      <w:r>
+        <w:t xml:space="preserve"> si l</w:t>
+      </w:r>
+      <w:r>
+        <w:t>e contrôleur</w:t>
+      </w:r>
+      <w:r>
+        <w:t xml:space="preserve"> a besoin des informations stocker dans la base alors</w:t>
+      </w:r>
+      <w:r>
+        <w:t>,</w:t>
+      </w:r>
+      <w:r>
+        <w:t xml:space="preserve"> </w:t>
+      </w:r>
+      <w:r>
+        <w:t>le contrôleur</w:t>
+      </w:r>
+      <w:r>
+        <w:t xml:space="preserve"> fait appelle au modèle qui va lui retourner </w:t>
+      </w:r>
+      <w:r>
+        <w:t xml:space="preserve">les informations de la base qui transforme </w:t>
+      </w:r>
+      <w:r>
+        <w:t>ces</w:t>
+      </w:r>
+      <w:r>
+        <w:t xml:space="preserve"> informations en information utilisable pour la vue.</w:t>
+      </w:r>
+    </w:p>
+    <w:p>
+      <w:r>
+        <w:lastRenderedPageBreak/>
+        <w:pict w14:anchorId="7464B139">
+          <v:shapetype id="_x0000_t75" coordsize="21600,21600" o:spt="75" o:preferrelative="t" path="m@4@5l@4@11@9@11@9@5xe" filled="f" stroked="f">
+            <v:stroke joinstyle="miter"/>
+            <v:formulas>
+              <v:f eqn="if lineDrawn pixelLineWidth 0"/>
+              <v:f eqn="sum @0 1 0"/>
+              <v:f eqn="sum 0 0 @1"/>
+              <v:f eqn="prod @2 1 2"/>
+              <v:f eqn="prod @3 21600 pixelWidth"/>
+              <v:f eqn="prod @3 21600 pixelHeight"/>
+              <v:f eqn="sum @0 0 1"/>
+              <v:f eqn="prod @6 1 2"/>
+              <v:f eqn="prod @7 21600 pixelWidth"/>
+              <v:f eqn="sum @8 21600 0"/>
+              <v:f eqn="prod @7 21600 pixelHeight"/>
+              <v:f eqn="sum @10 21600 0"/>
+            </v:formulas>
+            <v:path o:extrusionok="f" gradientshapeok="t" o:connecttype="rect"/>
+            <o:lock v:ext="edit" aspectratio="t"/>
+          </v:shapetype>
+          <v:shape id="_x0000_i1032" type="#_x0000_t75" style="width:350.25pt;height:601.5pt">
+            <v:imagedata r:id="rId18" o:title="TalesArchi"/>
+          </v:shape>
+        </w:pict>
+      </w:r>
+    </w:p>
+    <w:p>
       <w:r>
         <w:br w:type="page"/>
       </w:r>
@@ -3619,44 +4914,288 @@
     <w:p>
       <w:pPr>
         <w:pStyle w:val="Titre3"/>
+        <w:numPr>
+          <w:ilvl w:val="0"/>
+          <w:numId w:val="0"/>
+        </w:numPr>
+        <w:ind w:left="720" w:hanging="720"/>
       </w:pPr>
       <w:r>
         <w:lastRenderedPageBreak/>
-        <w:t>Dictionnaire de données</w:t>
-      </w:r>
-    </w:p>
-    <w:p>
-      <w:pPr>
-        <w:pStyle w:val="Titre2"/>
-      </w:pPr>
-      <w:r>
-        <w:t>Site</w:t>
-      </w:r>
+        <w:t>Tales of the tavern</w:t>
+      </w:r>
+      <w:r>
+        <w:t>/Vue</w:t>
+      </w:r>
+    </w:p>
+    <w:p>
+      <w:r>
+        <w:t xml:space="preserve">Ce dossier n’existe pas mais tous les fichiers sont situer à la base du serveur web. J’ai « inventer </w:t>
+      </w:r>
+      <w:r>
+        <w:t>ce</w:t>
+      </w:r>
+      <w:r>
+        <w:t xml:space="preserve"> dossier » pour faciliter la compréhension de l’architecture de mon application</w:t>
+      </w:r>
+      <w:r>
+        <w:t>. Toute cette partie ne fais qu’afficher les informations et en cas d’action il envoie les donner à traiter au contrôleur.</w:t>
+      </w:r>
+    </w:p>
+    <w:p>
+      <w:pPr>
+        <w:pStyle w:val="Paragraphedeliste"/>
+        <w:numPr>
+          <w:ilvl w:val="0"/>
+          <w:numId w:val="8"/>
+        </w:numPr>
+      </w:pPr>
+      <w:r>
+        <w:t>c</w:t>
+      </w:r>
+      <w:r>
+        <w:t>ompte.php</w:t>
+      </w:r>
+      <w:r>
+        <w:t> : Cette page permet d’afficher les champs pour la modification des informations de l’utilisateur de plus il affiche grâce à une fonction dans la page controleur.inc.php les histoires que l’utilisateur à créer.</w:t>
+      </w:r>
+    </w:p>
+    <w:p>
+      <w:pPr>
+        <w:pStyle w:val="Paragraphedeliste"/>
+        <w:numPr>
+          <w:ilvl w:val="0"/>
+          <w:numId w:val="8"/>
+        </w:numPr>
+      </w:pPr>
+      <w:r>
+        <w:t>connexion.php</w:t>
+      </w:r>
+      <w:r>
+        <w:t xml:space="preserve"> : cette page permet d’afficher les </w:t>
+      </w:r>
+      <w:r>
+        <w:t xml:space="preserve">champs </w:t>
+      </w:r>
+      <w:r>
+        <w:t xml:space="preserve">à l’utilisateur pour se connecter. Elle </w:t>
+      </w:r>
+      <w:r>
+        <w:t>redirige</w:t>
+      </w:r>
+      <w:r>
+        <w:t xml:space="preserve"> l’utilisateur vers la page index</w:t>
+      </w:r>
+      <w:r>
+        <w:t>.php</w:t>
+      </w:r>
+      <w:r>
+        <w:t xml:space="preserve"> </w:t>
+      </w:r>
+      <w:r>
+        <w:t>s’il</w:t>
+      </w:r>
+      <w:r>
+        <w:t xml:space="preserve"> est déjà connecter</w:t>
+      </w:r>
+      <w:r>
+        <w:t>.</w:t>
+      </w:r>
+    </w:p>
+    <w:p>
+      <w:pPr>
+        <w:pStyle w:val="Paragraphedeliste"/>
+        <w:numPr>
+          <w:ilvl w:val="0"/>
+          <w:numId w:val="8"/>
+        </w:numPr>
+      </w:pPr>
+      <w:r>
+        <w:t>creerCompte.php :</w:t>
+      </w:r>
+      <w:r>
+        <w:t xml:space="preserve"> Comme pour la page connexion.php si l’utilisateur est déjà connecté alors la page le redirige vers index.php. Elle permet aussi </w:t>
+      </w:r>
+      <w:r>
+        <w:t>à</w:t>
+      </w:r>
+      <w:r>
+        <w:t xml:space="preserve"> d’afficher </w:t>
+      </w:r>
+      <w:r>
+        <w:t>à</w:t>
+      </w:r>
+      <w:r>
+        <w:t xml:space="preserve"> l’utilisateur les champs pour créer un nouveau compte.</w:t>
+      </w:r>
+    </w:p>
+    <w:p>
+      <w:pPr>
+        <w:pStyle w:val="Paragraphedeliste"/>
+        <w:numPr>
+          <w:ilvl w:val="0"/>
+          <w:numId w:val="8"/>
+        </w:numPr>
+      </w:pPr>
+      <w:r>
+        <w:t>d</w:t>
+      </w:r>
+      <w:r>
+        <w:t>econnecter.php : cette page n’affiche rien mais enlève toute les valeurs de la variable $_SESSION et redirige l’utilisateur vers l’index</w:t>
+      </w:r>
+      <w:r>
+        <w:t>.</w:t>
+      </w:r>
+    </w:p>
+    <w:p>
+      <w:pPr>
+        <w:pStyle w:val="Paragraphedeliste"/>
+        <w:numPr>
+          <w:ilvl w:val="0"/>
+          <w:numId w:val="8"/>
+        </w:numPr>
+      </w:pPr>
+      <w:r>
+        <w:t xml:space="preserve">histoire.php : cette page affiche une histoire </w:t>
+      </w:r>
+      <w:r>
+        <w:t xml:space="preserve">à l’utilisateur avec en plus la moyenne de l’histoire la moyenne de l’utilisateur, 4 </w:t>
+      </w:r>
+      <w:r>
+        <w:t>des listes déroulantes</w:t>
+      </w:r>
+      <w:r>
+        <w:t xml:space="preserve"> avec chacun d’eux les valeurs de 1-5 de pour chaque note pour noter l’histoire et si l’utilisateur est connecter un </w:t>
+      </w:r>
+      <w:r>
+        <w:t>bouton</w:t>
+      </w:r>
+      <w:r>
+        <w:t xml:space="preserve"> pour rajouter l’histoire a ses favoris</w:t>
+      </w:r>
+      <w:r>
+        <w:t>.</w:t>
+      </w:r>
+    </w:p>
+    <w:p>
+      <w:pPr>
+        <w:pStyle w:val="Paragraphedeliste"/>
+        <w:numPr>
+          <w:ilvl w:val="0"/>
+          <w:numId w:val="8"/>
+        </w:numPr>
+      </w:pPr>
+      <w:r>
+        <w:t xml:space="preserve">Index.php : cette page affiche les histoires que le </w:t>
+      </w:r>
+      <w:r>
+        <w:t xml:space="preserve">contrôleur lui </w:t>
+      </w:r>
+      <w:r>
+        <w:t>envoyé</w:t>
+      </w:r>
+      <w:r>
+        <w:t xml:space="preserve"> </w:t>
+      </w:r>
+      <w:r>
+        <w:t>trier soit par</w:t>
+      </w:r>
+      <w:r>
+        <w:t xml:space="preserve"> date de création </w:t>
+      </w:r>
+      <w:r>
+        <w:t>(</w:t>
+      </w:r>
+      <w:r>
+        <w:t>ordre décroissant) soit pas</w:t>
+      </w:r>
+      <w:r>
+        <w:t xml:space="preserve"> par note (ordre croissant !!!)</w:t>
+      </w:r>
+      <w:r>
+        <w:t xml:space="preserve"> et si l’utilisateur est </w:t>
+      </w:r>
+      <w:r>
+        <w:t>connecté</w:t>
+      </w:r>
+      <w:r>
+        <w:t xml:space="preserve"> affiche </w:t>
+      </w:r>
+      <w:r>
+        <w:t>les histoires favorites</w:t>
+      </w:r>
+      <w:bookmarkStart w:id="25" w:name="_GoBack"/>
+      <w:bookmarkEnd w:id="25"/>
     </w:p>
     <w:p>
       <w:pPr>
         <w:pStyle w:val="Titre3"/>
-      </w:pPr>
-      <w:r>
-        <w:t>Description</w:t>
+        <w:numPr>
+          <w:ilvl w:val="0"/>
+          <w:numId w:val="0"/>
+        </w:numPr>
+        <w:ind w:left="720" w:hanging="720"/>
+      </w:pPr>
+      <w:r>
+        <w:t>Tales of the tavern/</w:t>
+      </w:r>
+      <w:r>
+        <w:t>Controleur</w:t>
       </w:r>
     </w:p>
     <w:p>
       <w:pPr>
         <w:pStyle w:val="Titre3"/>
-      </w:pPr>
-      <w:r>
-        <w:t>Architecture</w:t>
+        <w:numPr>
+          <w:ilvl w:val="0"/>
+          <w:numId w:val="0"/>
+        </w:numPr>
+        <w:ind w:left="720" w:hanging="720"/>
+      </w:pPr>
+      <w:r>
+        <w:t>Tales of the tavern</w:t>
+      </w:r>
+      <w:r>
+        <w:t>/Model</w:t>
+      </w:r>
+    </w:p>
+    <w:p>
+      <w:pPr>
+        <w:pStyle w:val="Titre3"/>
+        <w:numPr>
+          <w:ilvl w:val="0"/>
+          <w:numId w:val="0"/>
+        </w:numPr>
+        <w:ind w:left="720" w:hanging="720"/>
+      </w:pPr>
+      <w:r>
+        <w:t>Tales of the tavern/</w:t>
+      </w:r>
+      <w:r>
+        <w:t>bootsrap-4.3.1-dist</w:t>
+      </w:r>
+    </w:p>
+    <w:p>
+      <w:pPr>
+        <w:pStyle w:val="Titre3"/>
+        <w:numPr>
+          <w:ilvl w:val="0"/>
+          <w:numId w:val="0"/>
+        </w:numPr>
+        <w:ind w:left="720" w:hanging="720"/>
+      </w:pPr>
+      <w:r>
+        <w:t>Tales of the tavern</w:t>
+      </w:r>
+      <w:r>
+        <w:t>/Img</w:t>
       </w:r>
     </w:p>
     <w:p/>
     <w:sectPr>
-      <w:headerReference w:type="even" r:id="rId18"/>
       <w:headerReference w:type="default" r:id="rId19"/>
-      <w:footerReference w:type="even" r:id="rId20"/>
-      <w:footerReference w:type="default" r:id="rId21"/>
-      <w:headerReference w:type="first" r:id="rId22"/>
-      <w:footerReference w:type="first" r:id="rId23"/>
+      <w:footerReference w:type="default" r:id="rId20"/>
+      <w:footerReference w:type="first" r:id="rId21"/>
       <w:pgSz w:w="11906" w:h="16838"/>
       <w:pgMar w:top="1417" w:right="1417" w:bottom="1417" w:left="1417" w:header="708" w:footer="708" w:gutter="0"/>
       <w:pgNumType w:start="0"/>
@@ -3694,16 +5233,6 @@
 </file>
 
 <file path=word/footer1.xml><?xml version="1.0" encoding="utf-8"?>
-<w:ftr xmlns:wpc="http://schemas.microsoft.com/office/word/2010/wordprocessingCanvas" xmlns:cx="http://schemas.microsoft.com/office/drawing/2014/chartex" xmlns:cx1="http://schemas.microsoft.com/office/drawing/2015/9/8/chartex" xmlns:mc="http://schemas.openxmlformats.org/markup-compatibility/2006" xmlns:o="urn:schemas-microsoft-com:office:office" xmlns:r="http://schemas.openxmlformats.org/officeDocument/2006/relationships" xmlns:m="http://schemas.openxmlformats.org/officeDocument/2006/math" xmlns:v="urn:schemas-microsoft-com:vml" xmlns:wp14="http://schemas.microsoft.com/office/word/2010/wordprocessingDrawing" xmlns:wp="http://schemas.openxmlformats.org/drawingml/2006/wordprocessingDrawing" xmlns:w10="urn:schemas-microsoft-com:office:word" xmlns:w="http://schemas.openxmlformats.org/wordprocessingml/2006/main" xmlns:w14="http://schemas.microsoft.com/office/word/2010/wordml" xmlns:w15="http://schemas.microsoft.com/office/word/2012/wordml" xmlns:w16se="http://schemas.microsoft.com/office/word/2015/wordml/symex" xmlns:wpg="http://schemas.microsoft.com/office/word/2010/wordprocessingGroup" xmlns:wpi="http://schemas.microsoft.com/office/word/2010/wordprocessingInk" xmlns:wne="http://schemas.microsoft.com/office/word/2006/wordml" xmlns:wps="http://schemas.microsoft.com/office/word/2010/wordprocessingShape" mc:Ignorable="w14 w15 w16se wp14">
-  <w:p>
-    <w:pPr>
-      <w:pStyle w:val="Pieddepage"/>
-    </w:pPr>
-  </w:p>
-</w:ftr>
-</file>
-
-<file path=word/footer2.xml><?xml version="1.0" encoding="utf-8"?>
 <w:ftr xmlns:wpc="http://schemas.microsoft.com/office/word/2010/wordprocessingCanvas" xmlns:cx="http://schemas.microsoft.com/office/drawing/2014/chartex" xmlns:cx1="http://schemas.microsoft.com/office/drawing/2015/9/8/chartex" xmlns:mc="http://schemas.openxmlformats.org/markup-compatibility/2006" xmlns:o="urn:schemas-microsoft-com:office:office" xmlns:r="http://schemas.openxmlformats.org/officeDocument/2006/relationships" xmlns:m="http://schemas.openxmlformats.org/officeDocument/2006/math" xmlns:v="urn:schemas-microsoft-com:vml" xmlns:wp14="http://schemas.microsoft.com/office/word/2010/wordprocessingDrawing" xmlns:wp="http://schemas.openxmlformats.org/drawingml/2006/wordprocessingDrawing" xmlns:w10="urn:schemas-microsoft-com:office:word" xmlns:w="http://schemas.openxmlformats.org/wordprocessingml/2006/main" xmlns:w14="http://schemas.microsoft.com/office/word/2010/wordml" xmlns:w15="http://schemas.microsoft.com/office/word/2012/wordml" xmlns:w16se="http://schemas.microsoft.com/office/word/2015/wordml/symex" xmlns:wpg="http://schemas.microsoft.com/office/word/2010/wordprocessingGroup" xmlns:wpi="http://schemas.microsoft.com/office/word/2010/wordprocessingInk" xmlns:wne="http://schemas.microsoft.com/office/word/2006/wordml" xmlns:wps="http://schemas.microsoft.com/office/word/2010/wordprocessingShape" mc:Ignorable="w14 w15 w16se wp14">
   <w:p>
     <w:pPr>
@@ -3729,7 +5258,7 @@
       <w:rPr>
         <w:noProof/>
       </w:rPr>
-      <w:t>09/04/2019</w:t>
+      <w:t>10/04/2019</w:t>
     </w:r>
     <w:r>
       <w:fldChar w:fldCharType="end"/>
@@ -3745,7 +5274,6 @@
           <w:docPartUnique/>
         </w:docPartObj>
       </w:sdtPr>
-      <w:sdtEndPr/>
       <w:sdtContent>
         <w:sdt>
           <w:sdtPr>
@@ -3755,7 +5283,6 @@
               <w:docPartUnique/>
             </w:docPartObj>
           </w:sdtPr>
-          <w:sdtEndPr/>
           <w:sdtContent>
             <w:sdt>
               <w:sdtPr>
@@ -3765,7 +5292,6 @@
                   <w:docPartUnique/>
                 </w:docPartObj>
               </w:sdtPr>
-              <w:sdtEndPr/>
               <w:sdtContent>
                 <w:r>
                   <w:rPr>
@@ -3804,7 +5330,7 @@
                     <w:bCs/>
                     <w:noProof/>
                   </w:rPr>
-                  <w:t>3</w:t>
+                  <w:t>10</w:t>
                 </w:r>
                 <w:r>
                   <w:rPr>
@@ -3852,7 +5378,7 @@
                     <w:bCs/>
                     <w:noProof/>
                   </w:rPr>
-                  <w:t>7</w:t>
+                  <w:t>10</w:t>
                 </w:r>
                 <w:r>
                   <w:rPr>
@@ -3876,26 +5402,14 @@
 </w:ftr>
 </file>
 
-<file path=word/footer3.xml><?xml version="1.0" encoding="utf-8"?>
+<file path=word/footer2.xml><?xml version="1.0" encoding="utf-8"?>
 <w:ftr xmlns:wpc="http://schemas.microsoft.com/office/word/2010/wordprocessingCanvas" xmlns:cx="http://schemas.microsoft.com/office/drawing/2014/chartex" xmlns:cx1="http://schemas.microsoft.com/office/drawing/2015/9/8/chartex" xmlns:mc="http://schemas.openxmlformats.org/markup-compatibility/2006" xmlns:o="urn:schemas-microsoft-com:office:office" xmlns:r="http://schemas.openxmlformats.org/officeDocument/2006/relationships" xmlns:m="http://schemas.openxmlformats.org/officeDocument/2006/math" xmlns:v="urn:schemas-microsoft-com:vml" xmlns:wp14="http://schemas.microsoft.com/office/word/2010/wordprocessingDrawing" xmlns:wp="http://schemas.openxmlformats.org/drawingml/2006/wordprocessingDrawing" xmlns:w10="urn:schemas-microsoft-com:office:word" xmlns:w="http://schemas.openxmlformats.org/wordprocessingml/2006/main" xmlns:w14="http://schemas.microsoft.com/office/word/2010/wordml" xmlns:w15="http://schemas.microsoft.com/office/word/2012/wordml" xmlns:w16se="http://schemas.microsoft.com/office/word/2015/wordml/symex" xmlns:wpg="http://schemas.microsoft.com/office/word/2010/wordprocessingGroup" xmlns:wpi="http://schemas.microsoft.com/office/word/2010/wordprocessingInk" xmlns:wne="http://schemas.microsoft.com/office/word/2006/wordml" xmlns:wps="http://schemas.microsoft.com/office/word/2010/wordprocessingShape" mc:Ignorable="w14 w15 w16se wp14">
   <w:p>
     <w:pPr>
       <w:pStyle w:val="Pieddepage"/>
     </w:pPr>
     <w:r>
-      <w:t>V</w:t>
-    </w:r>
-    <w:r>
-      <w:t xml:space="preserve">ersion </w:t>
-    </w:r>
-    <w:r>
-      <w:t>0</w:t>
-    </w:r>
-    <w:r>
-      <w:t>.</w:t>
-    </w:r>
-    <w:r>
-      <w:t>3</w:t>
+      <w:t>Version 0.3</w:t>
     </w:r>
   </w:p>
 </w:ftr>
@@ -3927,16 +5441,6 @@
 </file>
 
 <file path=word/header1.xml><?xml version="1.0" encoding="utf-8"?>
-<w:hdr xmlns:wpc="http://schemas.microsoft.com/office/word/2010/wordprocessingCanvas" xmlns:cx="http://schemas.microsoft.com/office/drawing/2014/chartex" xmlns:cx1="http://schemas.microsoft.com/office/drawing/2015/9/8/chartex" xmlns:mc="http://schemas.openxmlformats.org/markup-compatibility/2006" xmlns:o="urn:schemas-microsoft-com:office:office" xmlns:r="http://schemas.openxmlformats.org/officeDocument/2006/relationships" xmlns:m="http://schemas.openxmlformats.org/officeDocument/2006/math" xmlns:v="urn:schemas-microsoft-com:vml" xmlns:wp14="http://schemas.microsoft.com/office/word/2010/wordprocessingDrawing" xmlns:wp="http://schemas.openxmlformats.org/drawingml/2006/wordprocessingDrawing" xmlns:w10="urn:schemas-microsoft-com:office:word" xmlns:w="http://schemas.openxmlformats.org/wordprocessingml/2006/main" xmlns:w14="http://schemas.microsoft.com/office/word/2010/wordml" xmlns:w15="http://schemas.microsoft.com/office/word/2012/wordml" xmlns:w16se="http://schemas.microsoft.com/office/word/2015/wordml/symex" xmlns:wpg="http://schemas.microsoft.com/office/word/2010/wordprocessingGroup" xmlns:wpi="http://schemas.microsoft.com/office/word/2010/wordprocessingInk" xmlns:wne="http://schemas.microsoft.com/office/word/2006/wordml" xmlns:wps="http://schemas.microsoft.com/office/word/2010/wordprocessingShape" mc:Ignorable="w14 w15 w16se wp14">
-  <w:p>
-    <w:pPr>
-      <w:pStyle w:val="En-tte"/>
-    </w:pPr>
-  </w:p>
-</w:hdr>
-</file>
-
-<file path=word/header2.xml><?xml version="1.0" encoding="utf-8"?>
 <w:hdr xmlns:wpc="http://schemas.microsoft.com/office/word/2010/wordprocessingCanvas" xmlns:cx="http://schemas.microsoft.com/office/drawing/2014/chartex" xmlns:cx1="http://schemas.microsoft.com/office/drawing/2015/9/8/chartex" xmlns:mc="http://schemas.openxmlformats.org/markup-compatibility/2006" xmlns:o="urn:schemas-microsoft-com:office:office" xmlns:r="http://schemas.openxmlformats.org/officeDocument/2006/relationships" xmlns:m="http://schemas.openxmlformats.org/officeDocument/2006/math" xmlns:v="urn:schemas-microsoft-com:vml" xmlns:wp14="http://schemas.microsoft.com/office/word/2010/wordprocessingDrawing" xmlns:wp="http://schemas.openxmlformats.org/drawingml/2006/wordprocessingDrawing" xmlns:w10="urn:schemas-microsoft-com:office:word" xmlns:w="http://schemas.openxmlformats.org/wordprocessingml/2006/main" xmlns:w14="http://schemas.microsoft.com/office/word/2010/wordml" xmlns:w15="http://schemas.microsoft.com/office/word/2012/wordml" xmlns:w16se="http://schemas.microsoft.com/office/word/2015/wordml/symex" xmlns:wpg="http://schemas.microsoft.com/office/word/2010/wordprocessingGroup" xmlns:wpi="http://schemas.microsoft.com/office/word/2010/wordprocessingInk" xmlns:wne="http://schemas.microsoft.com/office/word/2006/wordml" xmlns:wps="http://schemas.microsoft.com/office/word/2010/wordprocessingShape" mc:Ignorable="w14 w15 w16se wp14">
   <w:p>
     <w:pPr>
@@ -3964,7 +5468,7 @@
       <w:rPr>
         <w:noProof/>
       </w:rPr>
-      <w:t>Introduction</w:t>
+      <w:t>Analyse organique</w:t>
     </w:r>
     <w:r>
       <w:rPr>
@@ -3974,21 +5478,8 @@
     </w:r>
     <w:r>
       <w:tab/>
-      <w:t xml:space="preserve">Documentation </w:t>
+      <w:t>Documentation technique</w:t>
     </w:r>
-    <w:r>
-      <w:t>technique</w:t>
-    </w:r>
-  </w:p>
-</w:hdr>
-</file>
-
-<file path=word/header3.xml><?xml version="1.0" encoding="utf-8"?>
-<w:hdr xmlns:wpc="http://schemas.microsoft.com/office/word/2010/wordprocessingCanvas" xmlns:cx="http://schemas.microsoft.com/office/drawing/2014/chartex" xmlns:cx1="http://schemas.microsoft.com/office/drawing/2015/9/8/chartex" xmlns:mc="http://schemas.openxmlformats.org/markup-compatibility/2006" xmlns:o="urn:schemas-microsoft-com:office:office" xmlns:r="http://schemas.openxmlformats.org/officeDocument/2006/relationships" xmlns:m="http://schemas.openxmlformats.org/officeDocument/2006/math" xmlns:v="urn:schemas-microsoft-com:vml" xmlns:wp14="http://schemas.microsoft.com/office/word/2010/wordprocessingDrawing" xmlns:wp="http://schemas.openxmlformats.org/drawingml/2006/wordprocessingDrawing" xmlns:w10="urn:schemas-microsoft-com:office:word" xmlns:w="http://schemas.openxmlformats.org/wordprocessingml/2006/main" xmlns:w14="http://schemas.microsoft.com/office/word/2010/wordml" xmlns:w15="http://schemas.microsoft.com/office/word/2012/wordml" xmlns:w16se="http://schemas.microsoft.com/office/word/2015/wordml/symex" xmlns:wpg="http://schemas.microsoft.com/office/word/2010/wordprocessingGroup" xmlns:wpi="http://schemas.microsoft.com/office/word/2010/wordprocessingInk" xmlns:wne="http://schemas.microsoft.com/office/word/2006/wordml" xmlns:wps="http://schemas.microsoft.com/office/word/2010/wordprocessingShape" mc:Ignorable="w14 w15 w16se wp14">
-  <w:p>
-    <w:pPr>
-      <w:pStyle w:val="En-tte"/>
-    </w:pPr>
   </w:p>
 </w:hdr>
 </file>
@@ -3996,6 +5487,118 @@
 <file path=word/numbering.xml><?xml version="1.0" encoding="utf-8"?>
 <w:numbering xmlns:wpc="http://schemas.microsoft.com/office/word/2010/wordprocessingCanvas" xmlns:cx="http://schemas.microsoft.com/office/drawing/2014/chartex" xmlns:cx1="http://schemas.microsoft.com/office/drawing/2015/9/8/chartex" xmlns:mc="http://schemas.openxmlformats.org/markup-compatibility/2006" xmlns:o="urn:schemas-microsoft-com:office:office" xmlns:r="http://schemas.openxmlformats.org/officeDocument/2006/relationships" xmlns:m="http://schemas.openxmlformats.org/officeDocument/2006/math" xmlns:v="urn:schemas-microsoft-com:vml" xmlns:wp14="http://schemas.microsoft.com/office/word/2010/wordprocessingDrawing" xmlns:wp="http://schemas.openxmlformats.org/drawingml/2006/wordprocessingDrawing" xmlns:w10="urn:schemas-microsoft-com:office:word" xmlns:w="http://schemas.openxmlformats.org/wordprocessingml/2006/main" xmlns:w14="http://schemas.microsoft.com/office/word/2010/wordml" xmlns:w15="http://schemas.microsoft.com/office/word/2012/wordml" xmlns:w16se="http://schemas.microsoft.com/office/word/2015/wordml/symex" xmlns:wpg="http://schemas.microsoft.com/office/word/2010/wordprocessingGroup" xmlns:wpi="http://schemas.microsoft.com/office/word/2010/wordprocessingInk" xmlns:wne="http://schemas.microsoft.com/office/word/2006/wordml" xmlns:wps="http://schemas.microsoft.com/office/word/2010/wordprocessingShape" mc:Ignorable="w14 w15 w16se wp14">
   <w:abstractNum w:abstractNumId="0" w15:restartNumberingAfterBreak="0">
+    <w:nsid w:val="0D2446AE"/>
+    <w:multiLevelType w:val="hybridMultilevel"/>
+    <w:tmpl w:val="15CCB6E6"/>
+    <w:lvl w:ilvl="0" w:tplc="3FC84630">
+      <w:numFmt w:val="bullet"/>
+      <w:lvlText w:val="-"/>
+      <w:lvlJc w:val="left"/>
+      <w:pPr>
+        <w:ind w:left="720" w:hanging="360"/>
+      </w:pPr>
+      <w:rPr>
+        <w:rFonts w:ascii="Calibri" w:eastAsiaTheme="minorHAnsi" w:hAnsi="Calibri" w:cs="Calibri" w:hint="default"/>
+      </w:rPr>
+    </w:lvl>
+    <w:lvl w:ilvl="1" w:tplc="100C0003" w:tentative="1">
+      <w:start w:val="1"/>
+      <w:numFmt w:val="bullet"/>
+      <w:lvlText w:val="o"/>
+      <w:lvlJc w:val="left"/>
+      <w:pPr>
+        <w:ind w:left="1440" w:hanging="360"/>
+      </w:pPr>
+      <w:rPr>
+        <w:rFonts w:ascii="Courier New" w:hAnsi="Courier New" w:cs="Courier New" w:hint="default"/>
+      </w:rPr>
+    </w:lvl>
+    <w:lvl w:ilvl="2" w:tplc="100C0005" w:tentative="1">
+      <w:start w:val="1"/>
+      <w:numFmt w:val="bullet"/>
+      <w:lvlText w:val=""/>
+      <w:lvlJc w:val="left"/>
+      <w:pPr>
+        <w:ind w:left="2160" w:hanging="360"/>
+      </w:pPr>
+      <w:rPr>
+        <w:rFonts w:ascii="Wingdings" w:hAnsi="Wingdings" w:hint="default"/>
+      </w:rPr>
+    </w:lvl>
+    <w:lvl w:ilvl="3" w:tplc="100C0001" w:tentative="1">
+      <w:start w:val="1"/>
+      <w:numFmt w:val="bullet"/>
+      <w:lvlText w:val=""/>
+      <w:lvlJc w:val="left"/>
+      <w:pPr>
+        <w:ind w:left="2880" w:hanging="360"/>
+      </w:pPr>
+      <w:rPr>
+        <w:rFonts w:ascii="Symbol" w:hAnsi="Symbol" w:hint="default"/>
+      </w:rPr>
+    </w:lvl>
+    <w:lvl w:ilvl="4" w:tplc="100C0003" w:tentative="1">
+      <w:start w:val="1"/>
+      <w:numFmt w:val="bullet"/>
+      <w:lvlText w:val="o"/>
+      <w:lvlJc w:val="left"/>
+      <w:pPr>
+        <w:ind w:left="3600" w:hanging="360"/>
+      </w:pPr>
+      <w:rPr>
+        <w:rFonts w:ascii="Courier New" w:hAnsi="Courier New" w:cs="Courier New" w:hint="default"/>
+      </w:rPr>
+    </w:lvl>
+    <w:lvl w:ilvl="5" w:tplc="100C0005" w:tentative="1">
+      <w:start w:val="1"/>
+      <w:numFmt w:val="bullet"/>
+      <w:lvlText w:val=""/>
+      <w:lvlJc w:val="left"/>
+      <w:pPr>
+        <w:ind w:left="4320" w:hanging="360"/>
+      </w:pPr>
+      <w:rPr>
+        <w:rFonts w:ascii="Wingdings" w:hAnsi="Wingdings" w:hint="default"/>
+      </w:rPr>
+    </w:lvl>
+    <w:lvl w:ilvl="6" w:tplc="100C0001" w:tentative="1">
+      <w:start w:val="1"/>
+      <w:numFmt w:val="bullet"/>
+      <w:lvlText w:val=""/>
+      <w:lvlJc w:val="left"/>
+      <w:pPr>
+        <w:ind w:left="5040" w:hanging="360"/>
+      </w:pPr>
+      <w:rPr>
+        <w:rFonts w:ascii="Symbol" w:hAnsi="Symbol" w:hint="default"/>
+      </w:rPr>
+    </w:lvl>
+    <w:lvl w:ilvl="7" w:tplc="100C0003" w:tentative="1">
+      <w:start w:val="1"/>
+      <w:numFmt w:val="bullet"/>
+      <w:lvlText w:val="o"/>
+      <w:lvlJc w:val="left"/>
+      <w:pPr>
+        <w:ind w:left="5760" w:hanging="360"/>
+      </w:pPr>
+      <w:rPr>
+        <w:rFonts w:ascii="Courier New" w:hAnsi="Courier New" w:cs="Courier New" w:hint="default"/>
+      </w:rPr>
+    </w:lvl>
+    <w:lvl w:ilvl="8" w:tplc="100C0005" w:tentative="1">
+      <w:start w:val="1"/>
+      <w:numFmt w:val="bullet"/>
+      <w:lvlText w:val=""/>
+      <w:lvlJc w:val="left"/>
+      <w:pPr>
+        <w:ind w:left="6480" w:hanging="360"/>
+      </w:pPr>
+      <w:rPr>
+        <w:rFonts w:ascii="Wingdings" w:hAnsi="Wingdings" w:hint="default"/>
+      </w:rPr>
+    </w:lvl>
+  </w:abstractNum>
+  <w:abstractNum w:abstractNumId="1" w15:restartNumberingAfterBreak="0">
     <w:nsid w:val="28DD7351"/>
     <w:multiLevelType w:val="multilevel"/>
     <w:tmpl w:val="100C0025"/>
@@ -4090,7 +5693,7 @@
       </w:pPr>
     </w:lvl>
   </w:abstractNum>
-  <w:abstractNum w:abstractNumId="1" w15:restartNumberingAfterBreak="0">
+  <w:abstractNum w:abstractNumId="2" w15:restartNumberingAfterBreak="0">
     <w:nsid w:val="2CD814D8"/>
     <w:multiLevelType w:val="hybridMultilevel"/>
     <w:tmpl w:val="A6DAA20A"/>
@@ -4203,7 +5806,7 @@
       </w:rPr>
     </w:lvl>
   </w:abstractNum>
-  <w:abstractNum w:abstractNumId="2" w15:restartNumberingAfterBreak="0">
+  <w:abstractNum w:abstractNumId="3" w15:restartNumberingAfterBreak="0">
     <w:nsid w:val="2DFE3628"/>
     <w:multiLevelType w:val="hybridMultilevel"/>
     <w:tmpl w:val="B47A617C"/>
@@ -4289,7 +5892,7 @@
       </w:pPr>
     </w:lvl>
   </w:abstractNum>
-  <w:abstractNum w:abstractNumId="3" w15:restartNumberingAfterBreak="0">
+  <w:abstractNum w:abstractNumId="4" w15:restartNumberingAfterBreak="0">
     <w:nsid w:val="510B4663"/>
     <w:multiLevelType w:val="hybridMultilevel"/>
     <w:tmpl w:val="15781D0A"/>
@@ -4402,7 +6005,7 @@
       </w:rPr>
     </w:lvl>
   </w:abstractNum>
-  <w:abstractNum w:abstractNumId="4" w15:restartNumberingAfterBreak="0">
+  <w:abstractNum w:abstractNumId="5" w15:restartNumberingAfterBreak="0">
     <w:nsid w:val="55613AF1"/>
     <w:multiLevelType w:val="hybridMultilevel"/>
     <w:tmpl w:val="E31E873E"/>
@@ -4488,7 +6091,7 @@
       </w:pPr>
     </w:lvl>
   </w:abstractNum>
-  <w:abstractNum w:abstractNumId="5" w15:restartNumberingAfterBreak="0">
+  <w:abstractNum w:abstractNumId="6" w15:restartNumberingAfterBreak="0">
     <w:nsid w:val="6D7B554D"/>
     <w:multiLevelType w:val="hybridMultilevel"/>
     <w:tmpl w:val="7D9C4088"/>
@@ -4601,7 +6204,7 @@
       </w:rPr>
     </w:lvl>
   </w:abstractNum>
-  <w:abstractNum w:abstractNumId="6" w15:restartNumberingAfterBreak="0">
+  <w:abstractNum w:abstractNumId="7" w15:restartNumberingAfterBreak="0">
     <w:nsid w:val="7376554E"/>
     <w:multiLevelType w:val="hybridMultilevel"/>
     <w:tmpl w:val="CD585B0C"/>
@@ -4715,25 +6318,28 @@
     </w:lvl>
   </w:abstractNum>
   <w:num w:numId="1">
+    <w:abstractNumId w:val="6"/>
+  </w:num>
+  <w:num w:numId="2">
+    <w:abstractNumId w:val="3"/>
+  </w:num>
+  <w:num w:numId="3">
+    <w:abstractNumId w:val="7"/>
+  </w:num>
+  <w:num w:numId="4">
     <w:abstractNumId w:val="5"/>
   </w:num>
-  <w:num w:numId="2">
+  <w:num w:numId="5">
+    <w:abstractNumId w:val="1"/>
+  </w:num>
+  <w:num w:numId="6">
+    <w:abstractNumId w:val="4"/>
+  </w:num>
+  <w:num w:numId="7">
     <w:abstractNumId w:val="2"/>
   </w:num>
-  <w:num w:numId="3">
-    <w:abstractNumId w:val="6"/>
-  </w:num>
-  <w:num w:numId="4">
-    <w:abstractNumId w:val="4"/>
-  </w:num>
-  <w:num w:numId="5">
+  <w:num w:numId="8">
     <w:abstractNumId w:val="0"/>
-  </w:num>
-  <w:num w:numId="6">
-    <w:abstractNumId w:val="3"/>
-  </w:num>
-  <w:num w:numId="7">
-    <w:abstractNumId w:val="1"/>
   </w:num>
 </w:numbering>
 </file>
@@ -5240,7 +6846,6 @@
     <w:next w:val="Normal"/>
     <w:link w:val="Titre5Car"/>
     <w:uiPriority w:val="9"/>
-    <w:semiHidden/>
     <w:unhideWhenUsed/>
     <w:qFormat/>
     <w:rsid w:val="002534B9"/>
@@ -5265,7 +6870,6 @@
     <w:next w:val="Normal"/>
     <w:link w:val="Titre6Car"/>
     <w:uiPriority w:val="9"/>
-    <w:semiHidden/>
     <w:unhideWhenUsed/>
     <w:qFormat/>
     <w:rsid w:val="002534B9"/>
@@ -5370,7 +6974,6 @@
   <w:style w:type="character" w:default="1" w:styleId="Policepardfaut">
     <w:name w:val="Default Paragraph Font"/>
     <w:uiPriority w:val="1"/>
-    <w:semiHidden/>
     <w:unhideWhenUsed/>
   </w:style>
   <w:style w:type="table" w:default="1" w:styleId="TableauNormal">
@@ -5675,7 +7278,6 @@
     <w:basedOn w:val="Policepardfaut"/>
     <w:link w:val="Titre5"/>
     <w:uiPriority w:val="9"/>
-    <w:semiHidden/>
     <w:rsid w:val="002534B9"/>
     <w:rPr>
       <w:rFonts w:asciiTheme="majorHAnsi" w:eastAsiaTheme="majorEastAsia" w:hAnsiTheme="majorHAnsi" w:cstheme="majorBidi"/>
@@ -5687,7 +7289,6 @@
     <w:basedOn w:val="Policepardfaut"/>
     <w:link w:val="Titre6"/>
     <w:uiPriority w:val="9"/>
-    <w:semiHidden/>
     <w:rsid w:val="002534B9"/>
     <w:rPr>
       <w:rFonts w:asciiTheme="majorHAnsi" w:eastAsiaTheme="majorEastAsia" w:hAnsiTheme="majorHAnsi" w:cstheme="majorBidi"/>
@@ -5874,6 +7475,30 @@
       <w:sz w:val="18"/>
       <w:szCs w:val="18"/>
     </w:rPr>
+  </w:style>
+  <w:style w:type="character" w:styleId="Accentuation">
+    <w:name w:val="Emphasis"/>
+    <w:basedOn w:val="Policepardfaut"/>
+    <w:uiPriority w:val="20"/>
+    <w:qFormat/>
+    <w:rsid w:val="0006140B"/>
+    <w:rPr>
+      <w:i/>
+      <w:iCs/>
+    </w:rPr>
+  </w:style>
+  <w:style w:type="paragraph" w:styleId="TM3">
+    <w:name w:val="toc 3"/>
+    <w:basedOn w:val="Normal"/>
+    <w:next w:val="Normal"/>
+    <w:autoRedefine/>
+    <w:uiPriority w:val="39"/>
+    <w:unhideWhenUsed/>
+    <w:rsid w:val="00191EDC"/>
+    <w:pPr>
+      <w:spacing w:after="100"/>
+      <w:ind w:left="440"/>
+    </w:pPr>
   </w:style>
 </w:styles>
 </file>
@@ -6262,7 +7887,7 @@
 </file>
 
 <file path=customXml/itemProps2.xml><?xml version="1.0" encoding="utf-8"?>
-<ds:datastoreItem xmlns:ds="http://schemas.openxmlformats.org/officeDocument/2006/customXml" ds:itemID="{6302A387-99A8-4087-97EA-0435EF4B4AB5}">
+<ds:datastoreItem xmlns:ds="http://schemas.openxmlformats.org/officeDocument/2006/customXml" ds:itemID="{2324C03B-540C-4250-B6CA-DF17B4BB96B9}">
   <ds:schemaRefs>
     <ds:schemaRef ds:uri="http://schemas.openxmlformats.org/officeDocument/2006/bibliography"/>
   </ds:schemaRefs>

</xml_diff>